<commit_message>
Archivo con las firmas de los metodos
</commit_message>
<xml_diff>
--- a/FirmasServiciosWeb.docx
+++ b/FirmasServiciosWeb.docx
@@ -58,7 +58,29 @@
           <w:szCs w:val="19"/>
           <w:lang w:eastAsia="es-CO"/>
         </w:rPr>
-        <w:t>Olvidaba contarles que para esta entrega, además del proyecto en eclipse, me deben compartir un archivo en Word con la firma de los servicios web implementados, esto es para cada servicio:</w:t>
+        <w:t xml:space="preserve">Olvidaba contarles </w:t>
+      </w:r>
+      <w:proofErr w:type="gramStart"/>
+      <w:r>
+        <w:rPr>
+          <w:rFonts w:ascii="Arial" w:eastAsia="Times New Roman" w:hAnsi="Arial" w:cs="Arial"/>
+          <w:color w:val="222222"/>
+          <w:sz w:val="19"/>
+          <w:szCs w:val="19"/>
+          <w:lang w:eastAsia="es-CO"/>
+        </w:rPr>
+        <w:t>que</w:t>
+      </w:r>
+      <w:proofErr w:type="gramEnd"/>
+      <w:r>
+        <w:rPr>
+          <w:rFonts w:ascii="Arial" w:eastAsia="Times New Roman" w:hAnsi="Arial" w:cs="Arial"/>
+          <w:color w:val="222222"/>
+          <w:sz w:val="19"/>
+          <w:szCs w:val="19"/>
+          <w:lang w:eastAsia="es-CO"/>
+        </w:rPr>
+        <w:t xml:space="preserve"> para esta entrega, además del proyecto en eclipse, me deben compartir un archivo en Word con la firma de los servicios web implementados, esto es para cada servicio:</w:t>
       </w:r>
     </w:p>
     <w:p>
@@ -94,8 +116,20 @@
           <w:szCs w:val="19"/>
           <w:lang w:eastAsia="es-CO"/>
         </w:rPr>
-        <w:t>- Url</w:t>
-      </w:r>
+        <w:t xml:space="preserve">- </w:t>
+      </w:r>
+      <w:proofErr w:type="spellStart"/>
+      <w:r>
+        <w:rPr>
+          <w:rFonts w:ascii="Arial" w:eastAsia="Times New Roman" w:hAnsi="Arial" w:cs="Arial"/>
+          <w:color w:val="222222"/>
+          <w:sz w:val="19"/>
+          <w:szCs w:val="19"/>
+          <w:lang w:eastAsia="es-CO"/>
+        </w:rPr>
+        <w:t>Url</w:t>
+      </w:r>
+      <w:proofErr w:type="spellEnd"/>
     </w:p>
     <w:p>
       <w:pPr>
@@ -204,8 +238,820 @@
     </w:p>
     <w:p/>
     <w:p>
+      <w:pPr>
+        <w:jc w:val="center"/>
+        <w:rPr>
+          <w:b/>
+        </w:rPr>
+      </w:pPr>
+      <w:r>
+        <w:rPr>
+          <w:b/>
+        </w:rPr>
+        <w:t>Firmas Servicios Web</w:t>
+      </w:r>
+    </w:p>
+    <w:p>
+      <w:pPr>
+        <w:pStyle w:val="Prrafodelista"/>
+        <w:numPr>
+          <w:ilvl w:val="0"/>
+          <w:numId w:val="2"/>
+        </w:numPr>
+        <w:jc w:val="both"/>
+      </w:pPr>
+      <w:r>
+        <w:t>Ingresar al sistema</w:t>
+      </w:r>
+    </w:p>
+    <w:p>
+      <w:pPr>
+        <w:pStyle w:val="Prrafodelista"/>
+        <w:numPr>
+          <w:ilvl w:val="0"/>
+          <w:numId w:val="3"/>
+        </w:numPr>
+        <w:jc w:val="both"/>
+      </w:pPr>
+      <w:r>
+        <w:t xml:space="preserve">URL: </w:t>
+      </w:r>
+    </w:p>
+    <w:p>
+      <w:pPr>
+        <w:pStyle w:val="Prrafodelista"/>
+        <w:numPr>
+          <w:ilvl w:val="0"/>
+          <w:numId w:val="3"/>
+        </w:numPr>
+        <w:jc w:val="both"/>
+      </w:pPr>
+      <w:r>
+        <w:t>Método:</w:t>
+      </w:r>
+    </w:p>
+    <w:p>
+      <w:pPr>
+        <w:pStyle w:val="Prrafodelista"/>
+        <w:numPr>
+          <w:ilvl w:val="0"/>
+          <w:numId w:val="3"/>
+        </w:numPr>
+        <w:jc w:val="both"/>
+      </w:pPr>
+      <w:r>
+        <w:t>Parámetros de entrada:</w:t>
+      </w:r>
+    </w:p>
+    <w:p>
+      <w:pPr>
+        <w:pStyle w:val="Prrafodelista"/>
+        <w:numPr>
+          <w:ilvl w:val="0"/>
+          <w:numId w:val="3"/>
+        </w:numPr>
+        <w:jc w:val="both"/>
+      </w:pPr>
+      <w:r>
+        <w:t>Datos de salida:</w:t>
+      </w:r>
+    </w:p>
+    <w:p>
+      <w:pPr>
+        <w:pStyle w:val="Prrafodelista"/>
+        <w:numPr>
+          <w:ilvl w:val="0"/>
+          <w:numId w:val="2"/>
+        </w:numPr>
+        <w:jc w:val="both"/>
+      </w:pPr>
+      <w:r>
+        <w:t>Almacenar dispositivos en el inventario</w:t>
+      </w:r>
+    </w:p>
+    <w:p>
+      <w:pPr>
+        <w:pStyle w:val="Prrafodelista"/>
+        <w:numPr>
+          <w:ilvl w:val="0"/>
+          <w:numId w:val="5"/>
+        </w:numPr>
+        <w:jc w:val="both"/>
+      </w:pPr>
+      <w:r>
+        <w:t xml:space="preserve">URL: </w:t>
+      </w:r>
+    </w:p>
+    <w:p>
+      <w:pPr>
+        <w:pStyle w:val="Prrafodelista"/>
+        <w:numPr>
+          <w:ilvl w:val="0"/>
+          <w:numId w:val="5"/>
+        </w:numPr>
+        <w:jc w:val="both"/>
+      </w:pPr>
+      <w:r>
+        <w:t>Método:</w:t>
+      </w:r>
+    </w:p>
+    <w:p>
+      <w:pPr>
+        <w:pStyle w:val="Prrafodelista"/>
+        <w:numPr>
+          <w:ilvl w:val="0"/>
+          <w:numId w:val="5"/>
+        </w:numPr>
+        <w:jc w:val="both"/>
+      </w:pPr>
+      <w:r>
+        <w:t>Parámetros de entrada:</w:t>
+      </w:r>
+    </w:p>
+    <w:p>
+      <w:pPr>
+        <w:pStyle w:val="Prrafodelista"/>
+        <w:numPr>
+          <w:ilvl w:val="0"/>
+          <w:numId w:val="5"/>
+        </w:numPr>
+        <w:jc w:val="both"/>
+      </w:pPr>
+      <w:r>
+        <w:t>Datos de salida:</w:t>
+      </w:r>
+    </w:p>
+    <w:p>
+      <w:pPr>
+        <w:pStyle w:val="Prrafodelista"/>
+        <w:numPr>
+          <w:ilvl w:val="0"/>
+          <w:numId w:val="2"/>
+        </w:numPr>
+        <w:jc w:val="both"/>
+      </w:pPr>
+      <w:r>
+        <w:t>Solicitar reserva</w:t>
+      </w:r>
+    </w:p>
+    <w:p>
+      <w:pPr>
+        <w:pStyle w:val="Prrafodelista"/>
+        <w:numPr>
+          <w:ilvl w:val="0"/>
+          <w:numId w:val="6"/>
+        </w:numPr>
+        <w:jc w:val="both"/>
+      </w:pPr>
+      <w:r>
+        <w:t>URL:</w:t>
+      </w:r>
       <w:bookmarkStart w:id="0" w:name="_GoBack"/>
+      <w:r>
+        <w:t xml:space="preserve"> </w:t>
+      </w:r>
+      <w:r>
+        <w:t>http://localhost:8080/ServiciosWeb/rest</w:t>
+      </w:r>
+      <w:r>
+        <w:t>/</w:t>
+      </w:r>
+      <w:r>
+        <w:t>Reserva</w:t>
+      </w:r>
+      <w:r>
+        <w:t>/</w:t>
+      </w:r>
+      <w:r>
+        <w:t>Insertar</w:t>
+      </w:r>
       <w:bookmarkEnd w:id="0"/>
+    </w:p>
+    <w:p>
+      <w:pPr>
+        <w:pStyle w:val="Prrafodelista"/>
+        <w:numPr>
+          <w:ilvl w:val="0"/>
+          <w:numId w:val="6"/>
+        </w:numPr>
+        <w:jc w:val="both"/>
+      </w:pPr>
+      <w:r>
+        <w:t>Método:</w:t>
+      </w:r>
+      <w:r>
+        <w:t xml:space="preserve"> POST</w:t>
+      </w:r>
+    </w:p>
+    <w:p>
+      <w:pPr>
+        <w:pStyle w:val="Prrafodelista"/>
+        <w:numPr>
+          <w:ilvl w:val="0"/>
+          <w:numId w:val="6"/>
+        </w:numPr>
+        <w:jc w:val="both"/>
+      </w:pPr>
+      <w:r>
+        <w:t>Parámetros de entrada:</w:t>
+      </w:r>
+    </w:p>
+    <w:p>
+      <w:pPr>
+        <w:pStyle w:val="Prrafodelista"/>
+        <w:numPr>
+          <w:ilvl w:val="0"/>
+          <w:numId w:val="6"/>
+        </w:numPr>
+        <w:jc w:val="both"/>
+      </w:pPr>
+      <w:r>
+        <w:t>Datos de salida:</w:t>
+      </w:r>
+    </w:p>
+    <w:p>
+      <w:pPr>
+        <w:pStyle w:val="Prrafodelista"/>
+        <w:jc w:val="both"/>
+      </w:pPr>
+    </w:p>
+    <w:p>
+      <w:pPr>
+        <w:pStyle w:val="Prrafodelista"/>
+        <w:numPr>
+          <w:ilvl w:val="0"/>
+          <w:numId w:val="2"/>
+        </w:numPr>
+        <w:jc w:val="both"/>
+      </w:pPr>
+      <w:r>
+        <w:t>Dar de baja a dispositivo</w:t>
+      </w:r>
+    </w:p>
+    <w:p>
+      <w:pPr>
+        <w:pStyle w:val="Prrafodelista"/>
+        <w:numPr>
+          <w:ilvl w:val="0"/>
+          <w:numId w:val="8"/>
+        </w:numPr>
+        <w:jc w:val="both"/>
+      </w:pPr>
+      <w:r>
+        <w:t xml:space="preserve">URL: </w:t>
+      </w:r>
+    </w:p>
+    <w:p>
+      <w:pPr>
+        <w:pStyle w:val="Prrafodelista"/>
+        <w:numPr>
+          <w:ilvl w:val="0"/>
+          <w:numId w:val="8"/>
+        </w:numPr>
+        <w:jc w:val="both"/>
+      </w:pPr>
+      <w:r>
+        <w:t>Método:</w:t>
+      </w:r>
+    </w:p>
+    <w:p>
+      <w:pPr>
+        <w:pStyle w:val="Prrafodelista"/>
+        <w:numPr>
+          <w:ilvl w:val="0"/>
+          <w:numId w:val="8"/>
+        </w:numPr>
+        <w:jc w:val="both"/>
+      </w:pPr>
+      <w:r>
+        <w:t>Parámetros de entrada:</w:t>
+      </w:r>
+    </w:p>
+    <w:p>
+      <w:pPr>
+        <w:pStyle w:val="Prrafodelista"/>
+        <w:numPr>
+          <w:ilvl w:val="0"/>
+          <w:numId w:val="8"/>
+        </w:numPr>
+        <w:jc w:val="both"/>
+      </w:pPr>
+      <w:r>
+        <w:t>Datos de salida:</w:t>
+      </w:r>
+    </w:p>
+    <w:p>
+      <w:pPr>
+        <w:pStyle w:val="Prrafodelista"/>
+        <w:ind w:left="1440"/>
+        <w:jc w:val="both"/>
+      </w:pPr>
+    </w:p>
+    <w:p>
+      <w:pPr>
+        <w:pStyle w:val="Prrafodelista"/>
+        <w:numPr>
+          <w:ilvl w:val="0"/>
+          <w:numId w:val="2"/>
+        </w:numPr>
+        <w:jc w:val="both"/>
+      </w:pPr>
+      <w:r>
+        <w:t>Actualizar información de dispositivo</w:t>
+      </w:r>
+    </w:p>
+    <w:p>
+      <w:pPr>
+        <w:pStyle w:val="Prrafodelista"/>
+        <w:numPr>
+          <w:ilvl w:val="0"/>
+          <w:numId w:val="9"/>
+        </w:numPr>
+        <w:jc w:val="both"/>
+      </w:pPr>
+      <w:r>
+        <w:t xml:space="preserve">URL: </w:t>
+      </w:r>
+    </w:p>
+    <w:p>
+      <w:pPr>
+        <w:pStyle w:val="Prrafodelista"/>
+        <w:numPr>
+          <w:ilvl w:val="0"/>
+          <w:numId w:val="9"/>
+        </w:numPr>
+        <w:jc w:val="both"/>
+      </w:pPr>
+      <w:r>
+        <w:t>Método:</w:t>
+      </w:r>
+    </w:p>
+    <w:p>
+      <w:pPr>
+        <w:pStyle w:val="Prrafodelista"/>
+        <w:numPr>
+          <w:ilvl w:val="0"/>
+          <w:numId w:val="9"/>
+        </w:numPr>
+        <w:jc w:val="both"/>
+      </w:pPr>
+      <w:r>
+        <w:t>Parámetros de entrada:</w:t>
+      </w:r>
+    </w:p>
+    <w:p>
+      <w:pPr>
+        <w:pStyle w:val="Prrafodelista"/>
+        <w:numPr>
+          <w:ilvl w:val="0"/>
+          <w:numId w:val="9"/>
+        </w:numPr>
+        <w:jc w:val="both"/>
+      </w:pPr>
+      <w:r>
+        <w:t>Datos de salida:</w:t>
+      </w:r>
+    </w:p>
+    <w:p>
+      <w:pPr>
+        <w:pStyle w:val="Prrafodelista"/>
+        <w:jc w:val="both"/>
+      </w:pPr>
+    </w:p>
+    <w:p>
+      <w:pPr>
+        <w:pStyle w:val="Prrafodelista"/>
+        <w:numPr>
+          <w:ilvl w:val="0"/>
+          <w:numId w:val="2"/>
+        </w:numPr>
+        <w:jc w:val="both"/>
+      </w:pPr>
+      <w:r>
+        <w:t>Listar dispositivos</w:t>
+      </w:r>
+    </w:p>
+    <w:p>
+      <w:pPr>
+        <w:pStyle w:val="Prrafodelista"/>
+        <w:numPr>
+          <w:ilvl w:val="0"/>
+          <w:numId w:val="10"/>
+        </w:numPr>
+        <w:jc w:val="both"/>
+      </w:pPr>
+      <w:r>
+        <w:t xml:space="preserve">URL: </w:t>
+      </w:r>
+    </w:p>
+    <w:p>
+      <w:pPr>
+        <w:pStyle w:val="Prrafodelista"/>
+        <w:numPr>
+          <w:ilvl w:val="0"/>
+          <w:numId w:val="10"/>
+        </w:numPr>
+        <w:jc w:val="both"/>
+      </w:pPr>
+      <w:r>
+        <w:t>Método:</w:t>
+      </w:r>
+    </w:p>
+    <w:p>
+      <w:pPr>
+        <w:pStyle w:val="Prrafodelista"/>
+        <w:numPr>
+          <w:ilvl w:val="0"/>
+          <w:numId w:val="10"/>
+        </w:numPr>
+        <w:jc w:val="both"/>
+      </w:pPr>
+      <w:r>
+        <w:t>Parámetros de entrada:</w:t>
+      </w:r>
+    </w:p>
+    <w:p>
+      <w:pPr>
+        <w:pStyle w:val="Prrafodelista"/>
+        <w:numPr>
+          <w:ilvl w:val="0"/>
+          <w:numId w:val="10"/>
+        </w:numPr>
+        <w:jc w:val="both"/>
+      </w:pPr>
+      <w:r>
+        <w:lastRenderedPageBreak/>
+        <w:t>Datos de salida:</w:t>
+      </w:r>
+    </w:p>
+    <w:p>
+      <w:pPr>
+        <w:pStyle w:val="Prrafodelista"/>
+        <w:jc w:val="both"/>
+      </w:pPr>
+    </w:p>
+    <w:p>
+      <w:pPr>
+        <w:pStyle w:val="Prrafodelista"/>
+        <w:numPr>
+          <w:ilvl w:val="0"/>
+          <w:numId w:val="2"/>
+        </w:numPr>
+        <w:jc w:val="both"/>
+      </w:pPr>
+      <w:r>
+        <w:t>Consultar dispositivos</w:t>
+      </w:r>
+    </w:p>
+    <w:p>
+      <w:pPr>
+        <w:pStyle w:val="Prrafodelista"/>
+        <w:numPr>
+          <w:ilvl w:val="0"/>
+          <w:numId w:val="11"/>
+        </w:numPr>
+        <w:jc w:val="both"/>
+      </w:pPr>
+      <w:r>
+        <w:t xml:space="preserve">URL: </w:t>
+      </w:r>
+    </w:p>
+    <w:p>
+      <w:pPr>
+        <w:pStyle w:val="Prrafodelista"/>
+        <w:numPr>
+          <w:ilvl w:val="0"/>
+          <w:numId w:val="11"/>
+        </w:numPr>
+        <w:jc w:val="both"/>
+      </w:pPr>
+      <w:r>
+        <w:t>Método:</w:t>
+      </w:r>
+    </w:p>
+    <w:p>
+      <w:pPr>
+        <w:pStyle w:val="Prrafodelista"/>
+        <w:numPr>
+          <w:ilvl w:val="0"/>
+          <w:numId w:val="11"/>
+        </w:numPr>
+        <w:jc w:val="both"/>
+      </w:pPr>
+      <w:r>
+        <w:t>Parámetros de entrada:</w:t>
+      </w:r>
+    </w:p>
+    <w:p>
+      <w:pPr>
+        <w:pStyle w:val="Prrafodelista"/>
+        <w:numPr>
+          <w:ilvl w:val="0"/>
+          <w:numId w:val="11"/>
+        </w:numPr>
+        <w:jc w:val="both"/>
+      </w:pPr>
+      <w:r>
+        <w:t>Datos de salida:</w:t>
+      </w:r>
+    </w:p>
+    <w:p>
+      <w:pPr>
+        <w:pStyle w:val="Prrafodelista"/>
+        <w:jc w:val="both"/>
+      </w:pPr>
+    </w:p>
+    <w:p>
+      <w:pPr>
+        <w:pStyle w:val="Prrafodelista"/>
+        <w:numPr>
+          <w:ilvl w:val="0"/>
+          <w:numId w:val="2"/>
+        </w:numPr>
+        <w:jc w:val="both"/>
+      </w:pPr>
+      <w:r>
+        <w:t>Sancionar investigador</w:t>
+      </w:r>
+    </w:p>
+    <w:p>
+      <w:pPr>
+        <w:pStyle w:val="Prrafodelista"/>
+        <w:numPr>
+          <w:ilvl w:val="0"/>
+          <w:numId w:val="12"/>
+        </w:numPr>
+        <w:jc w:val="both"/>
+      </w:pPr>
+      <w:r>
+        <w:t xml:space="preserve">URL: </w:t>
+      </w:r>
+    </w:p>
+    <w:p>
+      <w:pPr>
+        <w:pStyle w:val="Prrafodelista"/>
+        <w:numPr>
+          <w:ilvl w:val="0"/>
+          <w:numId w:val="12"/>
+        </w:numPr>
+        <w:jc w:val="both"/>
+      </w:pPr>
+      <w:r>
+        <w:t>Método:</w:t>
+      </w:r>
+    </w:p>
+    <w:p>
+      <w:pPr>
+        <w:pStyle w:val="Prrafodelista"/>
+        <w:numPr>
+          <w:ilvl w:val="0"/>
+          <w:numId w:val="12"/>
+        </w:numPr>
+        <w:jc w:val="both"/>
+      </w:pPr>
+      <w:r>
+        <w:t>Parámetros de entrada:</w:t>
+      </w:r>
+    </w:p>
+    <w:p>
+      <w:pPr>
+        <w:pStyle w:val="Prrafodelista"/>
+        <w:numPr>
+          <w:ilvl w:val="0"/>
+          <w:numId w:val="12"/>
+        </w:numPr>
+        <w:jc w:val="both"/>
+      </w:pPr>
+      <w:r>
+        <w:t>Datos de salida:</w:t>
+      </w:r>
+    </w:p>
+    <w:p>
+      <w:pPr>
+        <w:pStyle w:val="Prrafodelista"/>
+        <w:jc w:val="both"/>
+      </w:pPr>
+    </w:p>
+    <w:p>
+      <w:pPr>
+        <w:pStyle w:val="Prrafodelista"/>
+        <w:numPr>
+          <w:ilvl w:val="0"/>
+          <w:numId w:val="2"/>
+        </w:numPr>
+        <w:jc w:val="both"/>
+      </w:pPr>
+      <w:r>
+        <w:t>Registrar p</w:t>
+      </w:r>
+      <w:r>
+        <w:t>réstamo</w:t>
+      </w:r>
+    </w:p>
+    <w:p>
+      <w:pPr>
+        <w:pStyle w:val="Prrafodelista"/>
+        <w:numPr>
+          <w:ilvl w:val="0"/>
+          <w:numId w:val="13"/>
+        </w:numPr>
+        <w:jc w:val="both"/>
+      </w:pPr>
+      <w:r>
+        <w:t xml:space="preserve">URL: </w:t>
+      </w:r>
+    </w:p>
+    <w:p>
+      <w:pPr>
+        <w:pStyle w:val="Prrafodelista"/>
+        <w:numPr>
+          <w:ilvl w:val="0"/>
+          <w:numId w:val="13"/>
+        </w:numPr>
+        <w:jc w:val="both"/>
+      </w:pPr>
+      <w:r>
+        <w:t>Método:</w:t>
+      </w:r>
+    </w:p>
+    <w:p>
+      <w:pPr>
+        <w:pStyle w:val="Prrafodelista"/>
+        <w:numPr>
+          <w:ilvl w:val="0"/>
+          <w:numId w:val="13"/>
+        </w:numPr>
+        <w:jc w:val="both"/>
+      </w:pPr>
+      <w:r>
+        <w:t>Parámetros de entrada:</w:t>
+      </w:r>
+    </w:p>
+    <w:p>
+      <w:pPr>
+        <w:pStyle w:val="Prrafodelista"/>
+        <w:numPr>
+          <w:ilvl w:val="0"/>
+          <w:numId w:val="13"/>
+        </w:numPr>
+        <w:jc w:val="both"/>
+      </w:pPr>
+      <w:r>
+        <w:t>Datos de salida:</w:t>
+      </w:r>
+    </w:p>
+    <w:p>
+      <w:pPr>
+        <w:pStyle w:val="Prrafodelista"/>
+        <w:jc w:val="both"/>
+      </w:pPr>
+    </w:p>
+    <w:p>
+      <w:pPr>
+        <w:pStyle w:val="Prrafodelista"/>
+        <w:numPr>
+          <w:ilvl w:val="0"/>
+          <w:numId w:val="2"/>
+        </w:numPr>
+        <w:jc w:val="both"/>
+      </w:pPr>
+      <w:r>
+        <w:t>Modificar el estado de la reserva manualmente</w:t>
+      </w:r>
+    </w:p>
+    <w:p>
+      <w:pPr>
+        <w:pStyle w:val="Prrafodelista"/>
+        <w:numPr>
+          <w:ilvl w:val="0"/>
+          <w:numId w:val="14"/>
+        </w:numPr>
+        <w:jc w:val="both"/>
+      </w:pPr>
+      <w:r>
+        <w:t xml:space="preserve">URL: </w:t>
+      </w:r>
+    </w:p>
+    <w:p>
+      <w:pPr>
+        <w:pStyle w:val="Prrafodelista"/>
+        <w:numPr>
+          <w:ilvl w:val="0"/>
+          <w:numId w:val="14"/>
+        </w:numPr>
+        <w:jc w:val="both"/>
+      </w:pPr>
+      <w:r>
+        <w:t>Método:</w:t>
+      </w:r>
+    </w:p>
+    <w:p>
+      <w:pPr>
+        <w:pStyle w:val="Prrafodelista"/>
+        <w:numPr>
+          <w:ilvl w:val="0"/>
+          <w:numId w:val="14"/>
+        </w:numPr>
+        <w:jc w:val="both"/>
+      </w:pPr>
+      <w:r>
+        <w:t>Parámetros de entrada:</w:t>
+      </w:r>
+    </w:p>
+    <w:p>
+      <w:pPr>
+        <w:pStyle w:val="Prrafodelista"/>
+        <w:numPr>
+          <w:ilvl w:val="0"/>
+          <w:numId w:val="14"/>
+        </w:numPr>
+        <w:jc w:val="both"/>
+      </w:pPr>
+      <w:r>
+        <w:t>Datos de salida:</w:t>
+      </w:r>
+    </w:p>
+    <w:p>
+      <w:pPr>
+        <w:pStyle w:val="Prrafodelista"/>
+        <w:jc w:val="both"/>
+      </w:pPr>
+    </w:p>
+    <w:p>
+      <w:pPr>
+        <w:pStyle w:val="Prrafodelista"/>
+        <w:numPr>
+          <w:ilvl w:val="0"/>
+          <w:numId w:val="2"/>
+        </w:numPr>
+        <w:jc w:val="both"/>
+      </w:pPr>
+      <w:r>
+        <w:t>Devolver dispositivo</w:t>
+      </w:r>
+    </w:p>
+    <w:p>
+      <w:pPr>
+        <w:pStyle w:val="Prrafodelista"/>
+        <w:numPr>
+          <w:ilvl w:val="0"/>
+          <w:numId w:val="15"/>
+        </w:numPr>
+        <w:jc w:val="both"/>
+      </w:pPr>
+      <w:r>
+        <w:t xml:space="preserve">URL: </w:t>
+      </w:r>
+    </w:p>
+    <w:p>
+      <w:pPr>
+        <w:pStyle w:val="Prrafodelista"/>
+        <w:numPr>
+          <w:ilvl w:val="0"/>
+          <w:numId w:val="15"/>
+        </w:numPr>
+        <w:jc w:val="both"/>
+      </w:pPr>
+      <w:r>
+        <w:t>Método:</w:t>
+      </w:r>
+    </w:p>
+    <w:p>
+      <w:pPr>
+        <w:pStyle w:val="Prrafodelista"/>
+        <w:numPr>
+          <w:ilvl w:val="0"/>
+          <w:numId w:val="15"/>
+        </w:numPr>
+        <w:jc w:val="both"/>
+      </w:pPr>
+      <w:r>
+        <w:t>Parámetros de entrada:</w:t>
+      </w:r>
+    </w:p>
+    <w:p>
+      <w:pPr>
+        <w:pStyle w:val="Prrafodelista"/>
+        <w:numPr>
+          <w:ilvl w:val="0"/>
+          <w:numId w:val="15"/>
+        </w:numPr>
+        <w:jc w:val="both"/>
+      </w:pPr>
+      <w:r>
+        <w:t>Datos de salida:</w:t>
+      </w:r>
+    </w:p>
+    <w:p>
+      <w:pPr>
+        <w:pStyle w:val="Prrafodelista"/>
+        <w:jc w:val="both"/>
+      </w:pPr>
+    </w:p>
+    <w:p>
+      <w:pPr>
+        <w:jc w:val="center"/>
+      </w:pPr>
     </w:p>
     <w:sectPr>
       <w:pgSz w:w="12240" w:h="15840"/>
@@ -215,6 +1061,1457 @@
     </w:sectPr>
   </w:body>
 </w:document>
+</file>
+
+<file path=word/numbering.xml><?xml version="1.0" encoding="utf-8"?>
+<w:numbering xmlns:wpc="http://schemas.microsoft.com/office/word/2010/wordprocessingCanvas" xmlns:cx="http://schemas.microsoft.com/office/drawing/2014/chartex" xmlns:cx1="http://schemas.microsoft.com/office/drawing/2015/9/8/chartex" xmlns:cx2="http://schemas.microsoft.com/office/drawing/2015/10/21/chartex" xmlns:mc="http://schemas.openxmlformats.org/markup-compatibility/2006" xmlns:o="urn:schemas-microsoft-com:office:office" xmlns:r="http://schemas.openxmlformats.org/officeDocument/2006/relationships" xmlns:m="http://schemas.openxmlformats.org/officeDocument/2006/math" xmlns:v="urn:schemas-microsoft-com:vml" xmlns:wp14="http://schemas.microsoft.com/office/word/2010/wordprocessingDrawing" xmlns:wp="http://schemas.openxmlformats.org/drawingml/2006/wordprocessingDrawing" xmlns:w10="urn:schemas-microsoft-com:office:word" xmlns:w="http://schemas.openxmlformats.org/wordprocessingml/2006/main" xmlns:w14="http://schemas.microsoft.com/office/word/2010/wordml" xmlns:w15="http://schemas.microsoft.com/office/word/2012/wordml" xmlns:w16se="http://schemas.microsoft.com/office/word/2015/wordml/symex" xmlns:wpg="http://schemas.microsoft.com/office/word/2010/wordprocessingGroup" xmlns:wpi="http://schemas.microsoft.com/office/word/2010/wordprocessingInk" xmlns:wne="http://schemas.microsoft.com/office/word/2006/wordml" xmlns:wps="http://schemas.microsoft.com/office/word/2010/wordprocessingShape" mc:Ignorable="w14 w15 w16se wp14">
+  <w:abstractNum w:abstractNumId="0" w15:restartNumberingAfterBreak="0">
+    <w:nsid w:val="0A25521E"/>
+    <w:multiLevelType w:val="hybridMultilevel"/>
+    <w:tmpl w:val="1FB00220"/>
+    <w:lvl w:ilvl="0" w:tplc="240A0001">
+      <w:start w:val="1"/>
+      <w:numFmt w:val="bullet"/>
+      <w:lvlText w:val=""/>
+      <w:lvlJc w:val="left"/>
+      <w:pPr>
+        <w:ind w:left="1068" w:hanging="360"/>
+      </w:pPr>
+      <w:rPr>
+        <w:rFonts w:ascii="Symbol" w:hAnsi="Symbol" w:hint="default"/>
+      </w:rPr>
+    </w:lvl>
+    <w:lvl w:ilvl="1" w:tplc="240A0019">
+      <w:start w:val="1"/>
+      <w:numFmt w:val="lowerLetter"/>
+      <w:lvlText w:val="%2."/>
+      <w:lvlJc w:val="left"/>
+      <w:pPr>
+        <w:ind w:left="1788" w:hanging="360"/>
+      </w:pPr>
+    </w:lvl>
+    <w:lvl w:ilvl="2" w:tplc="240A001B" w:tentative="1">
+      <w:start w:val="1"/>
+      <w:numFmt w:val="lowerRoman"/>
+      <w:lvlText w:val="%3."/>
+      <w:lvlJc w:val="right"/>
+      <w:pPr>
+        <w:ind w:left="2508" w:hanging="180"/>
+      </w:pPr>
+    </w:lvl>
+    <w:lvl w:ilvl="3" w:tplc="240A000F" w:tentative="1">
+      <w:start w:val="1"/>
+      <w:numFmt w:val="decimal"/>
+      <w:lvlText w:val="%4."/>
+      <w:lvlJc w:val="left"/>
+      <w:pPr>
+        <w:ind w:left="3228" w:hanging="360"/>
+      </w:pPr>
+    </w:lvl>
+    <w:lvl w:ilvl="4" w:tplc="240A0019" w:tentative="1">
+      <w:start w:val="1"/>
+      <w:numFmt w:val="lowerLetter"/>
+      <w:lvlText w:val="%5."/>
+      <w:lvlJc w:val="left"/>
+      <w:pPr>
+        <w:ind w:left="3948" w:hanging="360"/>
+      </w:pPr>
+    </w:lvl>
+    <w:lvl w:ilvl="5" w:tplc="240A001B" w:tentative="1">
+      <w:start w:val="1"/>
+      <w:numFmt w:val="lowerRoman"/>
+      <w:lvlText w:val="%6."/>
+      <w:lvlJc w:val="right"/>
+      <w:pPr>
+        <w:ind w:left="4668" w:hanging="180"/>
+      </w:pPr>
+    </w:lvl>
+    <w:lvl w:ilvl="6" w:tplc="240A000F" w:tentative="1">
+      <w:start w:val="1"/>
+      <w:numFmt w:val="decimal"/>
+      <w:lvlText w:val="%7."/>
+      <w:lvlJc w:val="left"/>
+      <w:pPr>
+        <w:ind w:left="5388" w:hanging="360"/>
+      </w:pPr>
+    </w:lvl>
+    <w:lvl w:ilvl="7" w:tplc="240A0019" w:tentative="1">
+      <w:start w:val="1"/>
+      <w:numFmt w:val="lowerLetter"/>
+      <w:lvlText w:val="%8."/>
+      <w:lvlJc w:val="left"/>
+      <w:pPr>
+        <w:ind w:left="6108" w:hanging="360"/>
+      </w:pPr>
+    </w:lvl>
+    <w:lvl w:ilvl="8" w:tplc="240A001B" w:tentative="1">
+      <w:start w:val="1"/>
+      <w:numFmt w:val="lowerRoman"/>
+      <w:lvlText w:val="%9."/>
+      <w:lvlJc w:val="right"/>
+      <w:pPr>
+        <w:ind w:left="6828" w:hanging="180"/>
+      </w:pPr>
+    </w:lvl>
+  </w:abstractNum>
+  <w:abstractNum w:abstractNumId="1" w15:restartNumberingAfterBreak="0">
+    <w:nsid w:val="0FD0573F"/>
+    <w:multiLevelType w:val="hybridMultilevel"/>
+    <w:tmpl w:val="89EED476"/>
+    <w:lvl w:ilvl="0" w:tplc="240A0001">
+      <w:start w:val="1"/>
+      <w:numFmt w:val="bullet"/>
+      <w:lvlText w:val=""/>
+      <w:lvlJc w:val="left"/>
+      <w:pPr>
+        <w:ind w:left="1080" w:hanging="360"/>
+      </w:pPr>
+      <w:rPr>
+        <w:rFonts w:ascii="Symbol" w:hAnsi="Symbol" w:hint="default"/>
+      </w:rPr>
+    </w:lvl>
+    <w:lvl w:ilvl="1" w:tplc="240A0019" w:tentative="1">
+      <w:start w:val="1"/>
+      <w:numFmt w:val="lowerLetter"/>
+      <w:lvlText w:val="%2."/>
+      <w:lvlJc w:val="left"/>
+      <w:pPr>
+        <w:ind w:left="1800" w:hanging="360"/>
+      </w:pPr>
+    </w:lvl>
+    <w:lvl w:ilvl="2" w:tplc="240A001B" w:tentative="1">
+      <w:start w:val="1"/>
+      <w:numFmt w:val="lowerRoman"/>
+      <w:lvlText w:val="%3."/>
+      <w:lvlJc w:val="right"/>
+      <w:pPr>
+        <w:ind w:left="2520" w:hanging="180"/>
+      </w:pPr>
+    </w:lvl>
+    <w:lvl w:ilvl="3" w:tplc="240A000F" w:tentative="1">
+      <w:start w:val="1"/>
+      <w:numFmt w:val="decimal"/>
+      <w:lvlText w:val="%4."/>
+      <w:lvlJc w:val="left"/>
+      <w:pPr>
+        <w:ind w:left="3240" w:hanging="360"/>
+      </w:pPr>
+    </w:lvl>
+    <w:lvl w:ilvl="4" w:tplc="240A0019" w:tentative="1">
+      <w:start w:val="1"/>
+      <w:numFmt w:val="lowerLetter"/>
+      <w:lvlText w:val="%5."/>
+      <w:lvlJc w:val="left"/>
+      <w:pPr>
+        <w:ind w:left="3960" w:hanging="360"/>
+      </w:pPr>
+    </w:lvl>
+    <w:lvl w:ilvl="5" w:tplc="240A001B" w:tentative="1">
+      <w:start w:val="1"/>
+      <w:numFmt w:val="lowerRoman"/>
+      <w:lvlText w:val="%6."/>
+      <w:lvlJc w:val="right"/>
+      <w:pPr>
+        <w:ind w:left="4680" w:hanging="180"/>
+      </w:pPr>
+    </w:lvl>
+    <w:lvl w:ilvl="6" w:tplc="240A000F" w:tentative="1">
+      <w:start w:val="1"/>
+      <w:numFmt w:val="decimal"/>
+      <w:lvlText w:val="%7."/>
+      <w:lvlJc w:val="left"/>
+      <w:pPr>
+        <w:ind w:left="5400" w:hanging="360"/>
+      </w:pPr>
+    </w:lvl>
+    <w:lvl w:ilvl="7" w:tplc="240A0019" w:tentative="1">
+      <w:start w:val="1"/>
+      <w:numFmt w:val="lowerLetter"/>
+      <w:lvlText w:val="%8."/>
+      <w:lvlJc w:val="left"/>
+      <w:pPr>
+        <w:ind w:left="6120" w:hanging="360"/>
+      </w:pPr>
+    </w:lvl>
+    <w:lvl w:ilvl="8" w:tplc="240A001B" w:tentative="1">
+      <w:start w:val="1"/>
+      <w:numFmt w:val="lowerRoman"/>
+      <w:lvlText w:val="%9."/>
+      <w:lvlJc w:val="right"/>
+      <w:pPr>
+        <w:ind w:left="6840" w:hanging="180"/>
+      </w:pPr>
+    </w:lvl>
+  </w:abstractNum>
+  <w:abstractNum w:abstractNumId="2" w15:restartNumberingAfterBreak="0">
+    <w:nsid w:val="13BD6C7C"/>
+    <w:multiLevelType w:val="hybridMultilevel"/>
+    <w:tmpl w:val="37120F74"/>
+    <w:lvl w:ilvl="0" w:tplc="240A0001">
+      <w:start w:val="1"/>
+      <w:numFmt w:val="bullet"/>
+      <w:lvlText w:val=""/>
+      <w:lvlJc w:val="left"/>
+      <w:pPr>
+        <w:ind w:left="1440" w:hanging="360"/>
+      </w:pPr>
+      <w:rPr>
+        <w:rFonts w:ascii="Symbol" w:hAnsi="Symbol" w:hint="default"/>
+      </w:rPr>
+    </w:lvl>
+    <w:lvl w:ilvl="1" w:tplc="240A0003" w:tentative="1">
+      <w:start w:val="1"/>
+      <w:numFmt w:val="bullet"/>
+      <w:lvlText w:val="o"/>
+      <w:lvlJc w:val="left"/>
+      <w:pPr>
+        <w:ind w:left="2160" w:hanging="360"/>
+      </w:pPr>
+      <w:rPr>
+        <w:rFonts w:ascii="Courier New" w:hAnsi="Courier New" w:cs="Courier New" w:hint="default"/>
+      </w:rPr>
+    </w:lvl>
+    <w:lvl w:ilvl="2" w:tplc="240A0005" w:tentative="1">
+      <w:start w:val="1"/>
+      <w:numFmt w:val="bullet"/>
+      <w:lvlText w:val=""/>
+      <w:lvlJc w:val="left"/>
+      <w:pPr>
+        <w:ind w:left="2880" w:hanging="360"/>
+      </w:pPr>
+      <w:rPr>
+        <w:rFonts w:ascii="Wingdings" w:hAnsi="Wingdings" w:hint="default"/>
+      </w:rPr>
+    </w:lvl>
+    <w:lvl w:ilvl="3" w:tplc="240A0001" w:tentative="1">
+      <w:start w:val="1"/>
+      <w:numFmt w:val="bullet"/>
+      <w:lvlText w:val=""/>
+      <w:lvlJc w:val="left"/>
+      <w:pPr>
+        <w:ind w:left="3600" w:hanging="360"/>
+      </w:pPr>
+      <w:rPr>
+        <w:rFonts w:ascii="Symbol" w:hAnsi="Symbol" w:hint="default"/>
+      </w:rPr>
+    </w:lvl>
+    <w:lvl w:ilvl="4" w:tplc="240A0003" w:tentative="1">
+      <w:start w:val="1"/>
+      <w:numFmt w:val="bullet"/>
+      <w:lvlText w:val="o"/>
+      <w:lvlJc w:val="left"/>
+      <w:pPr>
+        <w:ind w:left="4320" w:hanging="360"/>
+      </w:pPr>
+      <w:rPr>
+        <w:rFonts w:ascii="Courier New" w:hAnsi="Courier New" w:cs="Courier New" w:hint="default"/>
+      </w:rPr>
+    </w:lvl>
+    <w:lvl w:ilvl="5" w:tplc="240A0005" w:tentative="1">
+      <w:start w:val="1"/>
+      <w:numFmt w:val="bullet"/>
+      <w:lvlText w:val=""/>
+      <w:lvlJc w:val="left"/>
+      <w:pPr>
+        <w:ind w:left="5040" w:hanging="360"/>
+      </w:pPr>
+      <w:rPr>
+        <w:rFonts w:ascii="Wingdings" w:hAnsi="Wingdings" w:hint="default"/>
+      </w:rPr>
+    </w:lvl>
+    <w:lvl w:ilvl="6" w:tplc="240A0001" w:tentative="1">
+      <w:start w:val="1"/>
+      <w:numFmt w:val="bullet"/>
+      <w:lvlText w:val=""/>
+      <w:lvlJc w:val="left"/>
+      <w:pPr>
+        <w:ind w:left="5760" w:hanging="360"/>
+      </w:pPr>
+      <w:rPr>
+        <w:rFonts w:ascii="Symbol" w:hAnsi="Symbol" w:hint="default"/>
+      </w:rPr>
+    </w:lvl>
+    <w:lvl w:ilvl="7" w:tplc="240A0003" w:tentative="1">
+      <w:start w:val="1"/>
+      <w:numFmt w:val="bullet"/>
+      <w:lvlText w:val="o"/>
+      <w:lvlJc w:val="left"/>
+      <w:pPr>
+        <w:ind w:left="6480" w:hanging="360"/>
+      </w:pPr>
+      <w:rPr>
+        <w:rFonts w:ascii="Courier New" w:hAnsi="Courier New" w:cs="Courier New" w:hint="default"/>
+      </w:rPr>
+    </w:lvl>
+    <w:lvl w:ilvl="8" w:tplc="240A0005" w:tentative="1">
+      <w:start w:val="1"/>
+      <w:numFmt w:val="bullet"/>
+      <w:lvlText w:val=""/>
+      <w:lvlJc w:val="left"/>
+      <w:pPr>
+        <w:ind w:left="7200" w:hanging="360"/>
+      </w:pPr>
+      <w:rPr>
+        <w:rFonts w:ascii="Wingdings" w:hAnsi="Wingdings" w:hint="default"/>
+      </w:rPr>
+    </w:lvl>
+  </w:abstractNum>
+  <w:abstractNum w:abstractNumId="3" w15:restartNumberingAfterBreak="0">
+    <w:nsid w:val="1EED15EE"/>
+    <w:multiLevelType w:val="hybridMultilevel"/>
+    <w:tmpl w:val="1A9AC500"/>
+    <w:lvl w:ilvl="0" w:tplc="240A000F">
+      <w:start w:val="1"/>
+      <w:numFmt w:val="decimal"/>
+      <w:lvlText w:val="%1."/>
+      <w:lvlJc w:val="left"/>
+      <w:pPr>
+        <w:ind w:left="720" w:hanging="360"/>
+      </w:pPr>
+    </w:lvl>
+    <w:lvl w:ilvl="1" w:tplc="240A0019" w:tentative="1">
+      <w:start w:val="1"/>
+      <w:numFmt w:val="lowerLetter"/>
+      <w:lvlText w:val="%2."/>
+      <w:lvlJc w:val="left"/>
+      <w:pPr>
+        <w:ind w:left="1440" w:hanging="360"/>
+      </w:pPr>
+    </w:lvl>
+    <w:lvl w:ilvl="2" w:tplc="240A001B" w:tentative="1">
+      <w:start w:val="1"/>
+      <w:numFmt w:val="lowerRoman"/>
+      <w:lvlText w:val="%3."/>
+      <w:lvlJc w:val="right"/>
+      <w:pPr>
+        <w:ind w:left="2160" w:hanging="180"/>
+      </w:pPr>
+    </w:lvl>
+    <w:lvl w:ilvl="3" w:tplc="240A000F" w:tentative="1">
+      <w:start w:val="1"/>
+      <w:numFmt w:val="decimal"/>
+      <w:lvlText w:val="%4."/>
+      <w:lvlJc w:val="left"/>
+      <w:pPr>
+        <w:ind w:left="2880" w:hanging="360"/>
+      </w:pPr>
+    </w:lvl>
+    <w:lvl w:ilvl="4" w:tplc="240A0019" w:tentative="1">
+      <w:start w:val="1"/>
+      <w:numFmt w:val="lowerLetter"/>
+      <w:lvlText w:val="%5."/>
+      <w:lvlJc w:val="left"/>
+      <w:pPr>
+        <w:ind w:left="3600" w:hanging="360"/>
+      </w:pPr>
+    </w:lvl>
+    <w:lvl w:ilvl="5" w:tplc="240A001B" w:tentative="1">
+      <w:start w:val="1"/>
+      <w:numFmt w:val="lowerRoman"/>
+      <w:lvlText w:val="%6."/>
+      <w:lvlJc w:val="right"/>
+      <w:pPr>
+        <w:ind w:left="4320" w:hanging="180"/>
+      </w:pPr>
+    </w:lvl>
+    <w:lvl w:ilvl="6" w:tplc="240A000F" w:tentative="1">
+      <w:start w:val="1"/>
+      <w:numFmt w:val="decimal"/>
+      <w:lvlText w:val="%7."/>
+      <w:lvlJc w:val="left"/>
+      <w:pPr>
+        <w:ind w:left="5040" w:hanging="360"/>
+      </w:pPr>
+    </w:lvl>
+    <w:lvl w:ilvl="7" w:tplc="240A0019" w:tentative="1">
+      <w:start w:val="1"/>
+      <w:numFmt w:val="lowerLetter"/>
+      <w:lvlText w:val="%8."/>
+      <w:lvlJc w:val="left"/>
+      <w:pPr>
+        <w:ind w:left="5760" w:hanging="360"/>
+      </w:pPr>
+    </w:lvl>
+    <w:lvl w:ilvl="8" w:tplc="240A001B" w:tentative="1">
+      <w:start w:val="1"/>
+      <w:numFmt w:val="lowerRoman"/>
+      <w:lvlText w:val="%9."/>
+      <w:lvlJc w:val="right"/>
+      <w:pPr>
+        <w:ind w:left="6480" w:hanging="180"/>
+      </w:pPr>
+    </w:lvl>
+  </w:abstractNum>
+  <w:abstractNum w:abstractNumId="4" w15:restartNumberingAfterBreak="0">
+    <w:nsid w:val="2238059B"/>
+    <w:multiLevelType w:val="hybridMultilevel"/>
+    <w:tmpl w:val="8872FCB6"/>
+    <w:lvl w:ilvl="0" w:tplc="240A000F">
+      <w:start w:val="1"/>
+      <w:numFmt w:val="decimal"/>
+      <w:lvlText w:val="%1."/>
+      <w:lvlJc w:val="left"/>
+      <w:pPr>
+        <w:ind w:left="720" w:hanging="360"/>
+      </w:pPr>
+    </w:lvl>
+    <w:lvl w:ilvl="1" w:tplc="240A0019">
+      <w:start w:val="1"/>
+      <w:numFmt w:val="lowerLetter"/>
+      <w:lvlText w:val="%2."/>
+      <w:lvlJc w:val="left"/>
+      <w:pPr>
+        <w:ind w:left="1440" w:hanging="360"/>
+      </w:pPr>
+    </w:lvl>
+    <w:lvl w:ilvl="2" w:tplc="240A001B" w:tentative="1">
+      <w:start w:val="1"/>
+      <w:numFmt w:val="lowerRoman"/>
+      <w:lvlText w:val="%3."/>
+      <w:lvlJc w:val="right"/>
+      <w:pPr>
+        <w:ind w:left="2160" w:hanging="180"/>
+      </w:pPr>
+    </w:lvl>
+    <w:lvl w:ilvl="3" w:tplc="240A000F" w:tentative="1">
+      <w:start w:val="1"/>
+      <w:numFmt w:val="decimal"/>
+      <w:lvlText w:val="%4."/>
+      <w:lvlJc w:val="left"/>
+      <w:pPr>
+        <w:ind w:left="2880" w:hanging="360"/>
+      </w:pPr>
+    </w:lvl>
+    <w:lvl w:ilvl="4" w:tplc="240A0019" w:tentative="1">
+      <w:start w:val="1"/>
+      <w:numFmt w:val="lowerLetter"/>
+      <w:lvlText w:val="%5."/>
+      <w:lvlJc w:val="left"/>
+      <w:pPr>
+        <w:ind w:left="3600" w:hanging="360"/>
+      </w:pPr>
+    </w:lvl>
+    <w:lvl w:ilvl="5" w:tplc="240A001B" w:tentative="1">
+      <w:start w:val="1"/>
+      <w:numFmt w:val="lowerRoman"/>
+      <w:lvlText w:val="%6."/>
+      <w:lvlJc w:val="right"/>
+      <w:pPr>
+        <w:ind w:left="4320" w:hanging="180"/>
+      </w:pPr>
+    </w:lvl>
+    <w:lvl w:ilvl="6" w:tplc="240A000F" w:tentative="1">
+      <w:start w:val="1"/>
+      <w:numFmt w:val="decimal"/>
+      <w:lvlText w:val="%7."/>
+      <w:lvlJc w:val="left"/>
+      <w:pPr>
+        <w:ind w:left="5040" w:hanging="360"/>
+      </w:pPr>
+    </w:lvl>
+    <w:lvl w:ilvl="7" w:tplc="240A0019" w:tentative="1">
+      <w:start w:val="1"/>
+      <w:numFmt w:val="lowerLetter"/>
+      <w:lvlText w:val="%8."/>
+      <w:lvlJc w:val="left"/>
+      <w:pPr>
+        <w:ind w:left="5760" w:hanging="360"/>
+      </w:pPr>
+    </w:lvl>
+    <w:lvl w:ilvl="8" w:tplc="240A001B" w:tentative="1">
+      <w:start w:val="1"/>
+      <w:numFmt w:val="lowerRoman"/>
+      <w:lvlText w:val="%9."/>
+      <w:lvlJc w:val="right"/>
+      <w:pPr>
+        <w:ind w:left="6480" w:hanging="180"/>
+      </w:pPr>
+    </w:lvl>
+  </w:abstractNum>
+  <w:abstractNum w:abstractNumId="5" w15:restartNumberingAfterBreak="0">
+    <w:nsid w:val="22C642BF"/>
+    <w:multiLevelType w:val="hybridMultilevel"/>
+    <w:tmpl w:val="C2F25A48"/>
+    <w:lvl w:ilvl="0" w:tplc="240A0001">
+      <w:start w:val="1"/>
+      <w:numFmt w:val="bullet"/>
+      <w:lvlText w:val=""/>
+      <w:lvlJc w:val="left"/>
+      <w:pPr>
+        <w:ind w:left="1080" w:hanging="360"/>
+      </w:pPr>
+      <w:rPr>
+        <w:rFonts w:ascii="Symbol" w:hAnsi="Symbol" w:hint="default"/>
+      </w:rPr>
+    </w:lvl>
+    <w:lvl w:ilvl="1" w:tplc="240A0019" w:tentative="1">
+      <w:start w:val="1"/>
+      <w:numFmt w:val="lowerLetter"/>
+      <w:lvlText w:val="%2."/>
+      <w:lvlJc w:val="left"/>
+      <w:pPr>
+        <w:ind w:left="1800" w:hanging="360"/>
+      </w:pPr>
+    </w:lvl>
+    <w:lvl w:ilvl="2" w:tplc="240A001B" w:tentative="1">
+      <w:start w:val="1"/>
+      <w:numFmt w:val="lowerRoman"/>
+      <w:lvlText w:val="%3."/>
+      <w:lvlJc w:val="right"/>
+      <w:pPr>
+        <w:ind w:left="2520" w:hanging="180"/>
+      </w:pPr>
+    </w:lvl>
+    <w:lvl w:ilvl="3" w:tplc="240A000F" w:tentative="1">
+      <w:start w:val="1"/>
+      <w:numFmt w:val="decimal"/>
+      <w:lvlText w:val="%4."/>
+      <w:lvlJc w:val="left"/>
+      <w:pPr>
+        <w:ind w:left="3240" w:hanging="360"/>
+      </w:pPr>
+    </w:lvl>
+    <w:lvl w:ilvl="4" w:tplc="240A0019" w:tentative="1">
+      <w:start w:val="1"/>
+      <w:numFmt w:val="lowerLetter"/>
+      <w:lvlText w:val="%5."/>
+      <w:lvlJc w:val="left"/>
+      <w:pPr>
+        <w:ind w:left="3960" w:hanging="360"/>
+      </w:pPr>
+    </w:lvl>
+    <w:lvl w:ilvl="5" w:tplc="240A001B" w:tentative="1">
+      <w:start w:val="1"/>
+      <w:numFmt w:val="lowerRoman"/>
+      <w:lvlText w:val="%6."/>
+      <w:lvlJc w:val="right"/>
+      <w:pPr>
+        <w:ind w:left="4680" w:hanging="180"/>
+      </w:pPr>
+    </w:lvl>
+    <w:lvl w:ilvl="6" w:tplc="240A000F" w:tentative="1">
+      <w:start w:val="1"/>
+      <w:numFmt w:val="decimal"/>
+      <w:lvlText w:val="%7."/>
+      <w:lvlJc w:val="left"/>
+      <w:pPr>
+        <w:ind w:left="5400" w:hanging="360"/>
+      </w:pPr>
+    </w:lvl>
+    <w:lvl w:ilvl="7" w:tplc="240A0019" w:tentative="1">
+      <w:start w:val="1"/>
+      <w:numFmt w:val="lowerLetter"/>
+      <w:lvlText w:val="%8."/>
+      <w:lvlJc w:val="left"/>
+      <w:pPr>
+        <w:ind w:left="6120" w:hanging="360"/>
+      </w:pPr>
+    </w:lvl>
+    <w:lvl w:ilvl="8" w:tplc="240A001B" w:tentative="1">
+      <w:start w:val="1"/>
+      <w:numFmt w:val="lowerRoman"/>
+      <w:lvlText w:val="%9."/>
+      <w:lvlJc w:val="right"/>
+      <w:pPr>
+        <w:ind w:left="6840" w:hanging="180"/>
+      </w:pPr>
+    </w:lvl>
+  </w:abstractNum>
+  <w:abstractNum w:abstractNumId="6" w15:restartNumberingAfterBreak="0">
+    <w:nsid w:val="2A2C1A71"/>
+    <w:multiLevelType w:val="hybridMultilevel"/>
+    <w:tmpl w:val="4F70E336"/>
+    <w:lvl w:ilvl="0" w:tplc="240A0001">
+      <w:start w:val="1"/>
+      <w:numFmt w:val="bullet"/>
+      <w:lvlText w:val=""/>
+      <w:lvlJc w:val="left"/>
+      <w:pPr>
+        <w:ind w:left="1080" w:hanging="360"/>
+      </w:pPr>
+      <w:rPr>
+        <w:rFonts w:ascii="Symbol" w:hAnsi="Symbol" w:hint="default"/>
+      </w:rPr>
+    </w:lvl>
+    <w:lvl w:ilvl="1" w:tplc="240A0019" w:tentative="1">
+      <w:start w:val="1"/>
+      <w:numFmt w:val="lowerLetter"/>
+      <w:lvlText w:val="%2."/>
+      <w:lvlJc w:val="left"/>
+      <w:pPr>
+        <w:ind w:left="1800" w:hanging="360"/>
+      </w:pPr>
+    </w:lvl>
+    <w:lvl w:ilvl="2" w:tplc="240A001B" w:tentative="1">
+      <w:start w:val="1"/>
+      <w:numFmt w:val="lowerRoman"/>
+      <w:lvlText w:val="%3."/>
+      <w:lvlJc w:val="right"/>
+      <w:pPr>
+        <w:ind w:left="2520" w:hanging="180"/>
+      </w:pPr>
+    </w:lvl>
+    <w:lvl w:ilvl="3" w:tplc="240A000F" w:tentative="1">
+      <w:start w:val="1"/>
+      <w:numFmt w:val="decimal"/>
+      <w:lvlText w:val="%4."/>
+      <w:lvlJc w:val="left"/>
+      <w:pPr>
+        <w:ind w:left="3240" w:hanging="360"/>
+      </w:pPr>
+    </w:lvl>
+    <w:lvl w:ilvl="4" w:tplc="240A0019" w:tentative="1">
+      <w:start w:val="1"/>
+      <w:numFmt w:val="lowerLetter"/>
+      <w:lvlText w:val="%5."/>
+      <w:lvlJc w:val="left"/>
+      <w:pPr>
+        <w:ind w:left="3960" w:hanging="360"/>
+      </w:pPr>
+    </w:lvl>
+    <w:lvl w:ilvl="5" w:tplc="240A001B" w:tentative="1">
+      <w:start w:val="1"/>
+      <w:numFmt w:val="lowerRoman"/>
+      <w:lvlText w:val="%6."/>
+      <w:lvlJc w:val="right"/>
+      <w:pPr>
+        <w:ind w:left="4680" w:hanging="180"/>
+      </w:pPr>
+    </w:lvl>
+    <w:lvl w:ilvl="6" w:tplc="240A000F" w:tentative="1">
+      <w:start w:val="1"/>
+      <w:numFmt w:val="decimal"/>
+      <w:lvlText w:val="%7."/>
+      <w:lvlJc w:val="left"/>
+      <w:pPr>
+        <w:ind w:left="5400" w:hanging="360"/>
+      </w:pPr>
+    </w:lvl>
+    <w:lvl w:ilvl="7" w:tplc="240A0019" w:tentative="1">
+      <w:start w:val="1"/>
+      <w:numFmt w:val="lowerLetter"/>
+      <w:lvlText w:val="%8."/>
+      <w:lvlJc w:val="left"/>
+      <w:pPr>
+        <w:ind w:left="6120" w:hanging="360"/>
+      </w:pPr>
+    </w:lvl>
+    <w:lvl w:ilvl="8" w:tplc="240A001B" w:tentative="1">
+      <w:start w:val="1"/>
+      <w:numFmt w:val="lowerRoman"/>
+      <w:lvlText w:val="%9."/>
+      <w:lvlJc w:val="right"/>
+      <w:pPr>
+        <w:ind w:left="6840" w:hanging="180"/>
+      </w:pPr>
+    </w:lvl>
+  </w:abstractNum>
+  <w:abstractNum w:abstractNumId="7" w15:restartNumberingAfterBreak="0">
+    <w:nsid w:val="2BC618D0"/>
+    <w:multiLevelType w:val="hybridMultilevel"/>
+    <w:tmpl w:val="21A88010"/>
+    <w:lvl w:ilvl="0" w:tplc="240A0001">
+      <w:start w:val="1"/>
+      <w:numFmt w:val="bullet"/>
+      <w:lvlText w:val=""/>
+      <w:lvlJc w:val="left"/>
+      <w:pPr>
+        <w:ind w:left="1080" w:hanging="360"/>
+      </w:pPr>
+      <w:rPr>
+        <w:rFonts w:ascii="Symbol" w:hAnsi="Symbol" w:hint="default"/>
+      </w:rPr>
+    </w:lvl>
+    <w:lvl w:ilvl="1" w:tplc="240A0019" w:tentative="1">
+      <w:start w:val="1"/>
+      <w:numFmt w:val="lowerLetter"/>
+      <w:lvlText w:val="%2."/>
+      <w:lvlJc w:val="left"/>
+      <w:pPr>
+        <w:ind w:left="1800" w:hanging="360"/>
+      </w:pPr>
+    </w:lvl>
+    <w:lvl w:ilvl="2" w:tplc="240A001B" w:tentative="1">
+      <w:start w:val="1"/>
+      <w:numFmt w:val="lowerRoman"/>
+      <w:lvlText w:val="%3."/>
+      <w:lvlJc w:val="right"/>
+      <w:pPr>
+        <w:ind w:left="2520" w:hanging="180"/>
+      </w:pPr>
+    </w:lvl>
+    <w:lvl w:ilvl="3" w:tplc="240A000F" w:tentative="1">
+      <w:start w:val="1"/>
+      <w:numFmt w:val="decimal"/>
+      <w:lvlText w:val="%4."/>
+      <w:lvlJc w:val="left"/>
+      <w:pPr>
+        <w:ind w:left="3240" w:hanging="360"/>
+      </w:pPr>
+    </w:lvl>
+    <w:lvl w:ilvl="4" w:tplc="240A0019" w:tentative="1">
+      <w:start w:val="1"/>
+      <w:numFmt w:val="lowerLetter"/>
+      <w:lvlText w:val="%5."/>
+      <w:lvlJc w:val="left"/>
+      <w:pPr>
+        <w:ind w:left="3960" w:hanging="360"/>
+      </w:pPr>
+    </w:lvl>
+    <w:lvl w:ilvl="5" w:tplc="240A001B" w:tentative="1">
+      <w:start w:val="1"/>
+      <w:numFmt w:val="lowerRoman"/>
+      <w:lvlText w:val="%6."/>
+      <w:lvlJc w:val="right"/>
+      <w:pPr>
+        <w:ind w:left="4680" w:hanging="180"/>
+      </w:pPr>
+    </w:lvl>
+    <w:lvl w:ilvl="6" w:tplc="240A000F" w:tentative="1">
+      <w:start w:val="1"/>
+      <w:numFmt w:val="decimal"/>
+      <w:lvlText w:val="%7."/>
+      <w:lvlJc w:val="left"/>
+      <w:pPr>
+        <w:ind w:left="5400" w:hanging="360"/>
+      </w:pPr>
+    </w:lvl>
+    <w:lvl w:ilvl="7" w:tplc="240A0019" w:tentative="1">
+      <w:start w:val="1"/>
+      <w:numFmt w:val="lowerLetter"/>
+      <w:lvlText w:val="%8."/>
+      <w:lvlJc w:val="left"/>
+      <w:pPr>
+        <w:ind w:left="6120" w:hanging="360"/>
+      </w:pPr>
+    </w:lvl>
+    <w:lvl w:ilvl="8" w:tplc="240A001B" w:tentative="1">
+      <w:start w:val="1"/>
+      <w:numFmt w:val="lowerRoman"/>
+      <w:lvlText w:val="%9."/>
+      <w:lvlJc w:val="right"/>
+      <w:pPr>
+        <w:ind w:left="6840" w:hanging="180"/>
+      </w:pPr>
+    </w:lvl>
+  </w:abstractNum>
+  <w:abstractNum w:abstractNumId="8" w15:restartNumberingAfterBreak="0">
+    <w:nsid w:val="39CD290E"/>
+    <w:multiLevelType w:val="hybridMultilevel"/>
+    <w:tmpl w:val="92509292"/>
+    <w:lvl w:ilvl="0" w:tplc="240A0001">
+      <w:start w:val="1"/>
+      <w:numFmt w:val="bullet"/>
+      <w:lvlText w:val=""/>
+      <w:lvlJc w:val="left"/>
+      <w:pPr>
+        <w:ind w:left="1068" w:hanging="360"/>
+      </w:pPr>
+      <w:rPr>
+        <w:rFonts w:ascii="Symbol" w:hAnsi="Symbol" w:hint="default"/>
+      </w:rPr>
+    </w:lvl>
+    <w:lvl w:ilvl="1" w:tplc="240A0019" w:tentative="1">
+      <w:start w:val="1"/>
+      <w:numFmt w:val="lowerLetter"/>
+      <w:lvlText w:val="%2."/>
+      <w:lvlJc w:val="left"/>
+      <w:pPr>
+        <w:ind w:left="1788" w:hanging="360"/>
+      </w:pPr>
+    </w:lvl>
+    <w:lvl w:ilvl="2" w:tplc="240A001B" w:tentative="1">
+      <w:start w:val="1"/>
+      <w:numFmt w:val="lowerRoman"/>
+      <w:lvlText w:val="%3."/>
+      <w:lvlJc w:val="right"/>
+      <w:pPr>
+        <w:ind w:left="2508" w:hanging="180"/>
+      </w:pPr>
+    </w:lvl>
+    <w:lvl w:ilvl="3" w:tplc="240A000F" w:tentative="1">
+      <w:start w:val="1"/>
+      <w:numFmt w:val="decimal"/>
+      <w:lvlText w:val="%4."/>
+      <w:lvlJc w:val="left"/>
+      <w:pPr>
+        <w:ind w:left="3228" w:hanging="360"/>
+      </w:pPr>
+    </w:lvl>
+    <w:lvl w:ilvl="4" w:tplc="240A0019" w:tentative="1">
+      <w:start w:val="1"/>
+      <w:numFmt w:val="lowerLetter"/>
+      <w:lvlText w:val="%5."/>
+      <w:lvlJc w:val="left"/>
+      <w:pPr>
+        <w:ind w:left="3948" w:hanging="360"/>
+      </w:pPr>
+    </w:lvl>
+    <w:lvl w:ilvl="5" w:tplc="240A001B" w:tentative="1">
+      <w:start w:val="1"/>
+      <w:numFmt w:val="lowerRoman"/>
+      <w:lvlText w:val="%6."/>
+      <w:lvlJc w:val="right"/>
+      <w:pPr>
+        <w:ind w:left="4668" w:hanging="180"/>
+      </w:pPr>
+    </w:lvl>
+    <w:lvl w:ilvl="6" w:tplc="240A000F" w:tentative="1">
+      <w:start w:val="1"/>
+      <w:numFmt w:val="decimal"/>
+      <w:lvlText w:val="%7."/>
+      <w:lvlJc w:val="left"/>
+      <w:pPr>
+        <w:ind w:left="5388" w:hanging="360"/>
+      </w:pPr>
+    </w:lvl>
+    <w:lvl w:ilvl="7" w:tplc="240A0019" w:tentative="1">
+      <w:start w:val="1"/>
+      <w:numFmt w:val="lowerLetter"/>
+      <w:lvlText w:val="%8."/>
+      <w:lvlJc w:val="left"/>
+      <w:pPr>
+        <w:ind w:left="6108" w:hanging="360"/>
+      </w:pPr>
+    </w:lvl>
+    <w:lvl w:ilvl="8" w:tplc="240A001B" w:tentative="1">
+      <w:start w:val="1"/>
+      <w:numFmt w:val="lowerRoman"/>
+      <w:lvlText w:val="%9."/>
+      <w:lvlJc w:val="right"/>
+      <w:pPr>
+        <w:ind w:left="6828" w:hanging="180"/>
+      </w:pPr>
+    </w:lvl>
+  </w:abstractNum>
+  <w:abstractNum w:abstractNumId="9" w15:restartNumberingAfterBreak="0">
+    <w:nsid w:val="3DAC2427"/>
+    <w:multiLevelType w:val="hybridMultilevel"/>
+    <w:tmpl w:val="31D07A96"/>
+    <w:lvl w:ilvl="0" w:tplc="240A0001">
+      <w:start w:val="1"/>
+      <w:numFmt w:val="bullet"/>
+      <w:lvlText w:val=""/>
+      <w:lvlJc w:val="left"/>
+      <w:pPr>
+        <w:ind w:left="1068" w:hanging="360"/>
+      </w:pPr>
+      <w:rPr>
+        <w:rFonts w:ascii="Symbol" w:hAnsi="Symbol" w:hint="default"/>
+      </w:rPr>
+    </w:lvl>
+    <w:lvl w:ilvl="1" w:tplc="240A0019" w:tentative="1">
+      <w:start w:val="1"/>
+      <w:numFmt w:val="lowerLetter"/>
+      <w:lvlText w:val="%2."/>
+      <w:lvlJc w:val="left"/>
+      <w:pPr>
+        <w:ind w:left="1788" w:hanging="360"/>
+      </w:pPr>
+    </w:lvl>
+    <w:lvl w:ilvl="2" w:tplc="240A001B" w:tentative="1">
+      <w:start w:val="1"/>
+      <w:numFmt w:val="lowerRoman"/>
+      <w:lvlText w:val="%3."/>
+      <w:lvlJc w:val="right"/>
+      <w:pPr>
+        <w:ind w:left="2508" w:hanging="180"/>
+      </w:pPr>
+    </w:lvl>
+    <w:lvl w:ilvl="3" w:tplc="240A000F" w:tentative="1">
+      <w:start w:val="1"/>
+      <w:numFmt w:val="decimal"/>
+      <w:lvlText w:val="%4."/>
+      <w:lvlJc w:val="left"/>
+      <w:pPr>
+        <w:ind w:left="3228" w:hanging="360"/>
+      </w:pPr>
+    </w:lvl>
+    <w:lvl w:ilvl="4" w:tplc="240A0019" w:tentative="1">
+      <w:start w:val="1"/>
+      <w:numFmt w:val="lowerLetter"/>
+      <w:lvlText w:val="%5."/>
+      <w:lvlJc w:val="left"/>
+      <w:pPr>
+        <w:ind w:left="3948" w:hanging="360"/>
+      </w:pPr>
+    </w:lvl>
+    <w:lvl w:ilvl="5" w:tplc="240A001B" w:tentative="1">
+      <w:start w:val="1"/>
+      <w:numFmt w:val="lowerRoman"/>
+      <w:lvlText w:val="%6."/>
+      <w:lvlJc w:val="right"/>
+      <w:pPr>
+        <w:ind w:left="4668" w:hanging="180"/>
+      </w:pPr>
+    </w:lvl>
+    <w:lvl w:ilvl="6" w:tplc="240A000F" w:tentative="1">
+      <w:start w:val="1"/>
+      <w:numFmt w:val="decimal"/>
+      <w:lvlText w:val="%7."/>
+      <w:lvlJc w:val="left"/>
+      <w:pPr>
+        <w:ind w:left="5388" w:hanging="360"/>
+      </w:pPr>
+    </w:lvl>
+    <w:lvl w:ilvl="7" w:tplc="240A0019" w:tentative="1">
+      <w:start w:val="1"/>
+      <w:numFmt w:val="lowerLetter"/>
+      <w:lvlText w:val="%8."/>
+      <w:lvlJc w:val="left"/>
+      <w:pPr>
+        <w:ind w:left="6108" w:hanging="360"/>
+      </w:pPr>
+    </w:lvl>
+    <w:lvl w:ilvl="8" w:tplc="240A001B" w:tentative="1">
+      <w:start w:val="1"/>
+      <w:numFmt w:val="lowerRoman"/>
+      <w:lvlText w:val="%9."/>
+      <w:lvlJc w:val="right"/>
+      <w:pPr>
+        <w:ind w:left="6828" w:hanging="180"/>
+      </w:pPr>
+    </w:lvl>
+  </w:abstractNum>
+  <w:abstractNum w:abstractNumId="10" w15:restartNumberingAfterBreak="0">
+    <w:nsid w:val="46810851"/>
+    <w:multiLevelType w:val="hybridMultilevel"/>
+    <w:tmpl w:val="9AA429D8"/>
+    <w:lvl w:ilvl="0" w:tplc="240A0001">
+      <w:start w:val="1"/>
+      <w:numFmt w:val="bullet"/>
+      <w:lvlText w:val=""/>
+      <w:lvlJc w:val="left"/>
+      <w:pPr>
+        <w:ind w:left="1068" w:hanging="360"/>
+      </w:pPr>
+      <w:rPr>
+        <w:rFonts w:ascii="Symbol" w:hAnsi="Symbol" w:hint="default"/>
+      </w:rPr>
+    </w:lvl>
+    <w:lvl w:ilvl="1" w:tplc="240A0019">
+      <w:start w:val="1"/>
+      <w:numFmt w:val="lowerLetter"/>
+      <w:lvlText w:val="%2."/>
+      <w:lvlJc w:val="left"/>
+      <w:pPr>
+        <w:ind w:left="1788" w:hanging="360"/>
+      </w:pPr>
+    </w:lvl>
+    <w:lvl w:ilvl="2" w:tplc="240A001B" w:tentative="1">
+      <w:start w:val="1"/>
+      <w:numFmt w:val="lowerRoman"/>
+      <w:lvlText w:val="%3."/>
+      <w:lvlJc w:val="right"/>
+      <w:pPr>
+        <w:ind w:left="2508" w:hanging="180"/>
+      </w:pPr>
+    </w:lvl>
+    <w:lvl w:ilvl="3" w:tplc="240A000F" w:tentative="1">
+      <w:start w:val="1"/>
+      <w:numFmt w:val="decimal"/>
+      <w:lvlText w:val="%4."/>
+      <w:lvlJc w:val="left"/>
+      <w:pPr>
+        <w:ind w:left="3228" w:hanging="360"/>
+      </w:pPr>
+    </w:lvl>
+    <w:lvl w:ilvl="4" w:tplc="240A0019" w:tentative="1">
+      <w:start w:val="1"/>
+      <w:numFmt w:val="lowerLetter"/>
+      <w:lvlText w:val="%5."/>
+      <w:lvlJc w:val="left"/>
+      <w:pPr>
+        <w:ind w:left="3948" w:hanging="360"/>
+      </w:pPr>
+    </w:lvl>
+    <w:lvl w:ilvl="5" w:tplc="240A001B" w:tentative="1">
+      <w:start w:val="1"/>
+      <w:numFmt w:val="lowerRoman"/>
+      <w:lvlText w:val="%6."/>
+      <w:lvlJc w:val="right"/>
+      <w:pPr>
+        <w:ind w:left="4668" w:hanging="180"/>
+      </w:pPr>
+    </w:lvl>
+    <w:lvl w:ilvl="6" w:tplc="240A000F" w:tentative="1">
+      <w:start w:val="1"/>
+      <w:numFmt w:val="decimal"/>
+      <w:lvlText w:val="%7."/>
+      <w:lvlJc w:val="left"/>
+      <w:pPr>
+        <w:ind w:left="5388" w:hanging="360"/>
+      </w:pPr>
+    </w:lvl>
+    <w:lvl w:ilvl="7" w:tplc="240A0019" w:tentative="1">
+      <w:start w:val="1"/>
+      <w:numFmt w:val="lowerLetter"/>
+      <w:lvlText w:val="%8."/>
+      <w:lvlJc w:val="left"/>
+      <w:pPr>
+        <w:ind w:left="6108" w:hanging="360"/>
+      </w:pPr>
+    </w:lvl>
+    <w:lvl w:ilvl="8" w:tplc="240A001B" w:tentative="1">
+      <w:start w:val="1"/>
+      <w:numFmt w:val="lowerRoman"/>
+      <w:lvlText w:val="%9."/>
+      <w:lvlJc w:val="right"/>
+      <w:pPr>
+        <w:ind w:left="6828" w:hanging="180"/>
+      </w:pPr>
+    </w:lvl>
+  </w:abstractNum>
+  <w:abstractNum w:abstractNumId="11" w15:restartNumberingAfterBreak="0">
+    <w:nsid w:val="48D26EF5"/>
+    <w:multiLevelType w:val="hybridMultilevel"/>
+    <w:tmpl w:val="F4ECAE32"/>
+    <w:lvl w:ilvl="0" w:tplc="240A0001">
+      <w:start w:val="1"/>
+      <w:numFmt w:val="bullet"/>
+      <w:lvlText w:val=""/>
+      <w:lvlJc w:val="left"/>
+      <w:pPr>
+        <w:ind w:left="1080" w:hanging="360"/>
+      </w:pPr>
+      <w:rPr>
+        <w:rFonts w:ascii="Symbol" w:hAnsi="Symbol" w:hint="default"/>
+      </w:rPr>
+    </w:lvl>
+    <w:lvl w:ilvl="1" w:tplc="240A0003" w:tentative="1">
+      <w:start w:val="1"/>
+      <w:numFmt w:val="bullet"/>
+      <w:lvlText w:val="o"/>
+      <w:lvlJc w:val="left"/>
+      <w:pPr>
+        <w:ind w:left="1800" w:hanging="360"/>
+      </w:pPr>
+      <w:rPr>
+        <w:rFonts w:ascii="Courier New" w:hAnsi="Courier New" w:cs="Courier New" w:hint="default"/>
+      </w:rPr>
+    </w:lvl>
+    <w:lvl w:ilvl="2" w:tplc="240A0005" w:tentative="1">
+      <w:start w:val="1"/>
+      <w:numFmt w:val="bullet"/>
+      <w:lvlText w:val=""/>
+      <w:lvlJc w:val="left"/>
+      <w:pPr>
+        <w:ind w:left="2520" w:hanging="360"/>
+      </w:pPr>
+      <w:rPr>
+        <w:rFonts w:ascii="Wingdings" w:hAnsi="Wingdings" w:hint="default"/>
+      </w:rPr>
+    </w:lvl>
+    <w:lvl w:ilvl="3" w:tplc="240A0001" w:tentative="1">
+      <w:start w:val="1"/>
+      <w:numFmt w:val="bullet"/>
+      <w:lvlText w:val=""/>
+      <w:lvlJc w:val="left"/>
+      <w:pPr>
+        <w:ind w:left="3240" w:hanging="360"/>
+      </w:pPr>
+      <w:rPr>
+        <w:rFonts w:ascii="Symbol" w:hAnsi="Symbol" w:hint="default"/>
+      </w:rPr>
+    </w:lvl>
+    <w:lvl w:ilvl="4" w:tplc="240A0003" w:tentative="1">
+      <w:start w:val="1"/>
+      <w:numFmt w:val="bullet"/>
+      <w:lvlText w:val="o"/>
+      <w:lvlJc w:val="left"/>
+      <w:pPr>
+        <w:ind w:left="3960" w:hanging="360"/>
+      </w:pPr>
+      <w:rPr>
+        <w:rFonts w:ascii="Courier New" w:hAnsi="Courier New" w:cs="Courier New" w:hint="default"/>
+      </w:rPr>
+    </w:lvl>
+    <w:lvl w:ilvl="5" w:tplc="240A0005" w:tentative="1">
+      <w:start w:val="1"/>
+      <w:numFmt w:val="bullet"/>
+      <w:lvlText w:val=""/>
+      <w:lvlJc w:val="left"/>
+      <w:pPr>
+        <w:ind w:left="4680" w:hanging="360"/>
+      </w:pPr>
+      <w:rPr>
+        <w:rFonts w:ascii="Wingdings" w:hAnsi="Wingdings" w:hint="default"/>
+      </w:rPr>
+    </w:lvl>
+    <w:lvl w:ilvl="6" w:tplc="240A0001" w:tentative="1">
+      <w:start w:val="1"/>
+      <w:numFmt w:val="bullet"/>
+      <w:lvlText w:val=""/>
+      <w:lvlJc w:val="left"/>
+      <w:pPr>
+        <w:ind w:left="5400" w:hanging="360"/>
+      </w:pPr>
+      <w:rPr>
+        <w:rFonts w:ascii="Symbol" w:hAnsi="Symbol" w:hint="default"/>
+      </w:rPr>
+    </w:lvl>
+    <w:lvl w:ilvl="7" w:tplc="240A0003" w:tentative="1">
+      <w:start w:val="1"/>
+      <w:numFmt w:val="bullet"/>
+      <w:lvlText w:val="o"/>
+      <w:lvlJc w:val="left"/>
+      <w:pPr>
+        <w:ind w:left="6120" w:hanging="360"/>
+      </w:pPr>
+      <w:rPr>
+        <w:rFonts w:ascii="Courier New" w:hAnsi="Courier New" w:cs="Courier New" w:hint="default"/>
+      </w:rPr>
+    </w:lvl>
+    <w:lvl w:ilvl="8" w:tplc="240A0005" w:tentative="1">
+      <w:start w:val="1"/>
+      <w:numFmt w:val="bullet"/>
+      <w:lvlText w:val=""/>
+      <w:lvlJc w:val="left"/>
+      <w:pPr>
+        <w:ind w:left="6840" w:hanging="360"/>
+      </w:pPr>
+      <w:rPr>
+        <w:rFonts w:ascii="Wingdings" w:hAnsi="Wingdings" w:hint="default"/>
+      </w:rPr>
+    </w:lvl>
+  </w:abstractNum>
+  <w:abstractNum w:abstractNumId="12" w15:restartNumberingAfterBreak="0">
+    <w:nsid w:val="56262AC7"/>
+    <w:multiLevelType w:val="hybridMultilevel"/>
+    <w:tmpl w:val="A238DEB0"/>
+    <w:lvl w:ilvl="0" w:tplc="240A0001">
+      <w:start w:val="1"/>
+      <w:numFmt w:val="bullet"/>
+      <w:lvlText w:val=""/>
+      <w:lvlJc w:val="left"/>
+      <w:pPr>
+        <w:ind w:left="2136" w:hanging="360"/>
+      </w:pPr>
+      <w:rPr>
+        <w:rFonts w:ascii="Symbol" w:hAnsi="Symbol" w:hint="default"/>
+      </w:rPr>
+    </w:lvl>
+    <w:lvl w:ilvl="1" w:tplc="240A0003" w:tentative="1">
+      <w:start w:val="1"/>
+      <w:numFmt w:val="bullet"/>
+      <w:lvlText w:val="o"/>
+      <w:lvlJc w:val="left"/>
+      <w:pPr>
+        <w:ind w:left="2856" w:hanging="360"/>
+      </w:pPr>
+      <w:rPr>
+        <w:rFonts w:ascii="Courier New" w:hAnsi="Courier New" w:cs="Courier New" w:hint="default"/>
+      </w:rPr>
+    </w:lvl>
+    <w:lvl w:ilvl="2" w:tplc="240A0005" w:tentative="1">
+      <w:start w:val="1"/>
+      <w:numFmt w:val="bullet"/>
+      <w:lvlText w:val=""/>
+      <w:lvlJc w:val="left"/>
+      <w:pPr>
+        <w:ind w:left="3576" w:hanging="360"/>
+      </w:pPr>
+      <w:rPr>
+        <w:rFonts w:ascii="Wingdings" w:hAnsi="Wingdings" w:hint="default"/>
+      </w:rPr>
+    </w:lvl>
+    <w:lvl w:ilvl="3" w:tplc="240A0001" w:tentative="1">
+      <w:start w:val="1"/>
+      <w:numFmt w:val="bullet"/>
+      <w:lvlText w:val=""/>
+      <w:lvlJc w:val="left"/>
+      <w:pPr>
+        <w:ind w:left="4296" w:hanging="360"/>
+      </w:pPr>
+      <w:rPr>
+        <w:rFonts w:ascii="Symbol" w:hAnsi="Symbol" w:hint="default"/>
+      </w:rPr>
+    </w:lvl>
+    <w:lvl w:ilvl="4" w:tplc="240A0003" w:tentative="1">
+      <w:start w:val="1"/>
+      <w:numFmt w:val="bullet"/>
+      <w:lvlText w:val="o"/>
+      <w:lvlJc w:val="left"/>
+      <w:pPr>
+        <w:ind w:left="5016" w:hanging="360"/>
+      </w:pPr>
+      <w:rPr>
+        <w:rFonts w:ascii="Courier New" w:hAnsi="Courier New" w:cs="Courier New" w:hint="default"/>
+      </w:rPr>
+    </w:lvl>
+    <w:lvl w:ilvl="5" w:tplc="240A0005" w:tentative="1">
+      <w:start w:val="1"/>
+      <w:numFmt w:val="bullet"/>
+      <w:lvlText w:val=""/>
+      <w:lvlJc w:val="left"/>
+      <w:pPr>
+        <w:ind w:left="5736" w:hanging="360"/>
+      </w:pPr>
+      <w:rPr>
+        <w:rFonts w:ascii="Wingdings" w:hAnsi="Wingdings" w:hint="default"/>
+      </w:rPr>
+    </w:lvl>
+    <w:lvl w:ilvl="6" w:tplc="240A0001" w:tentative="1">
+      <w:start w:val="1"/>
+      <w:numFmt w:val="bullet"/>
+      <w:lvlText w:val=""/>
+      <w:lvlJc w:val="left"/>
+      <w:pPr>
+        <w:ind w:left="6456" w:hanging="360"/>
+      </w:pPr>
+      <w:rPr>
+        <w:rFonts w:ascii="Symbol" w:hAnsi="Symbol" w:hint="default"/>
+      </w:rPr>
+    </w:lvl>
+    <w:lvl w:ilvl="7" w:tplc="240A0003" w:tentative="1">
+      <w:start w:val="1"/>
+      <w:numFmt w:val="bullet"/>
+      <w:lvlText w:val="o"/>
+      <w:lvlJc w:val="left"/>
+      <w:pPr>
+        <w:ind w:left="7176" w:hanging="360"/>
+      </w:pPr>
+      <w:rPr>
+        <w:rFonts w:ascii="Courier New" w:hAnsi="Courier New" w:cs="Courier New" w:hint="default"/>
+      </w:rPr>
+    </w:lvl>
+    <w:lvl w:ilvl="8" w:tplc="240A0005" w:tentative="1">
+      <w:start w:val="1"/>
+      <w:numFmt w:val="bullet"/>
+      <w:lvlText w:val=""/>
+      <w:lvlJc w:val="left"/>
+      <w:pPr>
+        <w:ind w:left="7896" w:hanging="360"/>
+      </w:pPr>
+      <w:rPr>
+        <w:rFonts w:ascii="Wingdings" w:hAnsi="Wingdings" w:hint="default"/>
+      </w:rPr>
+    </w:lvl>
+  </w:abstractNum>
+  <w:abstractNum w:abstractNumId="13" w15:restartNumberingAfterBreak="0">
+    <w:nsid w:val="581A239B"/>
+    <w:multiLevelType w:val="hybridMultilevel"/>
+    <w:tmpl w:val="38684F48"/>
+    <w:lvl w:ilvl="0" w:tplc="240A0001">
+      <w:start w:val="1"/>
+      <w:numFmt w:val="bullet"/>
+      <w:lvlText w:val=""/>
+      <w:lvlJc w:val="left"/>
+      <w:pPr>
+        <w:ind w:left="1068" w:hanging="360"/>
+      </w:pPr>
+      <w:rPr>
+        <w:rFonts w:ascii="Symbol" w:hAnsi="Symbol" w:hint="default"/>
+      </w:rPr>
+    </w:lvl>
+    <w:lvl w:ilvl="1" w:tplc="240A0019">
+      <w:start w:val="1"/>
+      <w:numFmt w:val="lowerLetter"/>
+      <w:lvlText w:val="%2."/>
+      <w:lvlJc w:val="left"/>
+      <w:pPr>
+        <w:ind w:left="1788" w:hanging="360"/>
+      </w:pPr>
+    </w:lvl>
+    <w:lvl w:ilvl="2" w:tplc="240A001B" w:tentative="1">
+      <w:start w:val="1"/>
+      <w:numFmt w:val="lowerRoman"/>
+      <w:lvlText w:val="%3."/>
+      <w:lvlJc w:val="right"/>
+      <w:pPr>
+        <w:ind w:left="2508" w:hanging="180"/>
+      </w:pPr>
+    </w:lvl>
+    <w:lvl w:ilvl="3" w:tplc="240A000F" w:tentative="1">
+      <w:start w:val="1"/>
+      <w:numFmt w:val="decimal"/>
+      <w:lvlText w:val="%4."/>
+      <w:lvlJc w:val="left"/>
+      <w:pPr>
+        <w:ind w:left="3228" w:hanging="360"/>
+      </w:pPr>
+    </w:lvl>
+    <w:lvl w:ilvl="4" w:tplc="240A0019" w:tentative="1">
+      <w:start w:val="1"/>
+      <w:numFmt w:val="lowerLetter"/>
+      <w:lvlText w:val="%5."/>
+      <w:lvlJc w:val="left"/>
+      <w:pPr>
+        <w:ind w:left="3948" w:hanging="360"/>
+      </w:pPr>
+    </w:lvl>
+    <w:lvl w:ilvl="5" w:tplc="240A001B" w:tentative="1">
+      <w:start w:val="1"/>
+      <w:numFmt w:val="lowerRoman"/>
+      <w:lvlText w:val="%6."/>
+      <w:lvlJc w:val="right"/>
+      <w:pPr>
+        <w:ind w:left="4668" w:hanging="180"/>
+      </w:pPr>
+    </w:lvl>
+    <w:lvl w:ilvl="6" w:tplc="240A000F" w:tentative="1">
+      <w:start w:val="1"/>
+      <w:numFmt w:val="decimal"/>
+      <w:lvlText w:val="%7."/>
+      <w:lvlJc w:val="left"/>
+      <w:pPr>
+        <w:ind w:left="5388" w:hanging="360"/>
+      </w:pPr>
+    </w:lvl>
+    <w:lvl w:ilvl="7" w:tplc="240A0019" w:tentative="1">
+      <w:start w:val="1"/>
+      <w:numFmt w:val="lowerLetter"/>
+      <w:lvlText w:val="%8."/>
+      <w:lvlJc w:val="left"/>
+      <w:pPr>
+        <w:ind w:left="6108" w:hanging="360"/>
+      </w:pPr>
+    </w:lvl>
+    <w:lvl w:ilvl="8" w:tplc="240A001B" w:tentative="1">
+      <w:start w:val="1"/>
+      <w:numFmt w:val="lowerRoman"/>
+      <w:lvlText w:val="%9."/>
+      <w:lvlJc w:val="right"/>
+      <w:pPr>
+        <w:ind w:left="6828" w:hanging="180"/>
+      </w:pPr>
+    </w:lvl>
+  </w:abstractNum>
+  <w:abstractNum w:abstractNumId="14" w15:restartNumberingAfterBreak="0">
+    <w:nsid w:val="67FE5242"/>
+    <w:multiLevelType w:val="hybridMultilevel"/>
+    <w:tmpl w:val="0978885E"/>
+    <w:lvl w:ilvl="0" w:tplc="240A0001">
+      <w:start w:val="1"/>
+      <w:numFmt w:val="bullet"/>
+      <w:lvlText w:val=""/>
+      <w:lvlJc w:val="left"/>
+      <w:pPr>
+        <w:ind w:left="1068" w:hanging="360"/>
+      </w:pPr>
+      <w:rPr>
+        <w:rFonts w:ascii="Symbol" w:hAnsi="Symbol" w:hint="default"/>
+      </w:rPr>
+    </w:lvl>
+    <w:lvl w:ilvl="1" w:tplc="240A0019">
+      <w:start w:val="1"/>
+      <w:numFmt w:val="lowerLetter"/>
+      <w:lvlText w:val="%2."/>
+      <w:lvlJc w:val="left"/>
+      <w:pPr>
+        <w:ind w:left="1788" w:hanging="360"/>
+      </w:pPr>
+    </w:lvl>
+    <w:lvl w:ilvl="2" w:tplc="240A001B" w:tentative="1">
+      <w:start w:val="1"/>
+      <w:numFmt w:val="lowerRoman"/>
+      <w:lvlText w:val="%3."/>
+      <w:lvlJc w:val="right"/>
+      <w:pPr>
+        <w:ind w:left="2508" w:hanging="180"/>
+      </w:pPr>
+    </w:lvl>
+    <w:lvl w:ilvl="3" w:tplc="240A000F" w:tentative="1">
+      <w:start w:val="1"/>
+      <w:numFmt w:val="decimal"/>
+      <w:lvlText w:val="%4."/>
+      <w:lvlJc w:val="left"/>
+      <w:pPr>
+        <w:ind w:left="3228" w:hanging="360"/>
+      </w:pPr>
+    </w:lvl>
+    <w:lvl w:ilvl="4" w:tplc="240A0019" w:tentative="1">
+      <w:start w:val="1"/>
+      <w:numFmt w:val="lowerLetter"/>
+      <w:lvlText w:val="%5."/>
+      <w:lvlJc w:val="left"/>
+      <w:pPr>
+        <w:ind w:left="3948" w:hanging="360"/>
+      </w:pPr>
+    </w:lvl>
+    <w:lvl w:ilvl="5" w:tplc="240A001B" w:tentative="1">
+      <w:start w:val="1"/>
+      <w:numFmt w:val="lowerRoman"/>
+      <w:lvlText w:val="%6."/>
+      <w:lvlJc w:val="right"/>
+      <w:pPr>
+        <w:ind w:left="4668" w:hanging="180"/>
+      </w:pPr>
+    </w:lvl>
+    <w:lvl w:ilvl="6" w:tplc="240A000F" w:tentative="1">
+      <w:start w:val="1"/>
+      <w:numFmt w:val="decimal"/>
+      <w:lvlText w:val="%7."/>
+      <w:lvlJc w:val="left"/>
+      <w:pPr>
+        <w:ind w:left="5388" w:hanging="360"/>
+      </w:pPr>
+    </w:lvl>
+    <w:lvl w:ilvl="7" w:tplc="240A0019" w:tentative="1">
+      <w:start w:val="1"/>
+      <w:numFmt w:val="lowerLetter"/>
+      <w:lvlText w:val="%8."/>
+      <w:lvlJc w:val="left"/>
+      <w:pPr>
+        <w:ind w:left="6108" w:hanging="360"/>
+      </w:pPr>
+    </w:lvl>
+    <w:lvl w:ilvl="8" w:tplc="240A001B" w:tentative="1">
+      <w:start w:val="1"/>
+      <w:numFmt w:val="lowerRoman"/>
+      <w:lvlText w:val="%9."/>
+      <w:lvlJc w:val="right"/>
+      <w:pPr>
+        <w:ind w:left="6828" w:hanging="180"/>
+      </w:pPr>
+    </w:lvl>
+  </w:abstractNum>
+  <w:num w:numId="1">
+    <w:abstractNumId w:val="3"/>
+  </w:num>
+  <w:num w:numId="2">
+    <w:abstractNumId w:val="4"/>
+  </w:num>
+  <w:num w:numId="3">
+    <w:abstractNumId w:val="11"/>
+  </w:num>
+  <w:num w:numId="4">
+    <w:abstractNumId w:val="12"/>
+  </w:num>
+  <w:num w:numId="5">
+    <w:abstractNumId w:val="7"/>
+  </w:num>
+  <w:num w:numId="6">
+    <w:abstractNumId w:val="6"/>
+  </w:num>
+  <w:num w:numId="7">
+    <w:abstractNumId w:val="2"/>
+  </w:num>
+  <w:num w:numId="8">
+    <w:abstractNumId w:val="1"/>
+  </w:num>
+  <w:num w:numId="9">
+    <w:abstractNumId w:val="5"/>
+  </w:num>
+  <w:num w:numId="10">
+    <w:abstractNumId w:val="9"/>
+  </w:num>
+  <w:num w:numId="11">
+    <w:abstractNumId w:val="8"/>
+  </w:num>
+  <w:num w:numId="12">
+    <w:abstractNumId w:val="10"/>
+  </w:num>
+  <w:num w:numId="13">
+    <w:abstractNumId w:val="13"/>
+  </w:num>
+  <w:num w:numId="14">
+    <w:abstractNumId w:val="14"/>
+  </w:num>
+  <w:num w:numId="15">
+    <w:abstractNumId w:val="0"/>
+  </w:num>
+</w:numbering>
 </file>
 
 <file path=word/styles.xml><?xml version="1.0" encoding="utf-8"?>
@@ -340,6 +2637,7 @@
     <w:lsdException w:name="HTML Sample" w:semiHidden="1" w:unhideWhenUsed="1"/>
     <w:lsdException w:name="HTML Typewriter" w:semiHidden="1" w:unhideWhenUsed="1"/>
     <w:lsdException w:name="HTML Variable" w:semiHidden="1" w:unhideWhenUsed="1"/>
+    <w:lsdException w:name="Normal Table" w:semiHidden="1" w:unhideWhenUsed="1"/>
     <w:lsdException w:name="annotation subject" w:semiHidden="1" w:unhideWhenUsed="1"/>
     <w:lsdException w:name="No List" w:semiHidden="1" w:unhideWhenUsed="1"/>
     <w:lsdException w:name="Outline List 1" w:semiHidden="1" w:unhideWhenUsed="1"/>
@@ -386,8 +2684,10 @@
     <w:lsdException w:name="Table Subtle 2" w:semiHidden="1" w:unhideWhenUsed="1"/>
     <w:lsdException w:name="Table Web 1" w:semiHidden="1" w:unhideWhenUsed="1"/>
     <w:lsdException w:name="Table Web 2" w:semiHidden="1" w:unhideWhenUsed="1"/>
+    <w:lsdException w:name="Table Web 3" w:semiHidden="1" w:unhideWhenUsed="1"/>
     <w:lsdException w:name="Balloon Text" w:semiHidden="1" w:unhideWhenUsed="1"/>
     <w:lsdException w:name="Table Grid" w:uiPriority="39"/>
+    <w:lsdException w:name="Table Theme" w:semiHidden="1" w:unhideWhenUsed="1"/>
     <w:lsdException w:name="Placeholder Text" w:semiHidden="1"/>
     <w:lsdException w:name="No Spacing" w:uiPriority="1" w:qFormat="1"/>
     <w:lsdException w:name="Light Shading" w:uiPriority="60"/>
@@ -612,7 +2912,6 @@
   <w:style w:type="character" w:default="1" w:styleId="Fuentedeprrafopredeter">
     <w:name w:val="Default Paragraph Font"/>
     <w:uiPriority w:val="1"/>
-    <w:semiHidden/>
     <w:unhideWhenUsed/>
   </w:style>
   <w:style w:type="table" w:default="1" w:styleId="Tablanormal">
@@ -635,6 +2934,17 @@
     <w:uiPriority w:val="99"/>
     <w:semiHidden/>
     <w:unhideWhenUsed/>
+  </w:style>
+  <w:style w:type="paragraph" w:styleId="Prrafodelista">
+    <w:name w:val="List Paragraph"/>
+    <w:basedOn w:val="Normal"/>
+    <w:uiPriority w:val="34"/>
+    <w:qFormat/>
+    <w:rsid w:val="00996D57"/>
+    <w:pPr>
+      <w:ind w:left="720"/>
+      <w:contextualSpacing/>
+    </w:pPr>
   </w:style>
 </w:styles>
 </file>

</xml_diff>

<commit_message>
Servicios web para reservas finalizados completamente y probados con postman
</commit_message>
<xml_diff>
--- a/FirmasServiciosWeb.docx
+++ b/FirmasServiciosWeb.docx
@@ -58,29 +58,7 @@
           <w:szCs w:val="19"/>
           <w:lang w:eastAsia="es-CO"/>
         </w:rPr>
-        <w:t xml:space="preserve">Olvidaba contarles </w:t>
-      </w:r>
-      <w:proofErr w:type="gramStart"/>
-      <w:r>
-        <w:rPr>
-          <w:rFonts w:ascii="Arial" w:eastAsia="Times New Roman" w:hAnsi="Arial" w:cs="Arial"/>
-          <w:color w:val="222222"/>
-          <w:sz w:val="19"/>
-          <w:szCs w:val="19"/>
-          <w:lang w:eastAsia="es-CO"/>
-        </w:rPr>
-        <w:t>que</w:t>
-      </w:r>
-      <w:proofErr w:type="gramEnd"/>
-      <w:r>
-        <w:rPr>
-          <w:rFonts w:ascii="Arial" w:eastAsia="Times New Roman" w:hAnsi="Arial" w:cs="Arial"/>
-          <w:color w:val="222222"/>
-          <w:sz w:val="19"/>
-          <w:szCs w:val="19"/>
-          <w:lang w:eastAsia="es-CO"/>
-        </w:rPr>
-        <w:t xml:space="preserve"> para esta entrega, además del proyecto en eclipse, me deben compartir un archivo en Word con la firma de los servicios web implementados, esto es para cada servicio:</w:t>
+        <w:t>Olvidaba contarles que para esta entrega, además del proyecto en eclipse, me deben compartir un archivo en Word con la firma de los servicios web implementados, esto es para cada servicio:</w:t>
       </w:r>
     </w:p>
     <w:p>
@@ -116,20 +94,8 @@
           <w:szCs w:val="19"/>
           <w:lang w:eastAsia="es-CO"/>
         </w:rPr>
-        <w:t xml:space="preserve">- </w:t>
-      </w:r>
-      <w:proofErr w:type="spellStart"/>
-      <w:r>
-        <w:rPr>
-          <w:rFonts w:ascii="Arial" w:eastAsia="Times New Roman" w:hAnsi="Arial" w:cs="Arial"/>
-          <w:color w:val="222222"/>
-          <w:sz w:val="19"/>
-          <w:szCs w:val="19"/>
-          <w:lang w:eastAsia="es-CO"/>
-        </w:rPr>
-        <w:t>Url</w:t>
-      </w:r>
-      <w:proofErr w:type="spellEnd"/>
+        <w:t>- Url</w:t>
+      </w:r>
     </w:p>
     <w:p>
       <w:pPr>
@@ -404,642 +370,1024 @@
         <w:jc w:val="both"/>
       </w:pPr>
       <w:r>
-        <w:t>URL:</w:t>
+        <w:t xml:space="preserve">URL: </w:t>
+      </w:r>
+      <w:r>
+        <w:t>http://localhost:8080/ServiciosWeb/rest</w:t>
+      </w:r>
+      <w:r>
+        <w:t>/</w:t>
+      </w:r>
+      <w:r>
+        <w:t>Reserva</w:t>
+      </w:r>
+      <w:r>
+        <w:t>/</w:t>
+      </w:r>
+      <w:r>
+        <w:t>Insertar</w:t>
+      </w:r>
+    </w:p>
+    <w:p>
+      <w:pPr>
+        <w:pStyle w:val="Prrafodelista"/>
+        <w:numPr>
+          <w:ilvl w:val="0"/>
+          <w:numId w:val="6"/>
+        </w:numPr>
+        <w:jc w:val="both"/>
+      </w:pPr>
+      <w:r>
+        <w:t>Método:</w:t>
+      </w:r>
+      <w:r>
+        <w:t xml:space="preserve"> POST</w:t>
+      </w:r>
+    </w:p>
+    <w:p>
+      <w:pPr>
+        <w:pStyle w:val="Prrafodelista"/>
+        <w:numPr>
+          <w:ilvl w:val="0"/>
+          <w:numId w:val="6"/>
+        </w:numPr>
+        <w:jc w:val="both"/>
+      </w:pPr>
+      <w:r>
+        <w:t>Parámetros de entrada:</w:t>
+      </w:r>
+    </w:p>
+    <w:p>
+      <w:pPr>
+        <w:pStyle w:val="Prrafodelista"/>
+        <w:numPr>
+          <w:ilvl w:val="1"/>
+          <w:numId w:val="16"/>
+        </w:numPr>
+        <w:jc w:val="both"/>
+      </w:pPr>
+      <w:r>
+        <w:t>d</w:t>
+      </w:r>
+      <w:r>
+        <w:t>ispositivo</w:t>
+      </w:r>
+      <w:r>
+        <w:t>: Código del dispositivo a reservar</w:t>
+      </w:r>
+    </w:p>
+    <w:p>
+      <w:pPr>
+        <w:pStyle w:val="Prrafodelista"/>
+        <w:numPr>
+          <w:ilvl w:val="1"/>
+          <w:numId w:val="16"/>
+        </w:numPr>
+        <w:jc w:val="both"/>
+      </w:pPr>
+      <w:r>
+        <w:t>investigador</w:t>
+      </w:r>
+      <w:r>
+        <w:t>: Nombre de usuario del investigador</w:t>
+      </w:r>
+    </w:p>
+    <w:p>
+      <w:pPr>
+        <w:pStyle w:val="Prrafodelista"/>
+        <w:numPr>
+          <w:ilvl w:val="1"/>
+          <w:numId w:val="16"/>
+        </w:numPr>
+        <w:jc w:val="both"/>
+      </w:pPr>
+      <w:r>
+        <w:t>fechaPrestamo</w:t>
+      </w:r>
+      <w:r>
+        <w:t xml:space="preserve">: Fecha </w:t>
+      </w:r>
+      <w:r>
+        <w:t xml:space="preserve">y hora </w:t>
+      </w:r>
+      <w:r>
+        <w:t>para la cual desea prestar el dispositivo</w:t>
+      </w:r>
+    </w:p>
+    <w:p>
+      <w:pPr>
+        <w:pStyle w:val="Prrafodelista"/>
+        <w:ind w:left="1800"/>
+        <w:jc w:val="both"/>
+      </w:pPr>
+      <w:r>
+        <w:tab/>
+      </w:r>
+      <w:r>
+        <w:t>Formato: "AAAA-MM-DDTHH:MM:SS"</w:t>
+      </w:r>
+    </w:p>
+    <w:p>
+      <w:pPr>
+        <w:pStyle w:val="Prrafodelista"/>
+        <w:numPr>
+          <w:ilvl w:val="1"/>
+          <w:numId w:val="16"/>
+        </w:numPr>
+        <w:jc w:val="both"/>
+      </w:pPr>
+      <w:r>
+        <w:t>numeroHoras</w:t>
+      </w:r>
+      <w:r>
+        <w:t>: Número de horas que desea prestar el dispositivo</w:t>
+      </w:r>
+    </w:p>
+    <w:p>
+      <w:pPr>
+        <w:pStyle w:val="Prrafodelista"/>
+        <w:numPr>
+          <w:ilvl w:val="0"/>
+          <w:numId w:val="6"/>
+        </w:numPr>
+        <w:jc w:val="both"/>
+      </w:pPr>
+      <w:r>
+        <w:t>Datos de salida:</w:t>
+      </w:r>
+    </w:p>
+    <w:p>
+      <w:pPr>
+        <w:pStyle w:val="Prrafodelista"/>
+        <w:numPr>
+          <w:ilvl w:val="1"/>
+          <w:numId w:val="6"/>
+        </w:numPr>
+        <w:jc w:val="both"/>
+      </w:pPr>
+      <w:r>
+        <w:t>Texto vacío si la reserva se inserta correctamente</w:t>
+      </w:r>
+    </w:p>
+    <w:p>
+      <w:pPr>
+        <w:pStyle w:val="Prrafodelista"/>
+        <w:numPr>
+          <w:ilvl w:val="1"/>
+          <w:numId w:val="6"/>
+        </w:numPr>
+        <w:jc w:val="both"/>
+      </w:pPr>
+      <w:r>
+        <w:t>Texto con el mensaje de error en caso de no insertar la reserva</w:t>
+      </w:r>
+    </w:p>
+    <w:p>
+      <w:pPr>
+        <w:pStyle w:val="Prrafodelista"/>
+        <w:jc w:val="both"/>
+      </w:pPr>
+    </w:p>
+    <w:p>
+      <w:pPr>
+        <w:pStyle w:val="Prrafodelista"/>
+        <w:numPr>
+          <w:ilvl w:val="0"/>
+          <w:numId w:val="2"/>
+        </w:numPr>
+        <w:jc w:val="both"/>
+      </w:pPr>
+      <w:r>
+        <w:t>Dar de baja a dispositivo</w:t>
+      </w:r>
+    </w:p>
+    <w:p>
+      <w:pPr>
+        <w:pStyle w:val="Prrafodelista"/>
+        <w:numPr>
+          <w:ilvl w:val="0"/>
+          <w:numId w:val="8"/>
+        </w:numPr>
+        <w:jc w:val="both"/>
+      </w:pPr>
+      <w:r>
+        <w:t xml:space="preserve">URL: </w:t>
+      </w:r>
+    </w:p>
+    <w:p>
+      <w:pPr>
+        <w:pStyle w:val="Prrafodelista"/>
+        <w:numPr>
+          <w:ilvl w:val="0"/>
+          <w:numId w:val="8"/>
+        </w:numPr>
+        <w:jc w:val="both"/>
+      </w:pPr>
+      <w:r>
+        <w:t>Método:</w:t>
+      </w:r>
+    </w:p>
+    <w:p>
+      <w:pPr>
+        <w:pStyle w:val="Prrafodelista"/>
+        <w:numPr>
+          <w:ilvl w:val="0"/>
+          <w:numId w:val="8"/>
+        </w:numPr>
+        <w:jc w:val="both"/>
+      </w:pPr>
+      <w:r>
+        <w:t>Parámetros de entrada:</w:t>
+      </w:r>
+    </w:p>
+    <w:p>
+      <w:pPr>
+        <w:pStyle w:val="Prrafodelista"/>
+        <w:numPr>
+          <w:ilvl w:val="0"/>
+          <w:numId w:val="8"/>
+        </w:numPr>
+        <w:jc w:val="both"/>
+      </w:pPr>
+      <w:r>
+        <w:t>Datos de salida:</w:t>
+      </w:r>
+    </w:p>
+    <w:p>
+      <w:pPr>
+        <w:pStyle w:val="Prrafodelista"/>
+        <w:ind w:left="1440"/>
+        <w:jc w:val="both"/>
+      </w:pPr>
+    </w:p>
+    <w:p>
+      <w:pPr>
+        <w:pStyle w:val="Prrafodelista"/>
+        <w:numPr>
+          <w:ilvl w:val="0"/>
+          <w:numId w:val="2"/>
+        </w:numPr>
+        <w:jc w:val="both"/>
+      </w:pPr>
+      <w:r>
+        <w:t>Actualizar información de dispositivo</w:t>
+      </w:r>
+    </w:p>
+    <w:p>
+      <w:pPr>
+        <w:pStyle w:val="Prrafodelista"/>
+        <w:numPr>
+          <w:ilvl w:val="0"/>
+          <w:numId w:val="9"/>
+        </w:numPr>
+        <w:jc w:val="both"/>
+      </w:pPr>
+      <w:r>
+        <w:t xml:space="preserve">URL: </w:t>
+      </w:r>
+    </w:p>
+    <w:p>
+      <w:pPr>
+        <w:pStyle w:val="Prrafodelista"/>
+        <w:numPr>
+          <w:ilvl w:val="0"/>
+          <w:numId w:val="9"/>
+        </w:numPr>
+        <w:jc w:val="both"/>
+      </w:pPr>
+      <w:r>
+        <w:t>Método:</w:t>
+      </w:r>
+    </w:p>
+    <w:p>
+      <w:pPr>
+        <w:pStyle w:val="Prrafodelista"/>
+        <w:numPr>
+          <w:ilvl w:val="0"/>
+          <w:numId w:val="9"/>
+        </w:numPr>
+        <w:jc w:val="both"/>
+      </w:pPr>
+      <w:r>
+        <w:lastRenderedPageBreak/>
+        <w:t>Parámetros de entrada:</w:t>
+      </w:r>
+    </w:p>
+    <w:p>
+      <w:pPr>
+        <w:pStyle w:val="Prrafodelista"/>
+        <w:numPr>
+          <w:ilvl w:val="0"/>
+          <w:numId w:val="9"/>
+        </w:numPr>
+        <w:jc w:val="both"/>
+      </w:pPr>
+      <w:r>
+        <w:t>Datos de salida:</w:t>
+      </w:r>
+    </w:p>
+    <w:p>
+      <w:pPr>
+        <w:pStyle w:val="Prrafodelista"/>
+        <w:jc w:val="both"/>
+      </w:pPr>
+    </w:p>
+    <w:p>
+      <w:pPr>
+        <w:pStyle w:val="Prrafodelista"/>
+        <w:numPr>
+          <w:ilvl w:val="0"/>
+          <w:numId w:val="2"/>
+        </w:numPr>
+        <w:jc w:val="both"/>
+      </w:pPr>
+      <w:r>
+        <w:t>Listar dispositivos</w:t>
+      </w:r>
+    </w:p>
+    <w:p>
+      <w:pPr>
+        <w:pStyle w:val="Prrafodelista"/>
+        <w:numPr>
+          <w:ilvl w:val="0"/>
+          <w:numId w:val="10"/>
+        </w:numPr>
+        <w:jc w:val="both"/>
+      </w:pPr>
+      <w:r>
+        <w:t xml:space="preserve">URL: </w:t>
+      </w:r>
+    </w:p>
+    <w:p>
+      <w:pPr>
+        <w:pStyle w:val="Prrafodelista"/>
+        <w:numPr>
+          <w:ilvl w:val="0"/>
+          <w:numId w:val="10"/>
+        </w:numPr>
+        <w:jc w:val="both"/>
+      </w:pPr>
+      <w:r>
+        <w:t>Método:</w:t>
+      </w:r>
+    </w:p>
+    <w:p>
+      <w:pPr>
+        <w:pStyle w:val="Prrafodelista"/>
+        <w:numPr>
+          <w:ilvl w:val="0"/>
+          <w:numId w:val="10"/>
+        </w:numPr>
+        <w:jc w:val="both"/>
+      </w:pPr>
+      <w:r>
+        <w:t>Parámetros de entrada:</w:t>
+      </w:r>
+    </w:p>
+    <w:p>
+      <w:pPr>
+        <w:pStyle w:val="Prrafodelista"/>
+        <w:numPr>
+          <w:ilvl w:val="0"/>
+          <w:numId w:val="10"/>
+        </w:numPr>
+        <w:jc w:val="both"/>
+      </w:pPr>
+      <w:r>
+        <w:t>Datos de salida:</w:t>
+      </w:r>
+    </w:p>
+    <w:p>
+      <w:pPr>
+        <w:pStyle w:val="Prrafodelista"/>
+        <w:jc w:val="both"/>
+      </w:pPr>
+    </w:p>
+    <w:p>
+      <w:pPr>
+        <w:pStyle w:val="Prrafodelista"/>
+        <w:numPr>
+          <w:ilvl w:val="0"/>
+          <w:numId w:val="2"/>
+        </w:numPr>
+        <w:jc w:val="both"/>
+      </w:pPr>
+      <w:r>
+        <w:t>Consultar dispositivos</w:t>
+      </w:r>
+    </w:p>
+    <w:p>
+      <w:pPr>
+        <w:pStyle w:val="Prrafodelista"/>
+        <w:numPr>
+          <w:ilvl w:val="0"/>
+          <w:numId w:val="11"/>
+        </w:numPr>
+        <w:jc w:val="both"/>
+      </w:pPr>
+      <w:r>
+        <w:t xml:space="preserve">URL: </w:t>
+      </w:r>
+    </w:p>
+    <w:p>
+      <w:pPr>
+        <w:pStyle w:val="Prrafodelista"/>
+        <w:numPr>
+          <w:ilvl w:val="0"/>
+          <w:numId w:val="11"/>
+        </w:numPr>
+        <w:jc w:val="both"/>
+      </w:pPr>
+      <w:r>
+        <w:t>Método:</w:t>
+      </w:r>
+    </w:p>
+    <w:p>
+      <w:pPr>
+        <w:pStyle w:val="Prrafodelista"/>
+        <w:numPr>
+          <w:ilvl w:val="0"/>
+          <w:numId w:val="11"/>
+        </w:numPr>
+        <w:jc w:val="both"/>
+      </w:pPr>
+      <w:r>
+        <w:t>Parámetros de entrada:</w:t>
+      </w:r>
+    </w:p>
+    <w:p>
+      <w:pPr>
+        <w:pStyle w:val="Prrafodelista"/>
+        <w:numPr>
+          <w:ilvl w:val="0"/>
+          <w:numId w:val="11"/>
+        </w:numPr>
+        <w:jc w:val="both"/>
+      </w:pPr>
+      <w:r>
+        <w:t>Datos de salida:</w:t>
+      </w:r>
+    </w:p>
+    <w:p>
+      <w:pPr>
+        <w:pStyle w:val="Prrafodelista"/>
+        <w:jc w:val="both"/>
+      </w:pPr>
+    </w:p>
+    <w:p>
+      <w:pPr>
+        <w:pStyle w:val="Prrafodelista"/>
+        <w:numPr>
+          <w:ilvl w:val="0"/>
+          <w:numId w:val="2"/>
+        </w:numPr>
+        <w:jc w:val="both"/>
+      </w:pPr>
+      <w:r>
+        <w:t>Sancionar investigador</w:t>
+      </w:r>
+    </w:p>
+    <w:p>
+      <w:pPr>
+        <w:pStyle w:val="Prrafodelista"/>
+        <w:numPr>
+          <w:ilvl w:val="0"/>
+          <w:numId w:val="12"/>
+        </w:numPr>
+        <w:jc w:val="both"/>
+      </w:pPr>
+      <w:r>
+        <w:t xml:space="preserve">URL: </w:t>
+      </w:r>
+    </w:p>
+    <w:p>
+      <w:pPr>
+        <w:pStyle w:val="Prrafodelista"/>
+        <w:numPr>
+          <w:ilvl w:val="0"/>
+          <w:numId w:val="12"/>
+        </w:numPr>
+        <w:jc w:val="both"/>
+      </w:pPr>
+      <w:r>
+        <w:t>Método:</w:t>
+      </w:r>
+    </w:p>
+    <w:p>
+      <w:pPr>
+        <w:pStyle w:val="Prrafodelista"/>
+        <w:numPr>
+          <w:ilvl w:val="0"/>
+          <w:numId w:val="12"/>
+        </w:numPr>
+        <w:jc w:val="both"/>
+      </w:pPr>
+      <w:r>
+        <w:t>Parámetros de entrada:</w:t>
+      </w:r>
+    </w:p>
+    <w:p>
+      <w:pPr>
+        <w:pStyle w:val="Prrafodelista"/>
+        <w:numPr>
+          <w:ilvl w:val="0"/>
+          <w:numId w:val="12"/>
+        </w:numPr>
+        <w:jc w:val="both"/>
+      </w:pPr>
+      <w:r>
+        <w:t>Datos de salida:</w:t>
+      </w:r>
+    </w:p>
+    <w:p>
+      <w:pPr>
+        <w:pStyle w:val="Prrafodelista"/>
+        <w:jc w:val="both"/>
+      </w:pPr>
+    </w:p>
+    <w:p>
+      <w:pPr>
+        <w:pStyle w:val="Prrafodelista"/>
+        <w:numPr>
+          <w:ilvl w:val="0"/>
+          <w:numId w:val="2"/>
+        </w:numPr>
+        <w:jc w:val="both"/>
+      </w:pPr>
+      <w:r>
+        <w:t>Registrar p</w:t>
+      </w:r>
+      <w:r>
+        <w:t>réstamo</w:t>
+      </w:r>
+    </w:p>
+    <w:p>
+      <w:pPr>
+        <w:pStyle w:val="Prrafodelista"/>
+        <w:numPr>
+          <w:ilvl w:val="0"/>
+          <w:numId w:val="13"/>
+        </w:numPr>
+        <w:jc w:val="both"/>
+      </w:pPr>
+      <w:r>
+        <w:t xml:space="preserve">URL: </w:t>
+      </w:r>
+    </w:p>
+    <w:p>
+      <w:pPr>
+        <w:pStyle w:val="Prrafodelista"/>
+        <w:numPr>
+          <w:ilvl w:val="0"/>
+          <w:numId w:val="13"/>
+        </w:numPr>
+        <w:jc w:val="both"/>
+      </w:pPr>
+      <w:r>
+        <w:t>Método:</w:t>
+      </w:r>
+    </w:p>
+    <w:p>
+      <w:pPr>
+        <w:pStyle w:val="Prrafodelista"/>
+        <w:numPr>
+          <w:ilvl w:val="0"/>
+          <w:numId w:val="13"/>
+        </w:numPr>
+        <w:jc w:val="both"/>
+      </w:pPr>
+      <w:r>
+        <w:t>Parámetros de entrada:</w:t>
+      </w:r>
+    </w:p>
+    <w:p>
+      <w:pPr>
+        <w:pStyle w:val="Prrafodelista"/>
+        <w:numPr>
+          <w:ilvl w:val="0"/>
+          <w:numId w:val="13"/>
+        </w:numPr>
+        <w:jc w:val="both"/>
+      </w:pPr>
+      <w:r>
+        <w:t>Datos de salida:</w:t>
+      </w:r>
+    </w:p>
+    <w:p>
+      <w:pPr>
+        <w:pStyle w:val="Prrafodelista"/>
+        <w:jc w:val="both"/>
+      </w:pPr>
+    </w:p>
+    <w:p>
+      <w:pPr>
+        <w:pStyle w:val="Prrafodelista"/>
+        <w:numPr>
+          <w:ilvl w:val="0"/>
+          <w:numId w:val="2"/>
+        </w:numPr>
+        <w:jc w:val="both"/>
+      </w:pPr>
+    </w:p>
+    <w:p>
+      <w:pPr>
+        <w:pStyle w:val="Prrafodelista"/>
+        <w:numPr>
+          <w:ilvl w:val="0"/>
+          <w:numId w:val="2"/>
+        </w:numPr>
+        <w:jc w:val="both"/>
+      </w:pPr>
+      <w:r>
+        <w:t>Modificar el estado de la reserva manualmente</w:t>
+      </w:r>
+    </w:p>
+    <w:p>
+      <w:pPr>
+        <w:pStyle w:val="Prrafodelista"/>
+        <w:numPr>
+          <w:ilvl w:val="0"/>
+          <w:numId w:val="14"/>
+        </w:numPr>
+        <w:jc w:val="both"/>
+      </w:pPr>
+      <w:r>
+        <w:t xml:space="preserve">URL: </w:t>
+      </w:r>
+      <w:r>
+        <w:t xml:space="preserve"> </w:t>
+      </w:r>
+      <w:r>
+        <w:t>http://localhost:8080/ServiciosWeb/rest</w:t>
+      </w:r>
+      <w:r>
+        <w:t>/</w:t>
+      </w:r>
+      <w:r>
+        <w:t>Reserva</w:t>
+      </w:r>
+      <w:r>
+        <w:t>/</w:t>
+      </w:r>
+      <w:r>
+        <w:t>Actualizar</w:t>
+      </w:r>
+    </w:p>
+    <w:p>
+      <w:pPr>
+        <w:pStyle w:val="Prrafodelista"/>
+        <w:numPr>
+          <w:ilvl w:val="0"/>
+          <w:numId w:val="14"/>
+        </w:numPr>
+        <w:jc w:val="both"/>
+      </w:pPr>
+      <w:r>
+        <w:t>Método:</w:t>
+      </w:r>
+      <w:r>
+        <w:t xml:space="preserve"> PUT</w:t>
+      </w:r>
+    </w:p>
+    <w:p>
+      <w:pPr>
+        <w:pStyle w:val="Prrafodelista"/>
+        <w:numPr>
+          <w:ilvl w:val="0"/>
+          <w:numId w:val="14"/>
+        </w:numPr>
+        <w:jc w:val="both"/>
+      </w:pPr>
+      <w:r>
+        <w:t>Parámetros de entrada:</w:t>
+      </w:r>
+    </w:p>
+    <w:p>
+      <w:pPr>
+        <w:pStyle w:val="Prrafodelista"/>
+        <w:numPr>
+          <w:ilvl w:val="1"/>
+          <w:numId w:val="14"/>
+        </w:numPr>
+        <w:jc w:val="both"/>
+      </w:pPr>
+      <w:r>
+        <w:t>codigo:</w:t>
+      </w:r>
+      <w:r>
+        <w:t xml:space="preserve"> Código de la reserva que se quiere actualizar</w:t>
+      </w:r>
+    </w:p>
+    <w:p>
+      <w:pPr>
+        <w:pStyle w:val="Prrafodelista"/>
+        <w:numPr>
+          <w:ilvl w:val="1"/>
+          <w:numId w:val="14"/>
+        </w:numPr>
+        <w:jc w:val="both"/>
+      </w:pPr>
+      <w:r>
+        <w:t>administrador</w:t>
+      </w:r>
+      <w:r>
+        <w:t>:</w:t>
+      </w:r>
+      <w:r>
+        <w:t xml:space="preserve"> Nombre de usuario del administrador que va actualizar la reserva</w:t>
+      </w:r>
+      <w:r>
+        <w:t>.</w:t>
+      </w:r>
+    </w:p>
+    <w:p>
+      <w:pPr>
+        <w:pStyle w:val="Prrafodelista"/>
+        <w:numPr>
+          <w:ilvl w:val="1"/>
+          <w:numId w:val="14"/>
+        </w:numPr>
+        <w:jc w:val="both"/>
+      </w:pPr>
+      <w:r>
+        <w:t>e</w:t>
+      </w:r>
+      <w:r>
+        <w:t>stado</w:t>
+      </w:r>
+      <w:r>
+        <w:t xml:space="preserve">: </w:t>
+      </w:r>
+      <w:r>
+        <w:t xml:space="preserve"> Estado de aprobación para el que se va a actualizar la reserva.</w:t>
+      </w:r>
+    </w:p>
+    <w:p>
+      <w:pPr>
+        <w:pStyle w:val="Prrafodelista"/>
+        <w:ind w:left="1788"/>
+        <w:jc w:val="both"/>
+      </w:pPr>
+      <w:r>
+        <w:t>SI: Para aprobado</w:t>
+      </w:r>
+    </w:p>
+    <w:p>
+      <w:pPr>
+        <w:pStyle w:val="Prrafodelista"/>
+        <w:ind w:left="1788"/>
+        <w:jc w:val="both"/>
+      </w:pPr>
+      <w:r>
+        <w:t>NO: Para no aprobado</w:t>
+      </w:r>
+    </w:p>
+    <w:p>
+      <w:pPr>
+        <w:pStyle w:val="Prrafodelista"/>
+        <w:numPr>
+          <w:ilvl w:val="0"/>
+          <w:numId w:val="14"/>
+        </w:numPr>
+        <w:jc w:val="both"/>
+      </w:pPr>
+      <w:r>
+        <w:t>Datos de salida:</w:t>
+      </w:r>
+      <w:r>
+        <w:t xml:space="preserve"> </w:t>
+      </w:r>
+    </w:p>
+    <w:p>
+      <w:pPr>
+        <w:pStyle w:val="Prrafodelista"/>
+        <w:numPr>
+          <w:ilvl w:val="1"/>
+          <w:numId w:val="14"/>
+        </w:numPr>
+        <w:jc w:val="both"/>
+      </w:pPr>
+      <w:r>
+        <w:t>Texto vacío si la reserva se inserta correctamente</w:t>
+      </w:r>
+    </w:p>
+    <w:p>
+      <w:pPr>
+        <w:pStyle w:val="Prrafodelista"/>
+        <w:numPr>
+          <w:ilvl w:val="1"/>
+          <w:numId w:val="14"/>
+        </w:numPr>
+        <w:jc w:val="both"/>
+      </w:pPr>
+      <w:r>
+        <w:t>Texto con el mensaje de error en caso de no insertar la reserva</w:t>
+      </w:r>
+    </w:p>
+    <w:p>
+      <w:pPr>
+        <w:ind w:left="1428"/>
+        <w:jc w:val="both"/>
+      </w:pPr>
+    </w:p>
+    <w:p>
+      <w:pPr>
+        <w:pStyle w:val="Prrafodelista"/>
+        <w:jc w:val="both"/>
+      </w:pPr>
+    </w:p>
+    <w:p>
+      <w:pPr>
+        <w:pStyle w:val="Prrafodelista"/>
+        <w:numPr>
+          <w:ilvl w:val="0"/>
+          <w:numId w:val="2"/>
+        </w:numPr>
+        <w:jc w:val="both"/>
+      </w:pPr>
+      <w:r>
+        <w:t>Devolver dispositivo</w:t>
+      </w:r>
+    </w:p>
+    <w:p>
+      <w:pPr>
+        <w:pStyle w:val="Prrafodelista"/>
+        <w:numPr>
+          <w:ilvl w:val="0"/>
+          <w:numId w:val="15"/>
+        </w:numPr>
+        <w:jc w:val="both"/>
+      </w:pPr>
+      <w:r>
+        <w:t xml:space="preserve">URL: </w:t>
+      </w:r>
+    </w:p>
+    <w:p>
+      <w:pPr>
+        <w:pStyle w:val="Prrafodelista"/>
+        <w:numPr>
+          <w:ilvl w:val="0"/>
+          <w:numId w:val="15"/>
+        </w:numPr>
+        <w:jc w:val="both"/>
+      </w:pPr>
+      <w:r>
+        <w:t>Método:</w:t>
+      </w:r>
+    </w:p>
+    <w:p>
+      <w:pPr>
+        <w:pStyle w:val="Prrafodelista"/>
+        <w:numPr>
+          <w:ilvl w:val="0"/>
+          <w:numId w:val="15"/>
+        </w:numPr>
+        <w:jc w:val="both"/>
+      </w:pPr>
+      <w:r>
+        <w:t>Parámetros de entrada:</w:t>
+      </w:r>
+    </w:p>
+    <w:p>
+      <w:pPr>
+        <w:pStyle w:val="Prrafodelista"/>
+        <w:numPr>
+          <w:ilvl w:val="0"/>
+          <w:numId w:val="15"/>
+        </w:numPr>
+        <w:jc w:val="both"/>
+      </w:pPr>
+      <w:r>
+        <w:t>Datos de salida:</w:t>
+      </w:r>
+    </w:p>
+    <w:p>
+      <w:pPr>
+        <w:ind w:left="708"/>
+        <w:jc w:val="both"/>
+      </w:pPr>
+    </w:p>
+    <w:p>
+      <w:pPr>
+        <w:pStyle w:val="Prrafodelista"/>
+        <w:numPr>
+          <w:ilvl w:val="0"/>
+          <w:numId w:val="2"/>
+        </w:numPr>
+        <w:jc w:val="both"/>
+      </w:pPr>
+      <w:r>
+        <w:t>Listar Reservas</w:t>
+      </w:r>
+    </w:p>
+    <w:p>
+      <w:pPr>
+        <w:pStyle w:val="Prrafodelista"/>
+        <w:numPr>
+          <w:ilvl w:val="0"/>
+          <w:numId w:val="17"/>
+        </w:numPr>
+        <w:jc w:val="both"/>
+      </w:pPr>
+      <w:r>
+        <w:t xml:space="preserve">URL:  </w:t>
+      </w:r>
+      <w:r>
+        <w:t>http://localhost:8080/ServiciosWeb/rest</w:t>
+      </w:r>
+      <w:r>
+        <w:t>/</w:t>
+      </w:r>
+      <w:r>
+        <w:t>Reserva</w:t>
+      </w:r>
+      <w:r>
+        <w:t>/</w:t>
+      </w:r>
+      <w:r>
+        <w:t>Listar</w:t>
+      </w:r>
+    </w:p>
+    <w:p>
+      <w:pPr>
+        <w:pStyle w:val="Prrafodelista"/>
+        <w:numPr>
+          <w:ilvl w:val="0"/>
+          <w:numId w:val="17"/>
+        </w:numPr>
+        <w:jc w:val="both"/>
+      </w:pPr>
+      <w:r>
+        <w:t>Método:</w:t>
+      </w:r>
+      <w:r>
+        <w:t xml:space="preserve"> GET</w:t>
+      </w:r>
+    </w:p>
+    <w:p>
+      <w:pPr>
+        <w:pStyle w:val="Prrafodelista"/>
+        <w:numPr>
+          <w:ilvl w:val="0"/>
+          <w:numId w:val="17"/>
+        </w:numPr>
+        <w:jc w:val="both"/>
+      </w:pPr>
+      <w:r>
+        <w:t>Parámetros de entrada:</w:t>
+      </w:r>
+    </w:p>
+    <w:p>
+      <w:pPr>
+        <w:pStyle w:val="Prrafodelista"/>
+        <w:numPr>
+          <w:ilvl w:val="1"/>
+          <w:numId w:val="17"/>
+        </w:numPr>
+        <w:jc w:val="both"/>
+      </w:pPr>
+      <w:r>
+        <w:t>usuario:</w:t>
+      </w:r>
+      <w:r>
+        <w:t xml:space="preserve"> </w:t>
+      </w:r>
+      <w:r>
+        <w:t>Nombre de usuario del que se quiere obtener las r</w:t>
+      </w:r>
+      <w:r>
+        <w:t>e</w:t>
       </w:r>
       <w:bookmarkStart w:id="0" w:name="_GoBack"/>
-      <w:r>
-        <w:t xml:space="preserve"> </w:t>
-      </w:r>
-      <w:r>
-        <w:t>http://localhost:8080/ServiciosWeb/rest</w:t>
-      </w:r>
-      <w:r>
-        <w:t>/</w:t>
-      </w:r>
-      <w:r>
-        <w:t>Reserva</w:t>
-      </w:r>
-      <w:r>
-        <w:t>/</w:t>
-      </w:r>
-      <w:r>
-        <w:t>Insertar</w:t>
-      </w:r>
       <w:bookmarkEnd w:id="0"/>
-    </w:p>
-    <w:p>
-      <w:pPr>
-        <w:pStyle w:val="Prrafodelista"/>
-        <w:numPr>
-          <w:ilvl w:val="0"/>
-          <w:numId w:val="6"/>
-        </w:numPr>
-        <w:jc w:val="both"/>
-      </w:pPr>
-      <w:r>
-        <w:t>Método:</w:t>
-      </w:r>
-      <w:r>
-        <w:t xml:space="preserve"> POST</w:t>
-      </w:r>
-    </w:p>
-    <w:p>
-      <w:pPr>
-        <w:pStyle w:val="Prrafodelista"/>
-        <w:numPr>
-          <w:ilvl w:val="0"/>
-          <w:numId w:val="6"/>
-        </w:numPr>
-        <w:jc w:val="both"/>
-      </w:pPr>
-      <w:r>
-        <w:t>Parámetros de entrada:</w:t>
-      </w:r>
-    </w:p>
-    <w:p>
-      <w:pPr>
-        <w:pStyle w:val="Prrafodelista"/>
-        <w:numPr>
-          <w:ilvl w:val="0"/>
-          <w:numId w:val="6"/>
-        </w:numPr>
-        <w:jc w:val="both"/>
-      </w:pPr>
-      <w:r>
-        <w:t>Datos de salida:</w:t>
-      </w:r>
-    </w:p>
-    <w:p>
-      <w:pPr>
-        <w:pStyle w:val="Prrafodelista"/>
-        <w:jc w:val="both"/>
-      </w:pPr>
-    </w:p>
-    <w:p>
-      <w:pPr>
-        <w:pStyle w:val="Prrafodelista"/>
-        <w:numPr>
-          <w:ilvl w:val="0"/>
-          <w:numId w:val="2"/>
-        </w:numPr>
-        <w:jc w:val="both"/>
-      </w:pPr>
-      <w:r>
-        <w:t>Dar de baja a dispositivo</w:t>
-      </w:r>
-    </w:p>
-    <w:p>
-      <w:pPr>
-        <w:pStyle w:val="Prrafodelista"/>
-        <w:numPr>
-          <w:ilvl w:val="0"/>
-          <w:numId w:val="8"/>
-        </w:numPr>
-        <w:jc w:val="both"/>
-      </w:pPr>
-      <w:r>
-        <w:t xml:space="preserve">URL: </w:t>
-      </w:r>
-    </w:p>
-    <w:p>
-      <w:pPr>
-        <w:pStyle w:val="Prrafodelista"/>
-        <w:numPr>
-          <w:ilvl w:val="0"/>
-          <w:numId w:val="8"/>
-        </w:numPr>
-        <w:jc w:val="both"/>
-      </w:pPr>
-      <w:r>
-        <w:t>Método:</w:t>
-      </w:r>
-    </w:p>
-    <w:p>
-      <w:pPr>
-        <w:pStyle w:val="Prrafodelista"/>
-        <w:numPr>
-          <w:ilvl w:val="0"/>
-          <w:numId w:val="8"/>
-        </w:numPr>
-        <w:jc w:val="both"/>
-      </w:pPr>
-      <w:r>
-        <w:t>Parámetros de entrada:</w:t>
-      </w:r>
-    </w:p>
-    <w:p>
-      <w:pPr>
-        <w:pStyle w:val="Prrafodelista"/>
-        <w:numPr>
-          <w:ilvl w:val="0"/>
-          <w:numId w:val="8"/>
-        </w:numPr>
-        <w:jc w:val="both"/>
-      </w:pPr>
-      <w:r>
-        <w:t>Datos de salida:</w:t>
-      </w:r>
-    </w:p>
-    <w:p>
-      <w:pPr>
-        <w:pStyle w:val="Prrafodelista"/>
-        <w:ind w:left="1440"/>
-        <w:jc w:val="both"/>
-      </w:pPr>
-    </w:p>
-    <w:p>
-      <w:pPr>
-        <w:pStyle w:val="Prrafodelista"/>
-        <w:numPr>
-          <w:ilvl w:val="0"/>
-          <w:numId w:val="2"/>
-        </w:numPr>
-        <w:jc w:val="both"/>
-      </w:pPr>
-      <w:r>
-        <w:t>Actualizar información de dispositivo</w:t>
-      </w:r>
-    </w:p>
-    <w:p>
-      <w:pPr>
-        <w:pStyle w:val="Prrafodelista"/>
-        <w:numPr>
-          <w:ilvl w:val="0"/>
-          <w:numId w:val="9"/>
-        </w:numPr>
-        <w:jc w:val="both"/>
-      </w:pPr>
-      <w:r>
-        <w:t xml:space="preserve">URL: </w:t>
-      </w:r>
-    </w:p>
-    <w:p>
-      <w:pPr>
-        <w:pStyle w:val="Prrafodelista"/>
-        <w:numPr>
-          <w:ilvl w:val="0"/>
-          <w:numId w:val="9"/>
-        </w:numPr>
-        <w:jc w:val="both"/>
-      </w:pPr>
-      <w:r>
-        <w:t>Método:</w:t>
-      </w:r>
-    </w:p>
-    <w:p>
-      <w:pPr>
-        <w:pStyle w:val="Prrafodelista"/>
-        <w:numPr>
-          <w:ilvl w:val="0"/>
-          <w:numId w:val="9"/>
-        </w:numPr>
-        <w:jc w:val="both"/>
-      </w:pPr>
-      <w:r>
-        <w:t>Parámetros de entrada:</w:t>
-      </w:r>
-    </w:p>
-    <w:p>
-      <w:pPr>
-        <w:pStyle w:val="Prrafodelista"/>
-        <w:numPr>
-          <w:ilvl w:val="0"/>
-          <w:numId w:val="9"/>
-        </w:numPr>
-        <w:jc w:val="both"/>
-      </w:pPr>
-      <w:r>
-        <w:t>Datos de salida:</w:t>
-      </w:r>
-    </w:p>
-    <w:p>
-      <w:pPr>
-        <w:pStyle w:val="Prrafodelista"/>
-        <w:jc w:val="both"/>
-      </w:pPr>
-    </w:p>
-    <w:p>
-      <w:pPr>
-        <w:pStyle w:val="Prrafodelista"/>
-        <w:numPr>
-          <w:ilvl w:val="0"/>
-          <w:numId w:val="2"/>
-        </w:numPr>
-        <w:jc w:val="both"/>
-      </w:pPr>
-      <w:r>
-        <w:t>Listar dispositivos</w:t>
-      </w:r>
-    </w:p>
-    <w:p>
-      <w:pPr>
-        <w:pStyle w:val="Prrafodelista"/>
-        <w:numPr>
-          <w:ilvl w:val="0"/>
-          <w:numId w:val="10"/>
-        </w:numPr>
-        <w:jc w:val="both"/>
-      </w:pPr>
-      <w:r>
-        <w:t xml:space="preserve">URL: </w:t>
-      </w:r>
-    </w:p>
-    <w:p>
-      <w:pPr>
-        <w:pStyle w:val="Prrafodelista"/>
-        <w:numPr>
-          <w:ilvl w:val="0"/>
-          <w:numId w:val="10"/>
-        </w:numPr>
-        <w:jc w:val="both"/>
-      </w:pPr>
-      <w:r>
-        <w:t>Método:</w:t>
-      </w:r>
-    </w:p>
-    <w:p>
-      <w:pPr>
-        <w:pStyle w:val="Prrafodelista"/>
-        <w:numPr>
-          <w:ilvl w:val="0"/>
-          <w:numId w:val="10"/>
-        </w:numPr>
-        <w:jc w:val="both"/>
-      </w:pPr>
-      <w:r>
-        <w:t>Parámetros de entrada:</w:t>
-      </w:r>
-    </w:p>
-    <w:p>
-      <w:pPr>
-        <w:pStyle w:val="Prrafodelista"/>
-        <w:numPr>
-          <w:ilvl w:val="0"/>
-          <w:numId w:val="10"/>
-        </w:numPr>
-        <w:jc w:val="both"/>
-      </w:pPr>
-      <w:r>
-        <w:lastRenderedPageBreak/>
-        <w:t>Datos de salida:</w:t>
-      </w:r>
-    </w:p>
-    <w:p>
-      <w:pPr>
-        <w:pStyle w:val="Prrafodelista"/>
-        <w:jc w:val="both"/>
-      </w:pPr>
-    </w:p>
-    <w:p>
-      <w:pPr>
-        <w:pStyle w:val="Prrafodelista"/>
-        <w:numPr>
-          <w:ilvl w:val="0"/>
-          <w:numId w:val="2"/>
-        </w:numPr>
-        <w:jc w:val="both"/>
-      </w:pPr>
-      <w:r>
-        <w:t>Consultar dispositivos</w:t>
-      </w:r>
-    </w:p>
-    <w:p>
-      <w:pPr>
-        <w:pStyle w:val="Prrafodelista"/>
-        <w:numPr>
-          <w:ilvl w:val="0"/>
-          <w:numId w:val="11"/>
-        </w:numPr>
-        <w:jc w:val="both"/>
-      </w:pPr>
-      <w:r>
-        <w:t xml:space="preserve">URL: </w:t>
-      </w:r>
-    </w:p>
-    <w:p>
-      <w:pPr>
-        <w:pStyle w:val="Prrafodelista"/>
-        <w:numPr>
-          <w:ilvl w:val="0"/>
-          <w:numId w:val="11"/>
-        </w:numPr>
-        <w:jc w:val="both"/>
-      </w:pPr>
-      <w:r>
-        <w:t>Método:</w:t>
-      </w:r>
-    </w:p>
-    <w:p>
-      <w:pPr>
-        <w:pStyle w:val="Prrafodelista"/>
-        <w:numPr>
-          <w:ilvl w:val="0"/>
-          <w:numId w:val="11"/>
-        </w:numPr>
-        <w:jc w:val="both"/>
-      </w:pPr>
-      <w:r>
-        <w:t>Parámetros de entrada:</w:t>
-      </w:r>
-    </w:p>
-    <w:p>
-      <w:pPr>
-        <w:pStyle w:val="Prrafodelista"/>
-        <w:numPr>
-          <w:ilvl w:val="0"/>
-          <w:numId w:val="11"/>
-        </w:numPr>
-        <w:jc w:val="both"/>
-      </w:pPr>
-      <w:r>
-        <w:t>Datos de salida:</w:t>
-      </w:r>
-    </w:p>
-    <w:p>
-      <w:pPr>
-        <w:pStyle w:val="Prrafodelista"/>
-        <w:jc w:val="both"/>
-      </w:pPr>
-    </w:p>
-    <w:p>
-      <w:pPr>
-        <w:pStyle w:val="Prrafodelista"/>
-        <w:numPr>
-          <w:ilvl w:val="0"/>
-          <w:numId w:val="2"/>
-        </w:numPr>
-        <w:jc w:val="both"/>
-      </w:pPr>
-      <w:r>
-        <w:t>Sancionar investigador</w:t>
-      </w:r>
-    </w:p>
-    <w:p>
-      <w:pPr>
-        <w:pStyle w:val="Prrafodelista"/>
-        <w:numPr>
-          <w:ilvl w:val="0"/>
-          <w:numId w:val="12"/>
-        </w:numPr>
-        <w:jc w:val="both"/>
-      </w:pPr>
-      <w:r>
-        <w:t xml:space="preserve">URL: </w:t>
-      </w:r>
-    </w:p>
-    <w:p>
-      <w:pPr>
-        <w:pStyle w:val="Prrafodelista"/>
-        <w:numPr>
-          <w:ilvl w:val="0"/>
-          <w:numId w:val="12"/>
-        </w:numPr>
-        <w:jc w:val="both"/>
-      </w:pPr>
-      <w:r>
-        <w:t>Método:</w:t>
-      </w:r>
-    </w:p>
-    <w:p>
-      <w:pPr>
-        <w:pStyle w:val="Prrafodelista"/>
-        <w:numPr>
-          <w:ilvl w:val="0"/>
-          <w:numId w:val="12"/>
-        </w:numPr>
-        <w:jc w:val="both"/>
-      </w:pPr>
-      <w:r>
-        <w:t>Parámetros de entrada:</w:t>
-      </w:r>
-    </w:p>
-    <w:p>
-      <w:pPr>
-        <w:pStyle w:val="Prrafodelista"/>
-        <w:numPr>
-          <w:ilvl w:val="0"/>
-          <w:numId w:val="12"/>
-        </w:numPr>
-        <w:jc w:val="both"/>
-      </w:pPr>
-      <w:r>
-        <w:t>Datos de salida:</w:t>
-      </w:r>
-    </w:p>
-    <w:p>
-      <w:pPr>
-        <w:pStyle w:val="Prrafodelista"/>
-        <w:jc w:val="both"/>
-      </w:pPr>
-    </w:p>
-    <w:p>
-      <w:pPr>
-        <w:pStyle w:val="Prrafodelista"/>
-        <w:numPr>
-          <w:ilvl w:val="0"/>
-          <w:numId w:val="2"/>
-        </w:numPr>
-        <w:jc w:val="both"/>
-      </w:pPr>
-      <w:r>
-        <w:t>Registrar p</w:t>
-      </w:r>
-      <w:r>
-        <w:t>réstamo</w:t>
-      </w:r>
-    </w:p>
-    <w:p>
-      <w:pPr>
-        <w:pStyle w:val="Prrafodelista"/>
-        <w:numPr>
-          <w:ilvl w:val="0"/>
-          <w:numId w:val="13"/>
-        </w:numPr>
-        <w:jc w:val="both"/>
-      </w:pPr>
-      <w:r>
-        <w:t xml:space="preserve">URL: </w:t>
-      </w:r>
-    </w:p>
-    <w:p>
-      <w:pPr>
-        <w:pStyle w:val="Prrafodelista"/>
-        <w:numPr>
-          <w:ilvl w:val="0"/>
-          <w:numId w:val="13"/>
-        </w:numPr>
-        <w:jc w:val="both"/>
-      </w:pPr>
-      <w:r>
-        <w:t>Método:</w:t>
-      </w:r>
-    </w:p>
-    <w:p>
-      <w:pPr>
-        <w:pStyle w:val="Prrafodelista"/>
-        <w:numPr>
-          <w:ilvl w:val="0"/>
-          <w:numId w:val="13"/>
-        </w:numPr>
-        <w:jc w:val="both"/>
-      </w:pPr>
-      <w:r>
-        <w:t>Parámetros de entrada:</w:t>
-      </w:r>
-    </w:p>
-    <w:p>
-      <w:pPr>
-        <w:pStyle w:val="Prrafodelista"/>
-        <w:numPr>
-          <w:ilvl w:val="0"/>
-          <w:numId w:val="13"/>
-        </w:numPr>
-        <w:jc w:val="both"/>
-      </w:pPr>
-      <w:r>
-        <w:t>Datos de salida:</w:t>
-      </w:r>
-    </w:p>
-    <w:p>
-      <w:pPr>
-        <w:pStyle w:val="Prrafodelista"/>
-        <w:jc w:val="both"/>
-      </w:pPr>
-    </w:p>
-    <w:p>
-      <w:pPr>
-        <w:pStyle w:val="Prrafodelista"/>
-        <w:numPr>
-          <w:ilvl w:val="0"/>
-          <w:numId w:val="2"/>
-        </w:numPr>
-        <w:jc w:val="both"/>
-      </w:pPr>
-      <w:r>
-        <w:t>Modificar el estado de la reserva manualmente</w:t>
-      </w:r>
-    </w:p>
-    <w:p>
-      <w:pPr>
-        <w:pStyle w:val="Prrafodelista"/>
-        <w:numPr>
-          <w:ilvl w:val="0"/>
-          <w:numId w:val="14"/>
-        </w:numPr>
-        <w:jc w:val="both"/>
-      </w:pPr>
-      <w:r>
-        <w:t xml:space="preserve">URL: </w:t>
-      </w:r>
-    </w:p>
-    <w:p>
-      <w:pPr>
-        <w:pStyle w:val="Prrafodelista"/>
-        <w:numPr>
-          <w:ilvl w:val="0"/>
-          <w:numId w:val="14"/>
-        </w:numPr>
-        <w:jc w:val="both"/>
-      </w:pPr>
-      <w:r>
-        <w:t>Método:</w:t>
-      </w:r>
-    </w:p>
-    <w:p>
-      <w:pPr>
-        <w:pStyle w:val="Prrafodelista"/>
-        <w:numPr>
-          <w:ilvl w:val="0"/>
-          <w:numId w:val="14"/>
-        </w:numPr>
-        <w:jc w:val="both"/>
-      </w:pPr>
-      <w:r>
-        <w:t>Parámetros de entrada:</w:t>
-      </w:r>
-    </w:p>
-    <w:p>
-      <w:pPr>
-        <w:pStyle w:val="Prrafodelista"/>
-        <w:numPr>
-          <w:ilvl w:val="0"/>
-          <w:numId w:val="14"/>
-        </w:numPr>
-        <w:jc w:val="both"/>
-      </w:pPr>
-      <w:r>
-        <w:t>Datos de salida:</w:t>
-      </w:r>
-    </w:p>
-    <w:p>
-      <w:pPr>
-        <w:pStyle w:val="Prrafodelista"/>
-        <w:jc w:val="both"/>
-      </w:pPr>
-    </w:p>
-    <w:p>
-      <w:pPr>
-        <w:pStyle w:val="Prrafodelista"/>
-        <w:numPr>
-          <w:ilvl w:val="0"/>
-          <w:numId w:val="2"/>
-        </w:numPr>
-        <w:jc w:val="both"/>
-      </w:pPr>
-      <w:r>
-        <w:t>Devolver dispositivo</w:t>
-      </w:r>
-    </w:p>
-    <w:p>
-      <w:pPr>
-        <w:pStyle w:val="Prrafodelista"/>
-        <w:numPr>
-          <w:ilvl w:val="0"/>
-          <w:numId w:val="15"/>
-        </w:numPr>
-        <w:jc w:val="both"/>
-      </w:pPr>
-      <w:r>
-        <w:t xml:space="preserve">URL: </w:t>
-      </w:r>
-    </w:p>
-    <w:p>
-      <w:pPr>
-        <w:pStyle w:val="Prrafodelista"/>
-        <w:numPr>
-          <w:ilvl w:val="0"/>
-          <w:numId w:val="15"/>
-        </w:numPr>
-        <w:jc w:val="both"/>
-      </w:pPr>
-      <w:r>
-        <w:t>Método:</w:t>
-      </w:r>
-    </w:p>
-    <w:p>
-      <w:pPr>
-        <w:pStyle w:val="Prrafodelista"/>
-        <w:numPr>
-          <w:ilvl w:val="0"/>
-          <w:numId w:val="15"/>
-        </w:numPr>
-        <w:jc w:val="both"/>
-      </w:pPr>
-      <w:r>
-        <w:t>Parámetros de entrada:</w:t>
-      </w:r>
-    </w:p>
-    <w:p>
-      <w:pPr>
-        <w:pStyle w:val="Prrafodelista"/>
-        <w:numPr>
-          <w:ilvl w:val="0"/>
-          <w:numId w:val="15"/>
-        </w:numPr>
-        <w:jc w:val="both"/>
-      </w:pPr>
-      <w:r>
-        <w:t>Datos de salida:</w:t>
+      <w:r>
+        <w:t>servas</w:t>
+      </w:r>
+    </w:p>
+    <w:p>
+      <w:pPr>
+        <w:pStyle w:val="Prrafodelista"/>
+        <w:numPr>
+          <w:ilvl w:val="0"/>
+          <w:numId w:val="17"/>
+        </w:numPr>
+        <w:jc w:val="both"/>
+      </w:pPr>
+      <w:r>
+        <w:t xml:space="preserve">Datos de salida: </w:t>
+      </w:r>
+    </w:p>
+    <w:p>
+      <w:pPr>
+        <w:pStyle w:val="Prrafodelista"/>
+        <w:numPr>
+          <w:ilvl w:val="1"/>
+          <w:numId w:val="17"/>
+        </w:numPr>
+        <w:jc w:val="both"/>
+      </w:pPr>
+      <w:r>
+        <w:t>Lista de reservas del usuario ingresado</w:t>
       </w:r>
     </w:p>
     <w:p>
@@ -1066,6 +1414,98 @@
 <file path=word/numbering.xml><?xml version="1.0" encoding="utf-8"?>
 <w:numbering xmlns:wpc="http://schemas.microsoft.com/office/word/2010/wordprocessingCanvas" xmlns:cx="http://schemas.microsoft.com/office/drawing/2014/chartex" xmlns:cx1="http://schemas.microsoft.com/office/drawing/2015/9/8/chartex" xmlns:cx2="http://schemas.microsoft.com/office/drawing/2015/10/21/chartex" xmlns:mc="http://schemas.openxmlformats.org/markup-compatibility/2006" xmlns:o="urn:schemas-microsoft-com:office:office" xmlns:r="http://schemas.openxmlformats.org/officeDocument/2006/relationships" xmlns:m="http://schemas.openxmlformats.org/officeDocument/2006/math" xmlns:v="urn:schemas-microsoft-com:vml" xmlns:wp14="http://schemas.microsoft.com/office/word/2010/wordprocessingDrawing" xmlns:wp="http://schemas.openxmlformats.org/drawingml/2006/wordprocessingDrawing" xmlns:w10="urn:schemas-microsoft-com:office:word" xmlns:w="http://schemas.openxmlformats.org/wordprocessingml/2006/main" xmlns:w14="http://schemas.microsoft.com/office/word/2010/wordml" xmlns:w15="http://schemas.microsoft.com/office/word/2012/wordml" xmlns:w16se="http://schemas.microsoft.com/office/word/2015/wordml/symex" xmlns:wpg="http://schemas.microsoft.com/office/word/2010/wordprocessingGroup" xmlns:wpi="http://schemas.microsoft.com/office/word/2010/wordprocessingInk" xmlns:wne="http://schemas.microsoft.com/office/word/2006/wordml" xmlns:wps="http://schemas.microsoft.com/office/word/2010/wordprocessingShape" mc:Ignorable="w14 w15 w16se wp14">
   <w:abstractNum w:abstractNumId="0" w15:restartNumberingAfterBreak="0">
+    <w:nsid w:val="03B43261"/>
+    <w:multiLevelType w:val="hybridMultilevel"/>
+    <w:tmpl w:val="E7A0A5D6"/>
+    <w:lvl w:ilvl="0" w:tplc="240A0001">
+      <w:start w:val="1"/>
+      <w:numFmt w:val="bullet"/>
+      <w:lvlText w:val=""/>
+      <w:lvlJc w:val="left"/>
+      <w:pPr>
+        <w:ind w:left="1080" w:hanging="360"/>
+      </w:pPr>
+      <w:rPr>
+        <w:rFonts w:ascii="Symbol" w:hAnsi="Symbol" w:hint="default"/>
+      </w:rPr>
+    </w:lvl>
+    <w:lvl w:ilvl="1" w:tplc="240A0005">
+      <w:start w:val="1"/>
+      <w:numFmt w:val="bullet"/>
+      <w:lvlText w:val=""/>
+      <w:lvlJc w:val="left"/>
+      <w:pPr>
+        <w:ind w:left="1800" w:hanging="360"/>
+      </w:pPr>
+      <w:rPr>
+        <w:rFonts w:ascii="Wingdings" w:hAnsi="Wingdings" w:hint="default"/>
+      </w:rPr>
+    </w:lvl>
+    <w:lvl w:ilvl="2" w:tplc="240A001B" w:tentative="1">
+      <w:start w:val="1"/>
+      <w:numFmt w:val="lowerRoman"/>
+      <w:lvlText w:val="%3."/>
+      <w:lvlJc w:val="right"/>
+      <w:pPr>
+        <w:ind w:left="2520" w:hanging="180"/>
+      </w:pPr>
+    </w:lvl>
+    <w:lvl w:ilvl="3" w:tplc="240A000F" w:tentative="1">
+      <w:start w:val="1"/>
+      <w:numFmt w:val="decimal"/>
+      <w:lvlText w:val="%4."/>
+      <w:lvlJc w:val="left"/>
+      <w:pPr>
+        <w:ind w:left="3240" w:hanging="360"/>
+      </w:pPr>
+    </w:lvl>
+    <w:lvl w:ilvl="4" w:tplc="240A0019" w:tentative="1">
+      <w:start w:val="1"/>
+      <w:numFmt w:val="lowerLetter"/>
+      <w:lvlText w:val="%5."/>
+      <w:lvlJc w:val="left"/>
+      <w:pPr>
+        <w:ind w:left="3960" w:hanging="360"/>
+      </w:pPr>
+    </w:lvl>
+    <w:lvl w:ilvl="5" w:tplc="240A001B" w:tentative="1">
+      <w:start w:val="1"/>
+      <w:numFmt w:val="lowerRoman"/>
+      <w:lvlText w:val="%6."/>
+      <w:lvlJc w:val="right"/>
+      <w:pPr>
+        <w:ind w:left="4680" w:hanging="180"/>
+      </w:pPr>
+    </w:lvl>
+    <w:lvl w:ilvl="6" w:tplc="240A000F" w:tentative="1">
+      <w:start w:val="1"/>
+      <w:numFmt w:val="decimal"/>
+      <w:lvlText w:val="%7."/>
+      <w:lvlJc w:val="left"/>
+      <w:pPr>
+        <w:ind w:left="5400" w:hanging="360"/>
+      </w:pPr>
+    </w:lvl>
+    <w:lvl w:ilvl="7" w:tplc="240A0019" w:tentative="1">
+      <w:start w:val="1"/>
+      <w:numFmt w:val="lowerLetter"/>
+      <w:lvlText w:val="%8."/>
+      <w:lvlJc w:val="left"/>
+      <w:pPr>
+        <w:ind w:left="6120" w:hanging="360"/>
+      </w:pPr>
+    </w:lvl>
+    <w:lvl w:ilvl="8" w:tplc="240A001B" w:tentative="1">
+      <w:start w:val="1"/>
+      <w:numFmt w:val="lowerRoman"/>
+      <w:lvlText w:val="%9."/>
+      <w:lvlJc w:val="right"/>
+      <w:pPr>
+        <w:ind w:left="6840" w:hanging="180"/>
+      </w:pPr>
+    </w:lvl>
+  </w:abstractNum>
+  <w:abstractNum w:abstractNumId="1" w15:restartNumberingAfterBreak="0">
     <w:nsid w:val="0A25521E"/>
     <w:multiLevelType w:val="hybridMultilevel"/>
     <w:tmpl w:val="1FB00220"/>
@@ -1154,7 +1594,7 @@
       </w:pPr>
     </w:lvl>
   </w:abstractNum>
-  <w:abstractNum w:abstractNumId="1" w15:restartNumberingAfterBreak="0">
+  <w:abstractNum w:abstractNumId="2" w15:restartNumberingAfterBreak="0">
     <w:nsid w:val="0FD0573F"/>
     <w:multiLevelType w:val="hybridMultilevel"/>
     <w:tmpl w:val="89EED476"/>
@@ -1243,7 +1683,7 @@
       </w:pPr>
     </w:lvl>
   </w:abstractNum>
-  <w:abstractNum w:abstractNumId="2" w15:restartNumberingAfterBreak="0">
+  <w:abstractNum w:abstractNumId="3" w15:restartNumberingAfterBreak="0">
     <w:nsid w:val="13BD6C7C"/>
     <w:multiLevelType w:val="hybridMultilevel"/>
     <w:tmpl w:val="37120F74"/>
@@ -1356,7 +1796,7 @@
       </w:rPr>
     </w:lvl>
   </w:abstractNum>
-  <w:abstractNum w:abstractNumId="3" w15:restartNumberingAfterBreak="0">
+  <w:abstractNum w:abstractNumId="4" w15:restartNumberingAfterBreak="0">
     <w:nsid w:val="1EED15EE"/>
     <w:multiLevelType w:val="hybridMultilevel"/>
     <w:tmpl w:val="1A9AC500"/>
@@ -1442,10 +1882,10 @@
       </w:pPr>
     </w:lvl>
   </w:abstractNum>
-  <w:abstractNum w:abstractNumId="4" w15:restartNumberingAfterBreak="0">
+  <w:abstractNum w:abstractNumId="5" w15:restartNumberingAfterBreak="0">
     <w:nsid w:val="2238059B"/>
     <w:multiLevelType w:val="hybridMultilevel"/>
-    <w:tmpl w:val="8872FCB6"/>
+    <w:tmpl w:val="4AEC9E6C"/>
     <w:lvl w:ilvl="0" w:tplc="240A000F">
       <w:start w:val="1"/>
       <w:numFmt w:val="decimal"/>
@@ -1528,7 +1968,7 @@
       </w:pPr>
     </w:lvl>
   </w:abstractNum>
-  <w:abstractNum w:abstractNumId="5" w15:restartNumberingAfterBreak="0">
+  <w:abstractNum w:abstractNumId="6" w15:restartNumberingAfterBreak="0">
     <w:nsid w:val="22C642BF"/>
     <w:multiLevelType w:val="hybridMultilevel"/>
     <w:tmpl w:val="C2F25A48"/>
@@ -1617,10 +2057,10 @@
       </w:pPr>
     </w:lvl>
   </w:abstractNum>
-  <w:abstractNum w:abstractNumId="6" w15:restartNumberingAfterBreak="0">
+  <w:abstractNum w:abstractNumId="7" w15:restartNumberingAfterBreak="0">
     <w:nsid w:val="2A2C1A71"/>
     <w:multiLevelType w:val="hybridMultilevel"/>
-    <w:tmpl w:val="4F70E336"/>
+    <w:tmpl w:val="C120A09C"/>
     <w:lvl w:ilvl="0" w:tplc="240A0001">
       <w:start w:val="1"/>
       <w:numFmt w:val="bullet"/>
@@ -1633,14 +2073,17 @@
         <w:rFonts w:ascii="Symbol" w:hAnsi="Symbol" w:hint="default"/>
       </w:rPr>
     </w:lvl>
-    <w:lvl w:ilvl="1" w:tplc="240A0019" w:tentative="1">
-      <w:start w:val="1"/>
-      <w:numFmt w:val="lowerLetter"/>
-      <w:lvlText w:val="%2."/>
+    <w:lvl w:ilvl="1" w:tplc="240A0005">
+      <w:start w:val="1"/>
+      <w:numFmt w:val="bullet"/>
+      <w:lvlText w:val=""/>
       <w:lvlJc w:val="left"/>
       <w:pPr>
         <w:ind w:left="1800" w:hanging="360"/>
       </w:pPr>
+      <w:rPr>
+        <w:rFonts w:ascii="Wingdings" w:hAnsi="Wingdings" w:hint="default"/>
+      </w:rPr>
     </w:lvl>
     <w:lvl w:ilvl="2" w:tplc="240A001B" w:tentative="1">
       <w:start w:val="1"/>
@@ -1706,7 +2149,7 @@
       </w:pPr>
     </w:lvl>
   </w:abstractNum>
-  <w:abstractNum w:abstractNumId="7" w15:restartNumberingAfterBreak="0">
+  <w:abstractNum w:abstractNumId="8" w15:restartNumberingAfterBreak="0">
     <w:nsid w:val="2BC618D0"/>
     <w:multiLevelType w:val="hybridMultilevel"/>
     <w:tmpl w:val="21A88010"/>
@@ -1795,7 +2238,7 @@
       </w:pPr>
     </w:lvl>
   </w:abstractNum>
-  <w:abstractNum w:abstractNumId="8" w15:restartNumberingAfterBreak="0">
+  <w:abstractNum w:abstractNumId="9" w15:restartNumberingAfterBreak="0">
     <w:nsid w:val="39CD290E"/>
     <w:multiLevelType w:val="hybridMultilevel"/>
     <w:tmpl w:val="92509292"/>
@@ -1884,7 +2327,7 @@
       </w:pPr>
     </w:lvl>
   </w:abstractNum>
-  <w:abstractNum w:abstractNumId="9" w15:restartNumberingAfterBreak="0">
+  <w:abstractNum w:abstractNumId="10" w15:restartNumberingAfterBreak="0">
     <w:nsid w:val="3DAC2427"/>
     <w:multiLevelType w:val="hybridMultilevel"/>
     <w:tmpl w:val="31D07A96"/>
@@ -1973,7 +2416,7 @@
       </w:pPr>
     </w:lvl>
   </w:abstractNum>
-  <w:abstractNum w:abstractNumId="10" w15:restartNumberingAfterBreak="0">
+  <w:abstractNum w:abstractNumId="11" w15:restartNumberingAfterBreak="0">
     <w:nsid w:val="46810851"/>
     <w:multiLevelType w:val="hybridMultilevel"/>
     <w:tmpl w:val="9AA429D8"/>
@@ -2062,7 +2505,7 @@
       </w:pPr>
     </w:lvl>
   </w:abstractNum>
-  <w:abstractNum w:abstractNumId="11" w15:restartNumberingAfterBreak="0">
+  <w:abstractNum w:abstractNumId="12" w15:restartNumberingAfterBreak="0">
     <w:nsid w:val="48D26EF5"/>
     <w:multiLevelType w:val="hybridMultilevel"/>
     <w:tmpl w:val="F4ECAE32"/>
@@ -2175,7 +2618,7 @@
       </w:rPr>
     </w:lvl>
   </w:abstractNum>
-  <w:abstractNum w:abstractNumId="12" w15:restartNumberingAfterBreak="0">
+  <w:abstractNum w:abstractNumId="13" w15:restartNumberingAfterBreak="0">
     <w:nsid w:val="56262AC7"/>
     <w:multiLevelType w:val="hybridMultilevel"/>
     <w:tmpl w:val="A238DEB0"/>
@@ -2288,7 +2731,7 @@
       </w:rPr>
     </w:lvl>
   </w:abstractNum>
-  <w:abstractNum w:abstractNumId="13" w15:restartNumberingAfterBreak="0">
+  <w:abstractNum w:abstractNumId="14" w15:restartNumberingAfterBreak="0">
     <w:nsid w:val="581A239B"/>
     <w:multiLevelType w:val="hybridMultilevel"/>
     <w:tmpl w:val="38684F48"/>
@@ -2377,10 +2820,10 @@
       </w:pPr>
     </w:lvl>
   </w:abstractNum>
-  <w:abstractNum w:abstractNumId="14" w15:restartNumberingAfterBreak="0">
+  <w:abstractNum w:abstractNumId="15" w15:restartNumberingAfterBreak="0">
     <w:nsid w:val="67FE5242"/>
     <w:multiLevelType w:val="hybridMultilevel"/>
-    <w:tmpl w:val="0978885E"/>
+    <w:tmpl w:val="9736738A"/>
     <w:lvl w:ilvl="0" w:tplc="240A0001">
       <w:start w:val="1"/>
       <w:numFmt w:val="bullet"/>
@@ -2393,14 +2836,17 @@
         <w:rFonts w:ascii="Symbol" w:hAnsi="Symbol" w:hint="default"/>
       </w:rPr>
     </w:lvl>
-    <w:lvl w:ilvl="1" w:tplc="240A0019">
-      <w:start w:val="1"/>
-      <w:numFmt w:val="lowerLetter"/>
-      <w:lvlText w:val="%2."/>
+    <w:lvl w:ilvl="1" w:tplc="240A0005">
+      <w:start w:val="1"/>
+      <w:numFmt w:val="bullet"/>
+      <w:lvlText w:val=""/>
       <w:lvlJc w:val="left"/>
       <w:pPr>
         <w:ind w:left="1788" w:hanging="360"/>
       </w:pPr>
+      <w:rPr>
+        <w:rFonts w:ascii="Wingdings" w:hAnsi="Wingdings" w:hint="default"/>
+      </w:rPr>
     </w:lvl>
     <w:lvl w:ilvl="2" w:tplc="240A001B" w:tentative="1">
       <w:start w:val="1"/>
@@ -2466,50 +2912,169 @@
       </w:pPr>
     </w:lvl>
   </w:abstractNum>
+  <w:abstractNum w:abstractNumId="16" w15:restartNumberingAfterBreak="0">
+    <w:nsid w:val="6E212C7B"/>
+    <w:multiLevelType w:val="hybridMultilevel"/>
+    <w:tmpl w:val="7E0E54B8"/>
+    <w:lvl w:ilvl="0" w:tplc="240A0001">
+      <w:start w:val="1"/>
+      <w:numFmt w:val="bullet"/>
+      <w:lvlText w:val=""/>
+      <w:lvlJc w:val="left"/>
+      <w:pPr>
+        <w:ind w:left="1068" w:hanging="360"/>
+      </w:pPr>
+      <w:rPr>
+        <w:rFonts w:ascii="Symbol" w:hAnsi="Symbol" w:hint="default"/>
+      </w:rPr>
+    </w:lvl>
+    <w:lvl w:ilvl="1" w:tplc="240A0005">
+      <w:start w:val="1"/>
+      <w:numFmt w:val="bullet"/>
+      <w:lvlText w:val=""/>
+      <w:lvlJc w:val="left"/>
+      <w:pPr>
+        <w:ind w:left="1788" w:hanging="360"/>
+      </w:pPr>
+      <w:rPr>
+        <w:rFonts w:ascii="Wingdings" w:hAnsi="Wingdings" w:hint="default"/>
+      </w:rPr>
+    </w:lvl>
+    <w:lvl w:ilvl="2" w:tplc="240A0005">
+      <w:start w:val="1"/>
+      <w:numFmt w:val="bullet"/>
+      <w:lvlText w:val=""/>
+      <w:lvlJc w:val="left"/>
+      <w:pPr>
+        <w:ind w:left="2508" w:hanging="360"/>
+      </w:pPr>
+      <w:rPr>
+        <w:rFonts w:ascii="Wingdings" w:hAnsi="Wingdings" w:hint="default"/>
+      </w:rPr>
+    </w:lvl>
+    <w:lvl w:ilvl="3" w:tplc="240A0001" w:tentative="1">
+      <w:start w:val="1"/>
+      <w:numFmt w:val="bullet"/>
+      <w:lvlText w:val=""/>
+      <w:lvlJc w:val="left"/>
+      <w:pPr>
+        <w:ind w:left="3228" w:hanging="360"/>
+      </w:pPr>
+      <w:rPr>
+        <w:rFonts w:ascii="Symbol" w:hAnsi="Symbol" w:hint="default"/>
+      </w:rPr>
+    </w:lvl>
+    <w:lvl w:ilvl="4" w:tplc="240A0003" w:tentative="1">
+      <w:start w:val="1"/>
+      <w:numFmt w:val="bullet"/>
+      <w:lvlText w:val="o"/>
+      <w:lvlJc w:val="left"/>
+      <w:pPr>
+        <w:ind w:left="3948" w:hanging="360"/>
+      </w:pPr>
+      <w:rPr>
+        <w:rFonts w:ascii="Courier New" w:hAnsi="Courier New" w:cs="Courier New" w:hint="default"/>
+      </w:rPr>
+    </w:lvl>
+    <w:lvl w:ilvl="5" w:tplc="240A0005" w:tentative="1">
+      <w:start w:val="1"/>
+      <w:numFmt w:val="bullet"/>
+      <w:lvlText w:val=""/>
+      <w:lvlJc w:val="left"/>
+      <w:pPr>
+        <w:ind w:left="4668" w:hanging="360"/>
+      </w:pPr>
+      <w:rPr>
+        <w:rFonts w:ascii="Wingdings" w:hAnsi="Wingdings" w:hint="default"/>
+      </w:rPr>
+    </w:lvl>
+    <w:lvl w:ilvl="6" w:tplc="240A0001" w:tentative="1">
+      <w:start w:val="1"/>
+      <w:numFmt w:val="bullet"/>
+      <w:lvlText w:val=""/>
+      <w:lvlJc w:val="left"/>
+      <w:pPr>
+        <w:ind w:left="5388" w:hanging="360"/>
+      </w:pPr>
+      <w:rPr>
+        <w:rFonts w:ascii="Symbol" w:hAnsi="Symbol" w:hint="default"/>
+      </w:rPr>
+    </w:lvl>
+    <w:lvl w:ilvl="7" w:tplc="240A0003" w:tentative="1">
+      <w:start w:val="1"/>
+      <w:numFmt w:val="bullet"/>
+      <w:lvlText w:val="o"/>
+      <w:lvlJc w:val="left"/>
+      <w:pPr>
+        <w:ind w:left="6108" w:hanging="360"/>
+      </w:pPr>
+      <w:rPr>
+        <w:rFonts w:ascii="Courier New" w:hAnsi="Courier New" w:cs="Courier New" w:hint="default"/>
+      </w:rPr>
+    </w:lvl>
+    <w:lvl w:ilvl="8" w:tplc="240A0005" w:tentative="1">
+      <w:start w:val="1"/>
+      <w:numFmt w:val="bullet"/>
+      <w:lvlText w:val=""/>
+      <w:lvlJc w:val="left"/>
+      <w:pPr>
+        <w:ind w:left="6828" w:hanging="360"/>
+      </w:pPr>
+      <w:rPr>
+        <w:rFonts w:ascii="Wingdings" w:hAnsi="Wingdings" w:hint="default"/>
+      </w:rPr>
+    </w:lvl>
+  </w:abstractNum>
   <w:num w:numId="1">
+    <w:abstractNumId w:val="4"/>
+  </w:num>
+  <w:num w:numId="2">
+    <w:abstractNumId w:val="5"/>
+  </w:num>
+  <w:num w:numId="3">
+    <w:abstractNumId w:val="12"/>
+  </w:num>
+  <w:num w:numId="4">
+    <w:abstractNumId w:val="13"/>
+  </w:num>
+  <w:num w:numId="5">
+    <w:abstractNumId w:val="8"/>
+  </w:num>
+  <w:num w:numId="6">
+    <w:abstractNumId w:val="7"/>
+  </w:num>
+  <w:num w:numId="7">
     <w:abstractNumId w:val="3"/>
   </w:num>
-  <w:num w:numId="2">
-    <w:abstractNumId w:val="4"/>
+  <w:num w:numId="8">
+    <w:abstractNumId w:val="2"/>
   </w:num>
-  <w:num w:numId="3">
+  <w:num w:numId="9">
+    <w:abstractNumId w:val="6"/>
+  </w:num>
+  <w:num w:numId="10">
+    <w:abstractNumId w:val="10"/>
+  </w:num>
+  <w:num w:numId="11">
+    <w:abstractNumId w:val="9"/>
+  </w:num>
+  <w:num w:numId="12">
     <w:abstractNumId w:val="11"/>
   </w:num>
-  <w:num w:numId="4">
-    <w:abstractNumId w:val="12"/>
+  <w:num w:numId="13">
+    <w:abstractNumId w:val="14"/>
   </w:num>
-  <w:num w:numId="5">
-    <w:abstractNumId w:val="7"/>
+  <w:num w:numId="14">
+    <w:abstractNumId w:val="15"/>
   </w:num>
-  <w:num w:numId="6">
-    <w:abstractNumId w:val="6"/>
-  </w:num>
-  <w:num w:numId="7">
-    <w:abstractNumId w:val="2"/>
-  </w:num>
-  <w:num w:numId="8">
+  <w:num w:numId="15">
     <w:abstractNumId w:val="1"/>
   </w:num>
-  <w:num w:numId="9">
-    <w:abstractNumId w:val="5"/>
+  <w:num w:numId="16">
+    <w:abstractNumId w:val="0"/>
   </w:num>
-  <w:num w:numId="10">
-    <w:abstractNumId w:val="9"/>
-  </w:num>
-  <w:num w:numId="11">
-    <w:abstractNumId w:val="8"/>
-  </w:num>
-  <w:num w:numId="12">
-    <w:abstractNumId w:val="10"/>
-  </w:num>
-  <w:num w:numId="13">
-    <w:abstractNumId w:val="13"/>
-  </w:num>
-  <w:num w:numId="14">
-    <w:abstractNumId w:val="14"/>
-  </w:num>
-  <w:num w:numId="15">
-    <w:abstractNumId w:val="0"/>
+  <w:num w:numId="17">
+    <w:abstractNumId w:val="16"/>
   </w:num>
 </w:numbering>
 </file>
@@ -2912,6 +3477,7 @@
   <w:style w:type="character" w:default="1" w:styleId="Fuentedeprrafopredeter">
     <w:name w:val="Default Paragraph Font"/>
     <w:uiPriority w:val="1"/>
+    <w:semiHidden/>
     <w:unhideWhenUsed/>
   </w:style>
   <w:style w:type="table" w:default="1" w:styleId="Tablanormal">

</xml_diff>

<commit_message>
Servicios web y test para Usuario y Prestamo
</commit_message>
<xml_diff>
--- a/FirmasServiciosWeb.docx
+++ b/FirmasServiciosWeb.docx
@@ -58,7 +58,29 @@
           <w:szCs w:val="19"/>
           <w:lang w:eastAsia="es-CO"/>
         </w:rPr>
-        <w:t>Olvidaba contarles que para esta entrega, además del proyecto en eclipse, me deben compartir un archivo en Word con la firma de los servicios web implementados, esto es para cada servicio:</w:t>
+        <w:t xml:space="preserve">Olvidaba contarles </w:t>
+      </w:r>
+      <w:proofErr w:type="gramStart"/>
+      <w:r>
+        <w:rPr>
+          <w:rFonts w:ascii="Arial" w:eastAsia="Times New Roman" w:hAnsi="Arial" w:cs="Arial"/>
+          <w:color w:val="222222"/>
+          <w:sz w:val="19"/>
+          <w:szCs w:val="19"/>
+          <w:lang w:eastAsia="es-CO"/>
+        </w:rPr>
+        <w:t>que</w:t>
+      </w:r>
+      <w:proofErr w:type="gramEnd"/>
+      <w:r>
+        <w:rPr>
+          <w:rFonts w:ascii="Arial" w:eastAsia="Times New Roman" w:hAnsi="Arial" w:cs="Arial"/>
+          <w:color w:val="222222"/>
+          <w:sz w:val="19"/>
+          <w:szCs w:val="19"/>
+          <w:lang w:eastAsia="es-CO"/>
+        </w:rPr>
+        <w:t xml:space="preserve"> para esta entrega, además del proyecto en eclipse, me deben compartir un archivo en Word con la firma de los servicios web implementados, esto es para cada servicio:</w:t>
       </w:r>
     </w:p>
     <w:p>
@@ -94,8 +116,20 @@
           <w:szCs w:val="19"/>
           <w:lang w:eastAsia="es-CO"/>
         </w:rPr>
-        <w:t>- Url</w:t>
-      </w:r>
+        <w:t xml:space="preserve">- </w:t>
+      </w:r>
+      <w:proofErr w:type="spellStart"/>
+      <w:r>
+        <w:rPr>
+          <w:rFonts w:ascii="Arial" w:eastAsia="Times New Roman" w:hAnsi="Arial" w:cs="Arial"/>
+          <w:color w:val="222222"/>
+          <w:sz w:val="19"/>
+          <w:szCs w:val="19"/>
+          <w:lang w:eastAsia="es-CO"/>
+        </w:rPr>
+        <w:t>Url</w:t>
+      </w:r>
+      <w:proofErr w:type="spellEnd"/>
     </w:p>
     <w:p>
       <w:pPr>
@@ -242,6 +276,15 @@
       <w:r>
         <w:t xml:space="preserve">URL: </w:t>
       </w:r>
+      <w:r>
+        <w:t>http://localhost:8080/ServiciosWeb/rest</w:t>
+      </w:r>
+      <w:r>
+        <w:t>/</w:t>
+      </w:r>
+      <w:r>
+        <w:t>Usuario/Validar</w:t>
+      </w:r>
     </w:p>
     <w:p>
       <w:pPr>
@@ -255,6 +298,9 @@
       <w:r>
         <w:t>Método:</w:t>
       </w:r>
+      <w:r>
+        <w:t xml:space="preserve"> GET</w:t>
+      </w:r>
     </w:p>
     <w:p>
       <w:pPr>
@@ -273,13 +319,79 @@
       <w:pPr>
         <w:pStyle w:val="Prrafodelista"/>
         <w:numPr>
-          <w:ilvl w:val="0"/>
+          <w:ilvl w:val="1"/>
           <w:numId w:val="3"/>
         </w:numPr>
         <w:jc w:val="both"/>
       </w:pPr>
       <w:r>
+        <w:t>l</w:t>
+      </w:r>
+      <w:r>
+        <w:t>ogin</w:t>
+      </w:r>
+      <w:r>
+        <w:t>:</w:t>
+      </w:r>
+      <w:r>
+        <w:t xml:space="preserve"> Nombre de usuario del que va a iniciar sesión</w:t>
+      </w:r>
+    </w:p>
+    <w:p>
+      <w:pPr>
+        <w:pStyle w:val="Prrafodelista"/>
+        <w:numPr>
+          <w:ilvl w:val="1"/>
+          <w:numId w:val="3"/>
+        </w:numPr>
+        <w:jc w:val="both"/>
+      </w:pPr>
+      <w:r>
+        <w:t>clave</w:t>
+      </w:r>
+      <w:r>
+        <w:t>:</w:t>
+      </w:r>
+      <w:r>
+        <w:t xml:space="preserve"> Contraseña del usuario en el sistema</w:t>
+      </w:r>
+    </w:p>
+    <w:p>
+      <w:pPr>
+        <w:pStyle w:val="Prrafodelista"/>
+        <w:numPr>
+          <w:ilvl w:val="0"/>
+          <w:numId w:val="3"/>
+        </w:numPr>
+        <w:jc w:val="both"/>
+      </w:pPr>
+      <w:r>
         <w:t>Datos de salida:</w:t>
+      </w:r>
+      <w:r>
+        <w:t xml:space="preserve"> </w:t>
+      </w:r>
+      <w:r>
+        <w:t xml:space="preserve">Objeto </w:t>
+      </w:r>
+      <w:proofErr w:type="spellStart"/>
+      <w:r>
+        <w:t>UsuarioDTOWS</w:t>
+      </w:r>
+      <w:proofErr w:type="spellEnd"/>
+      <w:r>
+        <w:t xml:space="preserve"> si la validación es correcta, o </w:t>
+      </w:r>
+      <w:proofErr w:type="spellStart"/>
+      <w:r>
+        <w:t>null</w:t>
+      </w:r>
+      <w:proofErr w:type="spellEnd"/>
+      <w:r>
+        <w:t xml:space="preserve"> en caso contrario</w:t>
+      </w:r>
+      <w:r>
+        <w:t>.</w:t>
       </w:r>
     </w:p>
     <w:p>
@@ -427,13 +539,7 @@
         <w:jc w:val="both"/>
       </w:pPr>
       <w:r>
-        <w:t>d</w:t>
-      </w:r>
-      <w:r>
-        <w:t>ispositivo</w:t>
-      </w:r>
-      <w:r>
-        <w:t>: Código del dispositivo a reservar</w:t>
+        <w:t>dispositivo: Código del dispositivo a reservar</w:t>
       </w:r>
     </w:p>
     <w:p>
@@ -446,10 +552,7 @@
         <w:jc w:val="both"/>
       </w:pPr>
       <w:r>
-        <w:t>investigador</w:t>
-      </w:r>
-      <w:r>
-        <w:t>: Nombre de usuario del investigador</w:t>
+        <w:t>investigador: Nombre de usuario del investigador</w:t>
       </w:r>
     </w:p>
     <w:p>
@@ -461,9 +564,11 @@
         </w:numPr>
         <w:jc w:val="both"/>
       </w:pPr>
+      <w:proofErr w:type="spellStart"/>
       <w:r>
         <w:t>fechaPrestamo</w:t>
       </w:r>
+      <w:proofErr w:type="spellEnd"/>
       <w:r>
         <w:t xml:space="preserve">: Fecha </w:t>
       </w:r>
@@ -484,7 +589,15 @@
         <w:tab/>
       </w:r>
       <w:r>
-        <w:t>Formato: "AAAA-MM-DDTHH:MM:SS"</w:t>
+        <w:t>Formato: "AAAA-MM-DDTHH:</w:t>
+      </w:r>
+      <w:proofErr w:type="gramStart"/>
+      <w:r>
+        <w:t>MM:SS</w:t>
+      </w:r>
+      <w:proofErr w:type="gramEnd"/>
+      <w:r>
+        <w:t>"</w:t>
       </w:r>
     </w:p>
     <w:p>
@@ -496,9 +609,11 @@
         </w:numPr>
         <w:jc w:val="both"/>
       </w:pPr>
+      <w:proofErr w:type="spellStart"/>
       <w:r>
         <w:t>numeroHoras</w:t>
       </w:r>
+      <w:proofErr w:type="spellEnd"/>
       <w:r>
         <w:t>: Número de horas que desea prestar el dispositivo</w:t>
       </w:r>
@@ -630,6 +745,7 @@
         <w:jc w:val="both"/>
       </w:pPr>
       <w:r>
+        <w:lastRenderedPageBreak/>
         <w:t>Actualizar información de dispositivo</w:t>
       </w:r>
     </w:p>
@@ -669,7 +785,6 @@
         <w:jc w:val="both"/>
       </w:pPr>
       <w:r>
-        <w:lastRenderedPageBreak/>
         <w:t>Parámetros de entrada:</w:t>
       </w:r>
     </w:p>
@@ -933,6 +1048,15 @@
       <w:r>
         <w:t xml:space="preserve">URL: </w:t>
       </w:r>
+      <w:r>
+        <w:t>http://localhost:8080/ServiciosWeb/rest</w:t>
+      </w:r>
+      <w:r>
+        <w:t>/</w:t>
+      </w:r>
+      <w:r>
+        <w:t>Prestamo/Registrar</w:t>
+      </w:r>
     </w:p>
     <w:p>
       <w:pPr>
@@ -946,6 +1070,9 @@
       <w:r>
         <w:t>Método:</w:t>
       </w:r>
+      <w:r>
+        <w:t xml:space="preserve"> POST</w:t>
+      </w:r>
     </w:p>
     <w:p>
       <w:pPr>
@@ -964,18 +1091,82 @@
       <w:pPr>
         <w:pStyle w:val="Prrafodelista"/>
         <w:numPr>
-          <w:ilvl w:val="0"/>
+          <w:ilvl w:val="1"/>
           <w:numId w:val="13"/>
         </w:numPr>
         <w:jc w:val="both"/>
       </w:pPr>
       <w:r>
+        <w:t>codigoReserva</w:t>
+      </w:r>
+      <w:r>
+        <w:t xml:space="preserve">: </w:t>
+      </w:r>
+      <w:r>
+        <w:t xml:space="preserve">Código de la Reserva para la cual se va a asociar el </w:t>
+      </w:r>
+      <w:r>
+        <w:t>préstamo</w:t>
+      </w:r>
+    </w:p>
+    <w:p>
+      <w:pPr>
+        <w:pStyle w:val="Prrafodelista"/>
+        <w:numPr>
+          <w:ilvl w:val="1"/>
+          <w:numId w:val="13"/>
+        </w:numPr>
+        <w:jc w:val="both"/>
+      </w:pPr>
+      <w:r>
+        <w:t>administrador:</w:t>
+      </w:r>
+      <w:r>
+        <w:t xml:space="preserve"> Nombre de usuario del administrador que entrega el dispositivo</w:t>
+      </w:r>
+    </w:p>
+    <w:p>
+      <w:pPr>
+        <w:pStyle w:val="Prrafodelista"/>
+        <w:numPr>
+          <w:ilvl w:val="0"/>
+          <w:numId w:val="13"/>
+        </w:numPr>
+        <w:jc w:val="both"/>
+      </w:pPr>
+      <w:r>
         <w:t>Datos de salida:</w:t>
       </w:r>
     </w:p>
     <w:p>
       <w:pPr>
         <w:pStyle w:val="Prrafodelista"/>
+        <w:numPr>
+          <w:ilvl w:val="1"/>
+          <w:numId w:val="13"/>
+        </w:numPr>
+        <w:jc w:val="both"/>
+      </w:pPr>
+      <w:r>
+        <w:t>Texto vacío si la reserva se inserta correctamente</w:t>
+      </w:r>
+    </w:p>
+    <w:p>
+      <w:pPr>
+        <w:pStyle w:val="Prrafodelista"/>
+        <w:numPr>
+          <w:ilvl w:val="1"/>
+          <w:numId w:val="13"/>
+        </w:numPr>
+        <w:jc w:val="both"/>
+      </w:pPr>
+      <w:r>
+        <w:t>Texto con el mensaje de error en caso de no insertar la reserva</w:t>
+      </w:r>
+    </w:p>
+    <w:p>
+      <w:pPr>
+        <w:pStyle w:val="Prrafodelista"/>
         <w:jc w:val="both"/>
       </w:pPr>
     </w:p>
@@ -1027,10 +1218,7 @@
         <w:t>Reserva</w:t>
       </w:r>
       <w:r>
-        <w:t>/</w:t>
-      </w:r>
-      <w:r>
-        <w:t>Actualizar</w:t>
+        <w:t>/Actualizar</w:t>
       </w:r>
     </w:p>
     <w:p>
@@ -1071,11 +1259,13 @@
         </w:numPr>
         <w:jc w:val="both"/>
       </w:pPr>
-      <w:r>
-        <w:t>codigo:</w:t>
-      </w:r>
-      <w:r>
-        <w:t xml:space="preserve"> Código de la reserva que se quiere actualizar</w:t>
+      <w:proofErr w:type="spellStart"/>
+      <w:r>
+        <w:t>codigo</w:t>
+      </w:r>
+      <w:proofErr w:type="spellEnd"/>
+      <w:r>
+        <w:t>: Código de la reserva que se quiere actualizar</w:t>
       </w:r>
     </w:p>
     <w:p>
@@ -1088,13 +1278,7 @@
         <w:jc w:val="both"/>
       </w:pPr>
       <w:r>
-        <w:t>administrador</w:t>
-      </w:r>
-      <w:r>
-        <w:t>:</w:t>
-      </w:r>
-      <w:r>
-        <w:t xml:space="preserve"> Nombre de usuario del administrador que va actualizar la reserva</w:t>
+        <w:t>administrador: Nombre de usuario del administrador que va actualizar la reserva</w:t>
       </w:r>
       <w:r>
         <w:t>.</w:t>
@@ -1110,16 +1294,7 @@
         <w:jc w:val="both"/>
       </w:pPr>
       <w:r>
-        <w:t>e</w:t>
-      </w:r>
-      <w:r>
-        <w:t>stado</w:t>
-      </w:r>
-      <w:r>
-        <w:t xml:space="preserve">: </w:t>
-      </w:r>
-      <w:r>
-        <w:t xml:space="preserve"> Estado de aprobación para el que se va a actualizar la reserva.</w:t>
+        <w:t>estado:  Estado de aprobación para el que se va a actualizar la reserva.</w:t>
       </w:r>
     </w:p>
     <w:p>
@@ -1139,6 +1314,7 @@
         <w:jc w:val="both"/>
       </w:pPr>
       <w:r>
+        <w:lastRenderedPageBreak/>
         <w:t>NO: Para no aprobado</w:t>
       </w:r>
     </w:p>
@@ -1221,6 +1397,14 @@
       <w:r>
         <w:t xml:space="preserve">URL: </w:t>
       </w:r>
+      <w:r>
+        <w:t xml:space="preserve"> </w:t>
+      </w:r>
+      <w:r>
+        <w:t>http://localhost:8080/ServiciosWeb/rest/Prestamo/Devolver</w:t>
+      </w:r>
+      <w:bookmarkStart w:id="0" w:name="_GoBack"/>
+      <w:bookmarkEnd w:id="0"/>
     </w:p>
     <w:p>
       <w:pPr>
@@ -1234,6 +1418,9 @@
       <w:r>
         <w:t>Método:</w:t>
       </w:r>
+      <w:r>
+        <w:t xml:space="preserve"> PUT</w:t>
+      </w:r>
     </w:p>
     <w:p>
       <w:pPr>
@@ -1252,18 +1439,76 @@
       <w:pPr>
         <w:pStyle w:val="Prrafodelista"/>
         <w:numPr>
-          <w:ilvl w:val="0"/>
+          <w:ilvl w:val="1"/>
           <w:numId w:val="15"/>
         </w:numPr>
         <w:jc w:val="both"/>
       </w:pPr>
       <w:r>
+        <w:t>codigoPrestamo: El código de préstamo del cual se va a hacer la devolución</w:t>
+      </w:r>
+    </w:p>
+    <w:p>
+      <w:pPr>
+        <w:pStyle w:val="Prrafodelista"/>
+        <w:numPr>
+          <w:ilvl w:val="1"/>
+          <w:numId w:val="15"/>
+        </w:numPr>
+        <w:jc w:val="both"/>
+      </w:pPr>
+      <w:r>
+        <w:t>nombreUsuario: El nombre de usuario único usado para identificarlo</w:t>
+      </w:r>
+    </w:p>
+    <w:p>
+      <w:pPr>
+        <w:pStyle w:val="Prrafodelista"/>
+        <w:numPr>
+          <w:ilvl w:val="0"/>
+          <w:numId w:val="15"/>
+        </w:numPr>
+        <w:jc w:val="both"/>
+      </w:pPr>
+      <w:r>
         <w:t>Datos de salida:</w:t>
       </w:r>
     </w:p>
     <w:p>
       <w:pPr>
-        <w:ind w:left="708"/>
+        <w:pStyle w:val="Prrafodelista"/>
+        <w:numPr>
+          <w:ilvl w:val="1"/>
+          <w:numId w:val="15"/>
+        </w:numPr>
+        <w:jc w:val="both"/>
+      </w:pPr>
+      <w:r>
+        <w:t>Texto vacío si la reserva se inserta correctamente</w:t>
+      </w:r>
+    </w:p>
+    <w:p>
+      <w:pPr>
+        <w:pStyle w:val="Prrafodelista"/>
+        <w:numPr>
+          <w:ilvl w:val="1"/>
+          <w:numId w:val="15"/>
+        </w:numPr>
+        <w:jc w:val="both"/>
+      </w:pPr>
+      <w:r>
+        <w:t>Texto con el mensaje de error en caso de no insertar la reserva</w:t>
+      </w:r>
+    </w:p>
+    <w:p>
+      <w:pPr>
+        <w:ind w:left="1428"/>
+        <w:jc w:val="both"/>
+      </w:pPr>
+    </w:p>
+    <w:p>
+      <w:pPr>
+        <w:ind w:left="1428"/>
         <w:jc w:val="both"/>
       </w:pPr>
     </w:p>
@@ -1358,8 +1603,6 @@
       <w:r>
         <w:t>e</w:t>
       </w:r>
-      <w:bookmarkStart w:id="0" w:name="_GoBack"/>
-      <w:bookmarkEnd w:id="0"/>
       <w:r>
         <w:t>servas</w:t>
       </w:r>
@@ -1389,6 +1632,249 @@
       <w:r>
         <w:t>Lista de reservas del usuario ingresado</w:t>
       </w:r>
+    </w:p>
+    <w:p>
+      <w:pPr>
+        <w:pStyle w:val="Prrafodelista"/>
+        <w:ind w:left="1068"/>
+        <w:jc w:val="both"/>
+      </w:pPr>
+    </w:p>
+    <w:p>
+      <w:pPr>
+        <w:pStyle w:val="Prrafodelista"/>
+        <w:numPr>
+          <w:ilvl w:val="0"/>
+          <w:numId w:val="2"/>
+        </w:numPr>
+        <w:jc w:val="both"/>
+      </w:pPr>
+      <w:r>
+        <w:t>Insertar Usuario</w:t>
+      </w:r>
+    </w:p>
+    <w:p>
+      <w:pPr>
+        <w:pStyle w:val="Prrafodelista"/>
+        <w:numPr>
+          <w:ilvl w:val="0"/>
+          <w:numId w:val="19"/>
+        </w:numPr>
+        <w:jc w:val="both"/>
+      </w:pPr>
+      <w:r>
+        <w:t xml:space="preserve">URL:  </w:t>
+      </w:r>
+      <w:r>
+        <w:t>http://localhost:8080/ServiciosWeb/rest</w:t>
+      </w:r>
+      <w:r>
+        <w:t>/</w:t>
+      </w:r>
+      <w:r>
+        <w:t>Usuario</w:t>
+      </w:r>
+      <w:r>
+        <w:t>/</w:t>
+      </w:r>
+      <w:r>
+        <w:t>Insertar</w:t>
+      </w:r>
+    </w:p>
+    <w:p>
+      <w:pPr>
+        <w:pStyle w:val="Prrafodelista"/>
+        <w:numPr>
+          <w:ilvl w:val="0"/>
+          <w:numId w:val="19"/>
+        </w:numPr>
+        <w:jc w:val="both"/>
+      </w:pPr>
+      <w:r>
+        <w:t>Método:</w:t>
+      </w:r>
+      <w:r>
+        <w:t xml:space="preserve"> POST</w:t>
+      </w:r>
+    </w:p>
+    <w:p>
+      <w:pPr>
+        <w:pStyle w:val="Prrafodelista"/>
+        <w:numPr>
+          <w:ilvl w:val="0"/>
+          <w:numId w:val="19"/>
+        </w:numPr>
+        <w:jc w:val="both"/>
+      </w:pPr>
+      <w:r>
+        <w:t>Parámetros de entrada:</w:t>
+      </w:r>
+    </w:p>
+    <w:p>
+      <w:pPr>
+        <w:pStyle w:val="Prrafodelista"/>
+        <w:numPr>
+          <w:ilvl w:val="1"/>
+          <w:numId w:val="19"/>
+        </w:numPr>
+        <w:jc w:val="both"/>
+      </w:pPr>
+      <w:r>
+        <w:t>usuario</w:t>
+      </w:r>
+      <w:r>
+        <w:t>:</w:t>
+      </w:r>
+      <w:r>
+        <w:t xml:space="preserve"> Nombre con el que se va a logear el usuario en el sistema</w:t>
+      </w:r>
+    </w:p>
+    <w:p>
+      <w:pPr>
+        <w:pStyle w:val="Prrafodelista"/>
+        <w:numPr>
+          <w:ilvl w:val="1"/>
+          <w:numId w:val="19"/>
+        </w:numPr>
+        <w:jc w:val="both"/>
+      </w:pPr>
+      <w:r>
+        <w:t>clave</w:t>
+      </w:r>
+      <w:r>
+        <w:t>:</w:t>
+      </w:r>
+      <w:r>
+        <w:t xml:space="preserve"> Clave con la que se va a logear el usuario en el sistema</w:t>
+      </w:r>
+    </w:p>
+    <w:p>
+      <w:pPr>
+        <w:pStyle w:val="Prrafodelista"/>
+        <w:numPr>
+          <w:ilvl w:val="1"/>
+          <w:numId w:val="19"/>
+        </w:numPr>
+        <w:jc w:val="both"/>
+      </w:pPr>
+      <w:r>
+        <w:t>nombres</w:t>
+      </w:r>
+      <w:r>
+        <w:t>:</w:t>
+      </w:r>
+      <w:r>
+        <w:t xml:space="preserve"> Nombres del usuario</w:t>
+      </w:r>
+    </w:p>
+    <w:p>
+      <w:pPr>
+        <w:pStyle w:val="Prrafodelista"/>
+        <w:numPr>
+          <w:ilvl w:val="1"/>
+          <w:numId w:val="19"/>
+        </w:numPr>
+        <w:jc w:val="both"/>
+      </w:pPr>
+      <w:r>
+        <w:t>apellidos</w:t>
+      </w:r>
+      <w:r>
+        <w:t>:</w:t>
+      </w:r>
+      <w:r>
+        <w:t xml:space="preserve"> Apellidos del usuario</w:t>
+      </w:r>
+    </w:p>
+    <w:p>
+      <w:pPr>
+        <w:pStyle w:val="Prrafodelista"/>
+        <w:numPr>
+          <w:ilvl w:val="1"/>
+          <w:numId w:val="19"/>
+        </w:numPr>
+        <w:jc w:val="both"/>
+      </w:pPr>
+      <w:r>
+        <w:t>rol</w:t>
+      </w:r>
+      <w:r>
+        <w:t>:</w:t>
+      </w:r>
+      <w:r>
+        <w:t xml:space="preserve"> Código del rol a asignar al usuario</w:t>
+      </w:r>
+    </w:p>
+    <w:p>
+      <w:pPr>
+        <w:pStyle w:val="Prrafodelista"/>
+        <w:numPr>
+          <w:ilvl w:val="1"/>
+          <w:numId w:val="19"/>
+        </w:numPr>
+        <w:jc w:val="both"/>
+      </w:pPr>
+      <w:r>
+        <w:t>documento</w:t>
+      </w:r>
+      <w:r>
+        <w:t>:</w:t>
+      </w:r>
+      <w:r>
+        <w:t xml:space="preserve"> Número de documento del usuario</w:t>
+      </w:r>
+    </w:p>
+    <w:p>
+      <w:pPr>
+        <w:pStyle w:val="Prrafodelista"/>
+        <w:numPr>
+          <w:ilvl w:val="0"/>
+          <w:numId w:val="19"/>
+        </w:numPr>
+        <w:jc w:val="both"/>
+      </w:pPr>
+      <w:r>
+        <w:t xml:space="preserve">Datos de salida: </w:t>
+      </w:r>
+    </w:p>
+    <w:p>
+      <w:pPr>
+        <w:pStyle w:val="Prrafodelista"/>
+        <w:numPr>
+          <w:ilvl w:val="1"/>
+          <w:numId w:val="19"/>
+        </w:numPr>
+        <w:jc w:val="both"/>
+      </w:pPr>
+      <w:r>
+        <w:t xml:space="preserve">Texto vacío si el usuario </w:t>
+      </w:r>
+      <w:r>
+        <w:t>se inserta correctamente</w:t>
+      </w:r>
+    </w:p>
+    <w:p>
+      <w:pPr>
+        <w:pStyle w:val="Prrafodelista"/>
+        <w:numPr>
+          <w:ilvl w:val="1"/>
+          <w:numId w:val="19"/>
+        </w:numPr>
+        <w:jc w:val="both"/>
+      </w:pPr>
+      <w:r>
+        <w:t xml:space="preserve">Texto con el mensaje de error en caso de no insertar </w:t>
+      </w:r>
+      <w:r>
+        <w:t>el usuario</w:t>
+      </w:r>
+    </w:p>
+    <w:p>
+      <w:pPr>
+        <w:pStyle w:val="Prrafodelista"/>
+        <w:ind w:left="1416"/>
+        <w:jc w:val="both"/>
+      </w:pPr>
     </w:p>
     <w:p>
       <w:pPr>
@@ -1508,7 +1994,7 @@
   <w:abstractNum w:abstractNumId="1" w15:restartNumberingAfterBreak="0">
     <w:nsid w:val="0A25521E"/>
     <w:multiLevelType w:val="hybridMultilevel"/>
-    <w:tmpl w:val="1FB00220"/>
+    <w:tmpl w:val="6D2240C0"/>
     <w:lvl w:ilvl="0" w:tplc="240A0001">
       <w:start w:val="1"/>
       <w:numFmt w:val="bullet"/>
@@ -1521,16 +2007,19 @@
         <w:rFonts w:ascii="Symbol" w:hAnsi="Symbol" w:hint="default"/>
       </w:rPr>
     </w:lvl>
-    <w:lvl w:ilvl="1" w:tplc="240A0019">
-      <w:start w:val="1"/>
-      <w:numFmt w:val="lowerLetter"/>
-      <w:lvlText w:val="%2."/>
+    <w:lvl w:ilvl="1" w:tplc="240A0005">
+      <w:start w:val="1"/>
+      <w:numFmt w:val="bullet"/>
+      <w:lvlText w:val=""/>
       <w:lvlJc w:val="left"/>
       <w:pPr>
         <w:ind w:left="1788" w:hanging="360"/>
       </w:pPr>
-    </w:lvl>
-    <w:lvl w:ilvl="2" w:tplc="240A001B" w:tentative="1">
+      <w:rPr>
+        <w:rFonts w:ascii="Wingdings" w:hAnsi="Wingdings" w:hint="default"/>
+      </w:rPr>
+    </w:lvl>
+    <w:lvl w:ilvl="2" w:tplc="240A001B">
       <w:start w:val="1"/>
       <w:numFmt w:val="lowerRoman"/>
       <w:lvlText w:val="%3."/>
@@ -1595,6 +2084,119 @@
     </w:lvl>
   </w:abstractNum>
   <w:abstractNum w:abstractNumId="2" w15:restartNumberingAfterBreak="0">
+    <w:nsid w:val="0C997417"/>
+    <w:multiLevelType w:val="hybridMultilevel"/>
+    <w:tmpl w:val="C506033C"/>
+    <w:lvl w:ilvl="0" w:tplc="240A0001">
+      <w:start w:val="1"/>
+      <w:numFmt w:val="bullet"/>
+      <w:lvlText w:val=""/>
+      <w:lvlJc w:val="left"/>
+      <w:pPr>
+        <w:ind w:left="1068" w:hanging="360"/>
+      </w:pPr>
+      <w:rPr>
+        <w:rFonts w:ascii="Symbol" w:hAnsi="Symbol" w:hint="default"/>
+      </w:rPr>
+    </w:lvl>
+    <w:lvl w:ilvl="1" w:tplc="240A0005">
+      <w:start w:val="1"/>
+      <w:numFmt w:val="bullet"/>
+      <w:lvlText w:val=""/>
+      <w:lvlJc w:val="left"/>
+      <w:pPr>
+        <w:ind w:left="1788" w:hanging="360"/>
+      </w:pPr>
+      <w:rPr>
+        <w:rFonts w:ascii="Wingdings" w:hAnsi="Wingdings" w:hint="default"/>
+      </w:rPr>
+    </w:lvl>
+    <w:lvl w:ilvl="2" w:tplc="240A0005" w:tentative="1">
+      <w:start w:val="1"/>
+      <w:numFmt w:val="bullet"/>
+      <w:lvlText w:val=""/>
+      <w:lvlJc w:val="left"/>
+      <w:pPr>
+        <w:ind w:left="2508" w:hanging="360"/>
+      </w:pPr>
+      <w:rPr>
+        <w:rFonts w:ascii="Wingdings" w:hAnsi="Wingdings" w:hint="default"/>
+      </w:rPr>
+    </w:lvl>
+    <w:lvl w:ilvl="3" w:tplc="240A0001" w:tentative="1">
+      <w:start w:val="1"/>
+      <w:numFmt w:val="bullet"/>
+      <w:lvlText w:val=""/>
+      <w:lvlJc w:val="left"/>
+      <w:pPr>
+        <w:ind w:left="3228" w:hanging="360"/>
+      </w:pPr>
+      <w:rPr>
+        <w:rFonts w:ascii="Symbol" w:hAnsi="Symbol" w:hint="default"/>
+      </w:rPr>
+    </w:lvl>
+    <w:lvl w:ilvl="4" w:tplc="240A0003" w:tentative="1">
+      <w:start w:val="1"/>
+      <w:numFmt w:val="bullet"/>
+      <w:lvlText w:val="o"/>
+      <w:lvlJc w:val="left"/>
+      <w:pPr>
+        <w:ind w:left="3948" w:hanging="360"/>
+      </w:pPr>
+      <w:rPr>
+        <w:rFonts w:ascii="Courier New" w:hAnsi="Courier New" w:cs="Courier New" w:hint="default"/>
+      </w:rPr>
+    </w:lvl>
+    <w:lvl w:ilvl="5" w:tplc="240A0005" w:tentative="1">
+      <w:start w:val="1"/>
+      <w:numFmt w:val="bullet"/>
+      <w:lvlText w:val=""/>
+      <w:lvlJc w:val="left"/>
+      <w:pPr>
+        <w:ind w:left="4668" w:hanging="360"/>
+      </w:pPr>
+      <w:rPr>
+        <w:rFonts w:ascii="Wingdings" w:hAnsi="Wingdings" w:hint="default"/>
+      </w:rPr>
+    </w:lvl>
+    <w:lvl w:ilvl="6" w:tplc="240A0001" w:tentative="1">
+      <w:start w:val="1"/>
+      <w:numFmt w:val="bullet"/>
+      <w:lvlText w:val=""/>
+      <w:lvlJc w:val="left"/>
+      <w:pPr>
+        <w:ind w:left="5388" w:hanging="360"/>
+      </w:pPr>
+      <w:rPr>
+        <w:rFonts w:ascii="Symbol" w:hAnsi="Symbol" w:hint="default"/>
+      </w:rPr>
+    </w:lvl>
+    <w:lvl w:ilvl="7" w:tplc="240A0003" w:tentative="1">
+      <w:start w:val="1"/>
+      <w:numFmt w:val="bullet"/>
+      <w:lvlText w:val="o"/>
+      <w:lvlJc w:val="left"/>
+      <w:pPr>
+        <w:ind w:left="6108" w:hanging="360"/>
+      </w:pPr>
+      <w:rPr>
+        <w:rFonts w:ascii="Courier New" w:hAnsi="Courier New" w:cs="Courier New" w:hint="default"/>
+      </w:rPr>
+    </w:lvl>
+    <w:lvl w:ilvl="8" w:tplc="240A0005" w:tentative="1">
+      <w:start w:val="1"/>
+      <w:numFmt w:val="bullet"/>
+      <w:lvlText w:val=""/>
+      <w:lvlJc w:val="left"/>
+      <w:pPr>
+        <w:ind w:left="6828" w:hanging="360"/>
+      </w:pPr>
+      <w:rPr>
+        <w:rFonts w:ascii="Wingdings" w:hAnsi="Wingdings" w:hint="default"/>
+      </w:rPr>
+    </w:lvl>
+  </w:abstractNum>
+  <w:abstractNum w:abstractNumId="3" w15:restartNumberingAfterBreak="0">
     <w:nsid w:val="0FD0573F"/>
     <w:multiLevelType w:val="hybridMultilevel"/>
     <w:tmpl w:val="89EED476"/>
@@ -1683,7 +2285,7 @@
       </w:pPr>
     </w:lvl>
   </w:abstractNum>
-  <w:abstractNum w:abstractNumId="3" w15:restartNumberingAfterBreak="0">
+  <w:abstractNum w:abstractNumId="4" w15:restartNumberingAfterBreak="0">
     <w:nsid w:val="13BD6C7C"/>
     <w:multiLevelType w:val="hybridMultilevel"/>
     <w:tmpl w:val="37120F74"/>
@@ -1796,7 +2398,7 @@
       </w:rPr>
     </w:lvl>
   </w:abstractNum>
-  <w:abstractNum w:abstractNumId="4" w15:restartNumberingAfterBreak="0">
+  <w:abstractNum w:abstractNumId="5" w15:restartNumberingAfterBreak="0">
     <w:nsid w:val="1EED15EE"/>
     <w:multiLevelType w:val="hybridMultilevel"/>
     <w:tmpl w:val="1A9AC500"/>
@@ -1882,10 +2484,10 @@
       </w:pPr>
     </w:lvl>
   </w:abstractNum>
-  <w:abstractNum w:abstractNumId="5" w15:restartNumberingAfterBreak="0">
+  <w:abstractNum w:abstractNumId="6" w15:restartNumberingAfterBreak="0">
     <w:nsid w:val="2238059B"/>
     <w:multiLevelType w:val="hybridMultilevel"/>
-    <w:tmpl w:val="4AEC9E6C"/>
+    <w:tmpl w:val="89DC39B0"/>
     <w:lvl w:ilvl="0" w:tplc="240A000F">
       <w:start w:val="1"/>
       <w:numFmt w:val="decimal"/>
@@ -1968,7 +2570,7 @@
       </w:pPr>
     </w:lvl>
   </w:abstractNum>
-  <w:abstractNum w:abstractNumId="6" w15:restartNumberingAfterBreak="0">
+  <w:abstractNum w:abstractNumId="7" w15:restartNumberingAfterBreak="0">
     <w:nsid w:val="22C642BF"/>
     <w:multiLevelType w:val="hybridMultilevel"/>
     <w:tmpl w:val="C2F25A48"/>
@@ -2057,7 +2659,7 @@
       </w:pPr>
     </w:lvl>
   </w:abstractNum>
-  <w:abstractNum w:abstractNumId="7" w15:restartNumberingAfterBreak="0">
+  <w:abstractNum w:abstractNumId="8" w15:restartNumberingAfterBreak="0">
     <w:nsid w:val="2A2C1A71"/>
     <w:multiLevelType w:val="hybridMultilevel"/>
     <w:tmpl w:val="C120A09C"/>
@@ -2149,7 +2751,7 @@
       </w:pPr>
     </w:lvl>
   </w:abstractNum>
-  <w:abstractNum w:abstractNumId="8" w15:restartNumberingAfterBreak="0">
+  <w:abstractNum w:abstractNumId="9" w15:restartNumberingAfterBreak="0">
     <w:nsid w:val="2BC618D0"/>
     <w:multiLevelType w:val="hybridMultilevel"/>
     <w:tmpl w:val="21A88010"/>
@@ -2238,7 +2840,7 @@
       </w:pPr>
     </w:lvl>
   </w:abstractNum>
-  <w:abstractNum w:abstractNumId="9" w15:restartNumberingAfterBreak="0">
+  <w:abstractNum w:abstractNumId="10" w15:restartNumberingAfterBreak="0">
     <w:nsid w:val="39CD290E"/>
     <w:multiLevelType w:val="hybridMultilevel"/>
     <w:tmpl w:val="92509292"/>
@@ -2327,7 +2929,7 @@
       </w:pPr>
     </w:lvl>
   </w:abstractNum>
-  <w:abstractNum w:abstractNumId="10" w15:restartNumberingAfterBreak="0">
+  <w:abstractNum w:abstractNumId="11" w15:restartNumberingAfterBreak="0">
     <w:nsid w:val="3DAC2427"/>
     <w:multiLevelType w:val="hybridMultilevel"/>
     <w:tmpl w:val="31D07A96"/>
@@ -2416,7 +3018,7 @@
       </w:pPr>
     </w:lvl>
   </w:abstractNum>
-  <w:abstractNum w:abstractNumId="11" w15:restartNumberingAfterBreak="0">
+  <w:abstractNum w:abstractNumId="12" w15:restartNumberingAfterBreak="0">
     <w:nsid w:val="46810851"/>
     <w:multiLevelType w:val="hybridMultilevel"/>
     <w:tmpl w:val="9AA429D8"/>
@@ -2505,10 +3107,10 @@
       </w:pPr>
     </w:lvl>
   </w:abstractNum>
-  <w:abstractNum w:abstractNumId="12" w15:restartNumberingAfterBreak="0">
+  <w:abstractNum w:abstractNumId="13" w15:restartNumberingAfterBreak="0">
     <w:nsid w:val="48D26EF5"/>
     <w:multiLevelType w:val="hybridMultilevel"/>
-    <w:tmpl w:val="F4ECAE32"/>
+    <w:tmpl w:val="61AC5DF6"/>
     <w:lvl w:ilvl="0" w:tplc="240A0001">
       <w:start w:val="1"/>
       <w:numFmt w:val="bullet"/>
@@ -2521,12 +3123,238 @@
         <w:rFonts w:ascii="Symbol" w:hAnsi="Symbol" w:hint="default"/>
       </w:rPr>
     </w:lvl>
-    <w:lvl w:ilvl="1" w:tplc="240A0003" w:tentative="1">
+    <w:lvl w:ilvl="1" w:tplc="240A0005">
+      <w:start w:val="1"/>
+      <w:numFmt w:val="bullet"/>
+      <w:lvlText w:val=""/>
+      <w:lvlJc w:val="left"/>
+      <w:pPr>
+        <w:ind w:left="1800" w:hanging="360"/>
+      </w:pPr>
+      <w:rPr>
+        <w:rFonts w:ascii="Wingdings" w:hAnsi="Wingdings" w:hint="default"/>
+      </w:rPr>
+    </w:lvl>
+    <w:lvl w:ilvl="2" w:tplc="240A0005" w:tentative="1">
+      <w:start w:val="1"/>
+      <w:numFmt w:val="bullet"/>
+      <w:lvlText w:val=""/>
+      <w:lvlJc w:val="left"/>
+      <w:pPr>
+        <w:ind w:left="2520" w:hanging="360"/>
+      </w:pPr>
+      <w:rPr>
+        <w:rFonts w:ascii="Wingdings" w:hAnsi="Wingdings" w:hint="default"/>
+      </w:rPr>
+    </w:lvl>
+    <w:lvl w:ilvl="3" w:tplc="240A0001" w:tentative="1">
+      <w:start w:val="1"/>
+      <w:numFmt w:val="bullet"/>
+      <w:lvlText w:val=""/>
+      <w:lvlJc w:val="left"/>
+      <w:pPr>
+        <w:ind w:left="3240" w:hanging="360"/>
+      </w:pPr>
+      <w:rPr>
+        <w:rFonts w:ascii="Symbol" w:hAnsi="Symbol" w:hint="default"/>
+      </w:rPr>
+    </w:lvl>
+    <w:lvl w:ilvl="4" w:tplc="240A0003" w:tentative="1">
       <w:start w:val="1"/>
       <w:numFmt w:val="bullet"/>
       <w:lvlText w:val="o"/>
       <w:lvlJc w:val="left"/>
       <w:pPr>
+        <w:ind w:left="3960" w:hanging="360"/>
+      </w:pPr>
+      <w:rPr>
+        <w:rFonts w:ascii="Courier New" w:hAnsi="Courier New" w:cs="Courier New" w:hint="default"/>
+      </w:rPr>
+    </w:lvl>
+    <w:lvl w:ilvl="5" w:tplc="240A0005" w:tentative="1">
+      <w:start w:val="1"/>
+      <w:numFmt w:val="bullet"/>
+      <w:lvlText w:val=""/>
+      <w:lvlJc w:val="left"/>
+      <w:pPr>
+        <w:ind w:left="4680" w:hanging="360"/>
+      </w:pPr>
+      <w:rPr>
+        <w:rFonts w:ascii="Wingdings" w:hAnsi="Wingdings" w:hint="default"/>
+      </w:rPr>
+    </w:lvl>
+    <w:lvl w:ilvl="6" w:tplc="240A0001" w:tentative="1">
+      <w:start w:val="1"/>
+      <w:numFmt w:val="bullet"/>
+      <w:lvlText w:val=""/>
+      <w:lvlJc w:val="left"/>
+      <w:pPr>
+        <w:ind w:left="5400" w:hanging="360"/>
+      </w:pPr>
+      <w:rPr>
+        <w:rFonts w:ascii="Symbol" w:hAnsi="Symbol" w:hint="default"/>
+      </w:rPr>
+    </w:lvl>
+    <w:lvl w:ilvl="7" w:tplc="240A0003" w:tentative="1">
+      <w:start w:val="1"/>
+      <w:numFmt w:val="bullet"/>
+      <w:lvlText w:val="o"/>
+      <w:lvlJc w:val="left"/>
+      <w:pPr>
+        <w:ind w:left="6120" w:hanging="360"/>
+      </w:pPr>
+      <w:rPr>
+        <w:rFonts w:ascii="Courier New" w:hAnsi="Courier New" w:cs="Courier New" w:hint="default"/>
+      </w:rPr>
+    </w:lvl>
+    <w:lvl w:ilvl="8" w:tplc="240A0005" w:tentative="1">
+      <w:start w:val="1"/>
+      <w:numFmt w:val="bullet"/>
+      <w:lvlText w:val=""/>
+      <w:lvlJc w:val="left"/>
+      <w:pPr>
+        <w:ind w:left="6840" w:hanging="360"/>
+      </w:pPr>
+      <w:rPr>
+        <w:rFonts w:ascii="Wingdings" w:hAnsi="Wingdings" w:hint="default"/>
+      </w:rPr>
+    </w:lvl>
+  </w:abstractNum>
+  <w:abstractNum w:abstractNumId="14" w15:restartNumberingAfterBreak="0">
+    <w:nsid w:val="4C121B46"/>
+    <w:multiLevelType w:val="hybridMultilevel"/>
+    <w:tmpl w:val="0C2C4ACC"/>
+    <w:lvl w:ilvl="0" w:tplc="240A0001">
+      <w:start w:val="1"/>
+      <w:numFmt w:val="bullet"/>
+      <w:lvlText w:val=""/>
+      <w:lvlJc w:val="left"/>
+      <w:pPr>
+        <w:ind w:left="1068" w:hanging="360"/>
+      </w:pPr>
+      <w:rPr>
+        <w:rFonts w:ascii="Symbol" w:hAnsi="Symbol" w:hint="default"/>
+      </w:rPr>
+    </w:lvl>
+    <w:lvl w:ilvl="1" w:tplc="240A0005">
+      <w:start w:val="1"/>
+      <w:numFmt w:val="bullet"/>
+      <w:lvlText w:val=""/>
+      <w:lvlJc w:val="left"/>
+      <w:pPr>
+        <w:ind w:left="1788" w:hanging="360"/>
+      </w:pPr>
+      <w:rPr>
+        <w:rFonts w:ascii="Wingdings" w:hAnsi="Wingdings" w:hint="default"/>
+      </w:rPr>
+    </w:lvl>
+    <w:lvl w:ilvl="2" w:tplc="240A0005" w:tentative="1">
+      <w:start w:val="1"/>
+      <w:numFmt w:val="bullet"/>
+      <w:lvlText w:val=""/>
+      <w:lvlJc w:val="left"/>
+      <w:pPr>
+        <w:ind w:left="2508" w:hanging="360"/>
+      </w:pPr>
+      <w:rPr>
+        <w:rFonts w:ascii="Wingdings" w:hAnsi="Wingdings" w:hint="default"/>
+      </w:rPr>
+    </w:lvl>
+    <w:lvl w:ilvl="3" w:tplc="240A0001" w:tentative="1">
+      <w:start w:val="1"/>
+      <w:numFmt w:val="bullet"/>
+      <w:lvlText w:val=""/>
+      <w:lvlJc w:val="left"/>
+      <w:pPr>
+        <w:ind w:left="3228" w:hanging="360"/>
+      </w:pPr>
+      <w:rPr>
+        <w:rFonts w:ascii="Symbol" w:hAnsi="Symbol" w:hint="default"/>
+      </w:rPr>
+    </w:lvl>
+    <w:lvl w:ilvl="4" w:tplc="240A0003" w:tentative="1">
+      <w:start w:val="1"/>
+      <w:numFmt w:val="bullet"/>
+      <w:lvlText w:val="o"/>
+      <w:lvlJc w:val="left"/>
+      <w:pPr>
+        <w:ind w:left="3948" w:hanging="360"/>
+      </w:pPr>
+      <w:rPr>
+        <w:rFonts w:ascii="Courier New" w:hAnsi="Courier New" w:cs="Courier New" w:hint="default"/>
+      </w:rPr>
+    </w:lvl>
+    <w:lvl w:ilvl="5" w:tplc="240A0005" w:tentative="1">
+      <w:start w:val="1"/>
+      <w:numFmt w:val="bullet"/>
+      <w:lvlText w:val=""/>
+      <w:lvlJc w:val="left"/>
+      <w:pPr>
+        <w:ind w:left="4668" w:hanging="360"/>
+      </w:pPr>
+      <w:rPr>
+        <w:rFonts w:ascii="Wingdings" w:hAnsi="Wingdings" w:hint="default"/>
+      </w:rPr>
+    </w:lvl>
+    <w:lvl w:ilvl="6" w:tplc="240A0001" w:tentative="1">
+      <w:start w:val="1"/>
+      <w:numFmt w:val="bullet"/>
+      <w:lvlText w:val=""/>
+      <w:lvlJc w:val="left"/>
+      <w:pPr>
+        <w:ind w:left="5388" w:hanging="360"/>
+      </w:pPr>
+      <w:rPr>
+        <w:rFonts w:ascii="Symbol" w:hAnsi="Symbol" w:hint="default"/>
+      </w:rPr>
+    </w:lvl>
+    <w:lvl w:ilvl="7" w:tplc="240A0003" w:tentative="1">
+      <w:start w:val="1"/>
+      <w:numFmt w:val="bullet"/>
+      <w:lvlText w:val="o"/>
+      <w:lvlJc w:val="left"/>
+      <w:pPr>
+        <w:ind w:left="6108" w:hanging="360"/>
+      </w:pPr>
+      <w:rPr>
+        <w:rFonts w:ascii="Courier New" w:hAnsi="Courier New" w:cs="Courier New" w:hint="default"/>
+      </w:rPr>
+    </w:lvl>
+    <w:lvl w:ilvl="8" w:tplc="240A0005" w:tentative="1">
+      <w:start w:val="1"/>
+      <w:numFmt w:val="bullet"/>
+      <w:lvlText w:val=""/>
+      <w:lvlJc w:val="left"/>
+      <w:pPr>
+        <w:ind w:left="6828" w:hanging="360"/>
+      </w:pPr>
+      <w:rPr>
+        <w:rFonts w:ascii="Wingdings" w:hAnsi="Wingdings" w:hint="default"/>
+      </w:rPr>
+    </w:lvl>
+  </w:abstractNum>
+  <w:abstractNum w:abstractNumId="15" w15:restartNumberingAfterBreak="0">
+    <w:nsid w:val="4EB951E0"/>
+    <w:multiLevelType w:val="hybridMultilevel"/>
+    <w:tmpl w:val="A2E221D8"/>
+    <w:lvl w:ilvl="0" w:tplc="240A0005">
+      <w:start w:val="1"/>
+      <w:numFmt w:val="bullet"/>
+      <w:lvlText w:val=""/>
+      <w:lvlJc w:val="left"/>
+      <w:pPr>
+        <w:ind w:left="1080" w:hanging="360"/>
+      </w:pPr>
+      <w:rPr>
+        <w:rFonts w:ascii="Wingdings" w:hAnsi="Wingdings" w:hint="default"/>
+      </w:rPr>
+    </w:lvl>
+    <w:lvl w:ilvl="1" w:tplc="240A0003">
+      <w:start w:val="1"/>
+      <w:numFmt w:val="bullet"/>
+      <w:lvlText w:val="o"/>
+      <w:lvlJc w:val="left"/>
+      <w:pPr>
         <w:ind w:left="1800" w:hanging="360"/>
       </w:pPr>
       <w:rPr>
@@ -2618,7 +3446,7 @@
       </w:rPr>
     </w:lvl>
   </w:abstractNum>
-  <w:abstractNum w:abstractNumId="13" w15:restartNumberingAfterBreak="0">
+  <w:abstractNum w:abstractNumId="16" w15:restartNumberingAfterBreak="0">
     <w:nsid w:val="56262AC7"/>
     <w:multiLevelType w:val="hybridMultilevel"/>
     <w:tmpl w:val="A238DEB0"/>
@@ -2731,10 +3559,10 @@
       </w:rPr>
     </w:lvl>
   </w:abstractNum>
-  <w:abstractNum w:abstractNumId="14" w15:restartNumberingAfterBreak="0">
+  <w:abstractNum w:abstractNumId="17" w15:restartNumberingAfterBreak="0">
     <w:nsid w:val="581A239B"/>
     <w:multiLevelType w:val="hybridMultilevel"/>
-    <w:tmpl w:val="38684F48"/>
+    <w:tmpl w:val="345C2A4C"/>
     <w:lvl w:ilvl="0" w:tplc="240A0001">
       <w:start w:val="1"/>
       <w:numFmt w:val="bullet"/>
@@ -2747,14 +3575,17 @@
         <w:rFonts w:ascii="Symbol" w:hAnsi="Symbol" w:hint="default"/>
       </w:rPr>
     </w:lvl>
-    <w:lvl w:ilvl="1" w:tplc="240A0019">
-      <w:start w:val="1"/>
-      <w:numFmt w:val="lowerLetter"/>
-      <w:lvlText w:val="%2."/>
+    <w:lvl w:ilvl="1" w:tplc="240A0005">
+      <w:start w:val="1"/>
+      <w:numFmt w:val="bullet"/>
+      <w:lvlText w:val=""/>
       <w:lvlJc w:val="left"/>
       <w:pPr>
         <w:ind w:left="1788" w:hanging="360"/>
       </w:pPr>
+      <w:rPr>
+        <w:rFonts w:ascii="Wingdings" w:hAnsi="Wingdings" w:hint="default"/>
+      </w:rPr>
     </w:lvl>
     <w:lvl w:ilvl="2" w:tplc="240A001B" w:tentative="1">
       <w:start w:val="1"/>
@@ -2820,7 +3651,120 @@
       </w:pPr>
     </w:lvl>
   </w:abstractNum>
-  <w:abstractNum w:abstractNumId="15" w15:restartNumberingAfterBreak="0">
+  <w:abstractNum w:abstractNumId="18" w15:restartNumberingAfterBreak="0">
+    <w:nsid w:val="62EB207D"/>
+    <w:multiLevelType w:val="hybridMultilevel"/>
+    <w:tmpl w:val="1F0EC762"/>
+    <w:lvl w:ilvl="0" w:tplc="240A0001">
+      <w:start w:val="1"/>
+      <w:numFmt w:val="bullet"/>
+      <w:lvlText w:val=""/>
+      <w:lvlJc w:val="left"/>
+      <w:pPr>
+        <w:ind w:left="1068" w:hanging="360"/>
+      </w:pPr>
+      <w:rPr>
+        <w:rFonts w:ascii="Symbol" w:hAnsi="Symbol" w:hint="default"/>
+      </w:rPr>
+    </w:lvl>
+    <w:lvl w:ilvl="1" w:tplc="240A0005">
+      <w:start w:val="1"/>
+      <w:numFmt w:val="bullet"/>
+      <w:lvlText w:val=""/>
+      <w:lvlJc w:val="left"/>
+      <w:pPr>
+        <w:ind w:left="1788" w:hanging="360"/>
+      </w:pPr>
+      <w:rPr>
+        <w:rFonts w:ascii="Wingdings" w:hAnsi="Wingdings" w:hint="default"/>
+      </w:rPr>
+    </w:lvl>
+    <w:lvl w:ilvl="2" w:tplc="240A0005" w:tentative="1">
+      <w:start w:val="1"/>
+      <w:numFmt w:val="bullet"/>
+      <w:lvlText w:val=""/>
+      <w:lvlJc w:val="left"/>
+      <w:pPr>
+        <w:ind w:left="2508" w:hanging="360"/>
+      </w:pPr>
+      <w:rPr>
+        <w:rFonts w:ascii="Wingdings" w:hAnsi="Wingdings" w:hint="default"/>
+      </w:rPr>
+    </w:lvl>
+    <w:lvl w:ilvl="3" w:tplc="240A0001" w:tentative="1">
+      <w:start w:val="1"/>
+      <w:numFmt w:val="bullet"/>
+      <w:lvlText w:val=""/>
+      <w:lvlJc w:val="left"/>
+      <w:pPr>
+        <w:ind w:left="3228" w:hanging="360"/>
+      </w:pPr>
+      <w:rPr>
+        <w:rFonts w:ascii="Symbol" w:hAnsi="Symbol" w:hint="default"/>
+      </w:rPr>
+    </w:lvl>
+    <w:lvl w:ilvl="4" w:tplc="240A0003" w:tentative="1">
+      <w:start w:val="1"/>
+      <w:numFmt w:val="bullet"/>
+      <w:lvlText w:val="o"/>
+      <w:lvlJc w:val="left"/>
+      <w:pPr>
+        <w:ind w:left="3948" w:hanging="360"/>
+      </w:pPr>
+      <w:rPr>
+        <w:rFonts w:ascii="Courier New" w:hAnsi="Courier New" w:cs="Courier New" w:hint="default"/>
+      </w:rPr>
+    </w:lvl>
+    <w:lvl w:ilvl="5" w:tplc="240A0005" w:tentative="1">
+      <w:start w:val="1"/>
+      <w:numFmt w:val="bullet"/>
+      <w:lvlText w:val=""/>
+      <w:lvlJc w:val="left"/>
+      <w:pPr>
+        <w:ind w:left="4668" w:hanging="360"/>
+      </w:pPr>
+      <w:rPr>
+        <w:rFonts w:ascii="Wingdings" w:hAnsi="Wingdings" w:hint="default"/>
+      </w:rPr>
+    </w:lvl>
+    <w:lvl w:ilvl="6" w:tplc="240A0001" w:tentative="1">
+      <w:start w:val="1"/>
+      <w:numFmt w:val="bullet"/>
+      <w:lvlText w:val=""/>
+      <w:lvlJc w:val="left"/>
+      <w:pPr>
+        <w:ind w:left="5388" w:hanging="360"/>
+      </w:pPr>
+      <w:rPr>
+        <w:rFonts w:ascii="Symbol" w:hAnsi="Symbol" w:hint="default"/>
+      </w:rPr>
+    </w:lvl>
+    <w:lvl w:ilvl="7" w:tplc="240A0003" w:tentative="1">
+      <w:start w:val="1"/>
+      <w:numFmt w:val="bullet"/>
+      <w:lvlText w:val="o"/>
+      <w:lvlJc w:val="left"/>
+      <w:pPr>
+        <w:ind w:left="6108" w:hanging="360"/>
+      </w:pPr>
+      <w:rPr>
+        <w:rFonts w:ascii="Courier New" w:hAnsi="Courier New" w:cs="Courier New" w:hint="default"/>
+      </w:rPr>
+    </w:lvl>
+    <w:lvl w:ilvl="8" w:tplc="240A0005" w:tentative="1">
+      <w:start w:val="1"/>
+      <w:numFmt w:val="bullet"/>
+      <w:lvlText w:val=""/>
+      <w:lvlJc w:val="left"/>
+      <w:pPr>
+        <w:ind w:left="6828" w:hanging="360"/>
+      </w:pPr>
+      <w:rPr>
+        <w:rFonts w:ascii="Wingdings" w:hAnsi="Wingdings" w:hint="default"/>
+      </w:rPr>
+    </w:lvl>
+  </w:abstractNum>
+  <w:abstractNum w:abstractNumId="19" w15:restartNumberingAfterBreak="0">
     <w:nsid w:val="67FE5242"/>
     <w:multiLevelType w:val="hybridMultilevel"/>
     <w:tmpl w:val="9736738A"/>
@@ -2912,7 +3856,7 @@
       </w:pPr>
     </w:lvl>
   </w:abstractNum>
-  <w:abstractNum w:abstractNumId="16" w15:restartNumberingAfterBreak="0">
+  <w:abstractNum w:abstractNumId="20" w15:restartNumberingAfterBreak="0">
     <w:nsid w:val="6E212C7B"/>
     <w:multiLevelType w:val="hybridMultilevel"/>
     <w:tmpl w:val="7E0E54B8"/>
@@ -3026,46 +3970,46 @@
     </w:lvl>
   </w:abstractNum>
   <w:num w:numId="1">
+    <w:abstractNumId w:val="5"/>
+  </w:num>
+  <w:num w:numId="2">
+    <w:abstractNumId w:val="6"/>
+  </w:num>
+  <w:num w:numId="3">
+    <w:abstractNumId w:val="13"/>
+  </w:num>
+  <w:num w:numId="4">
+    <w:abstractNumId w:val="16"/>
+  </w:num>
+  <w:num w:numId="5">
+    <w:abstractNumId w:val="9"/>
+  </w:num>
+  <w:num w:numId="6">
+    <w:abstractNumId w:val="8"/>
+  </w:num>
+  <w:num w:numId="7">
     <w:abstractNumId w:val="4"/>
   </w:num>
-  <w:num w:numId="2">
-    <w:abstractNumId w:val="5"/>
+  <w:num w:numId="8">
+    <w:abstractNumId w:val="3"/>
   </w:num>
-  <w:num w:numId="3">
+  <w:num w:numId="9">
+    <w:abstractNumId w:val="7"/>
+  </w:num>
+  <w:num w:numId="10">
+    <w:abstractNumId w:val="11"/>
+  </w:num>
+  <w:num w:numId="11">
+    <w:abstractNumId w:val="10"/>
+  </w:num>
+  <w:num w:numId="12">
     <w:abstractNumId w:val="12"/>
   </w:num>
-  <w:num w:numId="4">
-    <w:abstractNumId w:val="13"/>
-  </w:num>
-  <w:num w:numId="5">
-    <w:abstractNumId w:val="8"/>
-  </w:num>
-  <w:num w:numId="6">
-    <w:abstractNumId w:val="7"/>
-  </w:num>
-  <w:num w:numId="7">
-    <w:abstractNumId w:val="3"/>
-  </w:num>
-  <w:num w:numId="8">
-    <w:abstractNumId w:val="2"/>
-  </w:num>
-  <w:num w:numId="9">
-    <w:abstractNumId w:val="6"/>
-  </w:num>
-  <w:num w:numId="10">
-    <w:abstractNumId w:val="10"/>
-  </w:num>
-  <w:num w:numId="11">
-    <w:abstractNumId w:val="9"/>
-  </w:num>
-  <w:num w:numId="12">
-    <w:abstractNumId w:val="11"/>
-  </w:num>
   <w:num w:numId="13">
-    <w:abstractNumId w:val="14"/>
+    <w:abstractNumId w:val="17"/>
   </w:num>
   <w:num w:numId="14">
-    <w:abstractNumId w:val="15"/>
+    <w:abstractNumId w:val="19"/>
   </w:num>
   <w:num w:numId="15">
     <w:abstractNumId w:val="1"/>
@@ -3074,7 +4018,19 @@
     <w:abstractNumId w:val="0"/>
   </w:num>
   <w:num w:numId="17">
-    <w:abstractNumId w:val="16"/>
+    <w:abstractNumId w:val="20"/>
+  </w:num>
+  <w:num w:numId="18">
+    <w:abstractNumId w:val="15"/>
+  </w:num>
+  <w:num w:numId="19">
+    <w:abstractNumId w:val="2"/>
+  </w:num>
+  <w:num w:numId="20">
+    <w:abstractNumId w:val="14"/>
+  </w:num>
+  <w:num w:numId="21">
+    <w:abstractNumId w:val="18"/>
   </w:num>
 </w:numbering>
 </file>

</xml_diff>

<commit_message>
Servicios y test para Dispositivo
</commit_message>
<xml_diff>
--- a/FirmasServiciosWeb.docx
+++ b/FirmasServiciosWeb.docx
@@ -419,6 +419,12 @@
       <w:r>
         <w:t xml:space="preserve">URL: </w:t>
       </w:r>
+      <w:r>
+        <w:t>http://localhost:8080/ServiciosWeb/rest</w:t>
+      </w:r>
+      <w:r>
+        <w:t>/Dispositivo/Almacenar</w:t>
+      </w:r>
     </w:p>
     <w:p>
       <w:pPr>
@@ -432,6 +438,9 @@
       <w:r>
         <w:t>Método:</w:t>
       </w:r>
+      <w:r>
+        <w:t xml:space="preserve"> POST</w:t>
+      </w:r>
     </w:p>
     <w:p>
       <w:pPr>
@@ -450,6 +459,84 @@
       <w:pPr>
         <w:pStyle w:val="Prrafodelista"/>
         <w:numPr>
+          <w:ilvl w:val="1"/>
+          <w:numId w:val="22"/>
+        </w:numPr>
+        <w:jc w:val="both"/>
+      </w:pPr>
+      <w:r>
+        <w:t xml:space="preserve">descripción, </w:t>
+      </w:r>
+    </w:p>
+    <w:p>
+      <w:pPr>
+        <w:pStyle w:val="Prrafodelista"/>
+        <w:numPr>
+          <w:ilvl w:val="1"/>
+          <w:numId w:val="22"/>
+        </w:numPr>
+        <w:jc w:val="both"/>
+      </w:pPr>
+      <w:r>
+        <w:t xml:space="preserve">tipo, </w:t>
+      </w:r>
+    </w:p>
+    <w:p>
+      <w:pPr>
+        <w:pStyle w:val="Prrafodelista"/>
+        <w:numPr>
+          <w:ilvl w:val="1"/>
+          <w:numId w:val="22"/>
+        </w:numPr>
+        <w:jc w:val="both"/>
+      </w:pPr>
+      <w:r>
+        <w:t xml:space="preserve">marca, </w:t>
+      </w:r>
+    </w:p>
+    <w:p>
+      <w:pPr>
+        <w:pStyle w:val="Prrafodelista"/>
+        <w:numPr>
+          <w:ilvl w:val="1"/>
+          <w:numId w:val="22"/>
+        </w:numPr>
+        <w:jc w:val="both"/>
+      </w:pPr>
+      <w:r>
+        <w:t xml:space="preserve">valor, </w:t>
+      </w:r>
+    </w:p>
+    <w:p>
+      <w:pPr>
+        <w:pStyle w:val="Prrafodelista"/>
+        <w:numPr>
+          <w:ilvl w:val="1"/>
+          <w:numId w:val="22"/>
+        </w:numPr>
+        <w:jc w:val="both"/>
+      </w:pPr>
+      <w:r>
+        <w:t xml:space="preserve">estado, </w:t>
+      </w:r>
+    </w:p>
+    <w:p>
+      <w:pPr>
+        <w:pStyle w:val="Prrafodelista"/>
+        <w:numPr>
+          <w:ilvl w:val="1"/>
+          <w:numId w:val="22"/>
+        </w:numPr>
+        <w:jc w:val="both"/>
+      </w:pPr>
+      <w:r>
+        <w:t>observación</w:t>
+      </w:r>
+    </w:p>
+    <w:p>
+      <w:pPr>
+        <w:pStyle w:val="Prrafodelista"/>
+        <w:numPr>
           <w:ilvl w:val="0"/>
           <w:numId w:val="5"/>
         </w:numPr>
@@ -457,6 +544,32 @@
       </w:pPr>
       <w:r>
         <w:t>Datos de salida:</w:t>
+      </w:r>
+    </w:p>
+    <w:p>
+      <w:pPr>
+        <w:pStyle w:val="Prrafodelista"/>
+        <w:numPr>
+          <w:ilvl w:val="1"/>
+          <w:numId w:val="23"/>
+        </w:numPr>
+        <w:jc w:val="both"/>
+      </w:pPr>
+      <w:r>
+        <w:t>Texto vacío si la reserva se inserta correctamente</w:t>
+      </w:r>
+    </w:p>
+    <w:p>
+      <w:pPr>
+        <w:pStyle w:val="Prrafodelista"/>
+        <w:numPr>
+          <w:ilvl w:val="1"/>
+          <w:numId w:val="23"/>
+        </w:numPr>
+        <w:jc w:val="both"/>
+      </w:pPr>
+      <w:r>
+        <w:t>Texto con el mensaje de error en caso de no insertar la reserva</w:t>
       </w:r>
     </w:p>
     <w:p>
@@ -688,6 +801,12 @@
       <w:r>
         <w:t xml:space="preserve">URL: </w:t>
       </w:r>
+      <w:r>
+        <w:t>http://localhost:8080/ServiciosWeb/rest</w:t>
+      </w:r>
+      <w:r>
+        <w:t>/Dispositivo/Eliminar</w:t>
+      </w:r>
     </w:p>
     <w:p>
       <w:pPr>
@@ -701,6 +820,9 @@
       <w:r>
         <w:t>Método:</w:t>
       </w:r>
+      <w:r>
+        <w:t xml:space="preserve"> PUT</w:t>
+      </w:r>
     </w:p>
     <w:p>
       <w:pPr>
@@ -719,18 +841,70 @@
       <w:pPr>
         <w:pStyle w:val="Prrafodelista"/>
         <w:numPr>
-          <w:ilvl w:val="0"/>
+          <w:ilvl w:val="1"/>
           <w:numId w:val="8"/>
         </w:numPr>
         <w:jc w:val="both"/>
       </w:pPr>
       <w:r>
+        <w:t xml:space="preserve">código, </w:t>
+      </w:r>
+    </w:p>
+    <w:p>
+      <w:pPr>
+        <w:pStyle w:val="Prrafodelista"/>
+        <w:numPr>
+          <w:ilvl w:val="1"/>
+          <w:numId w:val="8"/>
+        </w:numPr>
+        <w:jc w:val="both"/>
+      </w:pPr>
+      <w:r>
+        <w:t>administrador</w:t>
+      </w:r>
+    </w:p>
+    <w:p>
+      <w:pPr>
+        <w:pStyle w:val="Prrafodelista"/>
+        <w:numPr>
+          <w:ilvl w:val="0"/>
+          <w:numId w:val="8"/>
+        </w:numPr>
+        <w:jc w:val="both"/>
+      </w:pPr>
+      <w:r>
         <w:t>Datos de salida:</w:t>
       </w:r>
     </w:p>
     <w:p>
       <w:pPr>
         <w:pStyle w:val="Prrafodelista"/>
+        <w:numPr>
+          <w:ilvl w:val="1"/>
+          <w:numId w:val="8"/>
+        </w:numPr>
+        <w:jc w:val="both"/>
+      </w:pPr>
+      <w:r>
+        <w:t>Texto vacío si la reserva se inserta correctamente</w:t>
+      </w:r>
+    </w:p>
+    <w:p>
+      <w:pPr>
+        <w:pStyle w:val="Prrafodelista"/>
+        <w:numPr>
+          <w:ilvl w:val="1"/>
+          <w:numId w:val="8"/>
+        </w:numPr>
+        <w:jc w:val="both"/>
+      </w:pPr>
+      <w:r>
+        <w:t>Texto con el mensaje de error en caso de no insertar la reserva</w:t>
+      </w:r>
+    </w:p>
+    <w:p>
+      <w:pPr>
+        <w:pStyle w:val="Prrafodelista"/>
         <w:ind w:left="1440"/>
         <w:jc w:val="both"/>
       </w:pPr>
@@ -745,345 +919,488 @@
         <w:jc w:val="both"/>
       </w:pPr>
       <w:r>
+        <w:t>Actualizar información de dispositivo</w:t>
+      </w:r>
+    </w:p>
+    <w:p>
+      <w:pPr>
+        <w:pStyle w:val="Prrafodelista"/>
+        <w:numPr>
+          <w:ilvl w:val="0"/>
+          <w:numId w:val="9"/>
+        </w:numPr>
+        <w:jc w:val="both"/>
+      </w:pPr>
+      <w:r>
+        <w:t xml:space="preserve">URL: </w:t>
+      </w:r>
+      <w:r>
+        <w:t xml:space="preserve">URL: </w:t>
+      </w:r>
+      <w:r>
+        <w:t>http://localhost:8080/ServiciosWeb/rest</w:t>
+      </w:r>
+      <w:r>
+        <w:t>/Dispositivo/</w:t>
+      </w:r>
+      <w:r>
+        <w:t>Actualizar</w:t>
+      </w:r>
+    </w:p>
+    <w:p>
+      <w:pPr>
+        <w:pStyle w:val="Prrafodelista"/>
+        <w:numPr>
+          <w:ilvl w:val="0"/>
+          <w:numId w:val="9"/>
+        </w:numPr>
+        <w:jc w:val="both"/>
+      </w:pPr>
+      <w:r>
+        <w:t>Método:</w:t>
+      </w:r>
+      <w:r>
+        <w:t xml:space="preserve"> PUT</w:t>
+      </w:r>
+    </w:p>
+    <w:p>
+      <w:pPr>
+        <w:pStyle w:val="Prrafodelista"/>
+        <w:numPr>
+          <w:ilvl w:val="0"/>
+          <w:numId w:val="9"/>
+        </w:numPr>
+        <w:jc w:val="both"/>
+      </w:pPr>
+      <w:r>
+        <w:t>Parámetros de entrada:</w:t>
+      </w:r>
+    </w:p>
+    <w:p>
+      <w:pPr>
+        <w:pStyle w:val="Prrafodelista"/>
+        <w:numPr>
+          <w:ilvl w:val="1"/>
+          <w:numId w:val="9"/>
+        </w:numPr>
+        <w:jc w:val="both"/>
+      </w:pPr>
+      <w:r>
+        <w:t xml:space="preserve">código, </w:t>
+      </w:r>
+    </w:p>
+    <w:p>
+      <w:pPr>
+        <w:pStyle w:val="Prrafodelista"/>
+        <w:numPr>
+          <w:ilvl w:val="1"/>
+          <w:numId w:val="9"/>
+        </w:numPr>
+        <w:jc w:val="both"/>
+      </w:pPr>
+      <w:r>
+        <w:t xml:space="preserve">descripción, </w:t>
+      </w:r>
+    </w:p>
+    <w:p>
+      <w:pPr>
+        <w:pStyle w:val="Prrafodelista"/>
+        <w:numPr>
+          <w:ilvl w:val="1"/>
+          <w:numId w:val="9"/>
+        </w:numPr>
+        <w:jc w:val="both"/>
+      </w:pPr>
+      <w:r>
+        <w:t xml:space="preserve">tipo, </w:t>
+      </w:r>
+    </w:p>
+    <w:p>
+      <w:pPr>
+        <w:pStyle w:val="Prrafodelista"/>
+        <w:numPr>
+          <w:ilvl w:val="1"/>
+          <w:numId w:val="9"/>
+        </w:numPr>
+        <w:jc w:val="both"/>
+      </w:pPr>
+      <w:r>
+        <w:t xml:space="preserve">marca, </w:t>
+      </w:r>
+    </w:p>
+    <w:p>
+      <w:pPr>
+        <w:pStyle w:val="Prrafodelista"/>
+        <w:numPr>
+          <w:ilvl w:val="1"/>
+          <w:numId w:val="9"/>
+        </w:numPr>
+        <w:jc w:val="both"/>
+      </w:pPr>
+      <w:r>
+        <w:t xml:space="preserve">valor, </w:t>
+      </w:r>
+    </w:p>
+    <w:p>
+      <w:pPr>
+        <w:pStyle w:val="Prrafodelista"/>
+        <w:numPr>
+          <w:ilvl w:val="1"/>
+          <w:numId w:val="9"/>
+        </w:numPr>
+        <w:jc w:val="both"/>
+      </w:pPr>
+      <w:r>
+        <w:t xml:space="preserve">estado, </w:t>
+      </w:r>
+    </w:p>
+    <w:p>
+      <w:pPr>
+        <w:pStyle w:val="Prrafodelista"/>
+        <w:numPr>
+          <w:ilvl w:val="1"/>
+          <w:numId w:val="9"/>
+        </w:numPr>
+        <w:jc w:val="both"/>
+      </w:pPr>
+      <w:r>
+        <w:t>observación</w:t>
+      </w:r>
+    </w:p>
+    <w:p>
+      <w:pPr>
+        <w:pStyle w:val="Prrafodelista"/>
+        <w:numPr>
+          <w:ilvl w:val="0"/>
+          <w:numId w:val="9"/>
+        </w:numPr>
+        <w:jc w:val="both"/>
+      </w:pPr>
+      <w:r>
+        <w:t>Datos de salida:</w:t>
+      </w:r>
+    </w:p>
+    <w:p>
+      <w:pPr>
+        <w:pStyle w:val="Prrafodelista"/>
+        <w:numPr>
+          <w:ilvl w:val="1"/>
+          <w:numId w:val="9"/>
+        </w:numPr>
+        <w:jc w:val="both"/>
+      </w:pPr>
+      <w:r>
+        <w:t>Texto vacío si la reserva se inserta correctamente</w:t>
+      </w:r>
+    </w:p>
+    <w:p>
+      <w:pPr>
+        <w:pStyle w:val="Prrafodelista"/>
+        <w:numPr>
+          <w:ilvl w:val="1"/>
+          <w:numId w:val="9"/>
+        </w:numPr>
+        <w:jc w:val="both"/>
+      </w:pPr>
+      <w:r>
+        <w:t>Texto con el mensaje de error en caso de no insertar la reserva</w:t>
+      </w:r>
+    </w:p>
+    <w:p>
+      <w:pPr>
+        <w:pStyle w:val="Prrafodelista"/>
+        <w:jc w:val="both"/>
+      </w:pPr>
+    </w:p>
+    <w:p>
+      <w:pPr>
+        <w:pStyle w:val="Prrafodelista"/>
+        <w:numPr>
+          <w:ilvl w:val="0"/>
+          <w:numId w:val="2"/>
+        </w:numPr>
+        <w:jc w:val="both"/>
+      </w:pPr>
+      <w:r>
+        <w:t>Listar dispositivos</w:t>
+      </w:r>
+    </w:p>
+    <w:p>
+      <w:pPr>
+        <w:pStyle w:val="Prrafodelista"/>
+        <w:numPr>
+          <w:ilvl w:val="0"/>
+          <w:numId w:val="10"/>
+        </w:numPr>
+        <w:jc w:val="both"/>
+      </w:pPr>
+      <w:r>
+        <w:t xml:space="preserve">URL: </w:t>
+      </w:r>
+      <w:r>
+        <w:t>http://localhost:8080/ServiciosWeb/rest</w:t>
+      </w:r>
+      <w:r>
+        <w:t>/Dispositivo/Listar</w:t>
+      </w:r>
+    </w:p>
+    <w:p>
+      <w:pPr>
+        <w:pStyle w:val="Prrafodelista"/>
+        <w:numPr>
+          <w:ilvl w:val="0"/>
+          <w:numId w:val="10"/>
+        </w:numPr>
+        <w:jc w:val="both"/>
+      </w:pPr>
+      <w:r>
+        <w:t>Método:</w:t>
+      </w:r>
+      <w:r>
+        <w:t xml:space="preserve"> GET</w:t>
+      </w:r>
+    </w:p>
+    <w:p>
+      <w:pPr>
+        <w:pStyle w:val="Prrafodelista"/>
+        <w:numPr>
+          <w:ilvl w:val="0"/>
+          <w:numId w:val="10"/>
+        </w:numPr>
+        <w:jc w:val="both"/>
+      </w:pPr>
+      <w:r>
+        <w:t>Parámetros de entrada:</w:t>
+      </w:r>
+      <w:r>
+        <w:t xml:space="preserve"> Ninguno</w:t>
+      </w:r>
+    </w:p>
+    <w:p>
+      <w:pPr>
+        <w:pStyle w:val="Prrafodelista"/>
+        <w:numPr>
+          <w:ilvl w:val="0"/>
+          <w:numId w:val="10"/>
+        </w:numPr>
+        <w:jc w:val="both"/>
+      </w:pPr>
+      <w:r>
+        <w:t>Datos de salida:</w:t>
+      </w:r>
+      <w:r>
+        <w:t xml:space="preserve"> Lista de dispositivos y </w:t>
+      </w:r>
+      <w:proofErr w:type="spellStart"/>
+      <w:r>
+        <w:t>null</w:t>
+      </w:r>
+      <w:proofErr w:type="spellEnd"/>
+      <w:r>
+        <w:t xml:space="preserve"> si no hay</w:t>
+      </w:r>
+    </w:p>
+    <w:p>
+      <w:pPr>
+        <w:pStyle w:val="Prrafodelista"/>
+        <w:jc w:val="both"/>
+      </w:pPr>
+    </w:p>
+    <w:p>
+      <w:pPr>
+        <w:pStyle w:val="Prrafodelista"/>
+        <w:numPr>
+          <w:ilvl w:val="0"/>
+          <w:numId w:val="2"/>
+        </w:numPr>
+        <w:jc w:val="both"/>
+      </w:pPr>
+      <w:r>
+        <w:t>Consultar dispositivos</w:t>
+      </w:r>
+    </w:p>
+    <w:p>
+      <w:pPr>
+        <w:pStyle w:val="Prrafodelista"/>
+        <w:numPr>
+          <w:ilvl w:val="0"/>
+          <w:numId w:val="11"/>
+        </w:numPr>
+        <w:jc w:val="both"/>
+      </w:pPr>
+      <w:r>
+        <w:t xml:space="preserve">URL: </w:t>
+      </w:r>
+      <w:r>
+        <w:t>http://localhost:8080/ServiciosWeb/rest</w:t>
+      </w:r>
+      <w:r>
+        <w:t>/Dispositivo/Consultar</w:t>
+      </w:r>
+    </w:p>
+    <w:p>
+      <w:pPr>
+        <w:pStyle w:val="Prrafodelista"/>
+        <w:numPr>
+          <w:ilvl w:val="0"/>
+          <w:numId w:val="11"/>
+        </w:numPr>
+        <w:jc w:val="both"/>
+      </w:pPr>
+      <w:r>
+        <w:t>Método:</w:t>
+      </w:r>
+      <w:r>
+        <w:t xml:space="preserve"> GET</w:t>
+      </w:r>
+    </w:p>
+    <w:p>
+      <w:pPr>
+        <w:pStyle w:val="Prrafodelista"/>
+        <w:numPr>
+          <w:ilvl w:val="0"/>
+          <w:numId w:val="11"/>
+        </w:numPr>
+        <w:jc w:val="both"/>
+      </w:pPr>
+      <w:r>
+        <w:t>Parámetros de entrada:</w:t>
+      </w:r>
+      <w:r>
+        <w:t xml:space="preserve"> </w:t>
+      </w:r>
+    </w:p>
+    <w:p>
+      <w:pPr>
+        <w:pStyle w:val="Prrafodelista"/>
+        <w:numPr>
+          <w:ilvl w:val="1"/>
+          <w:numId w:val="11"/>
+        </w:numPr>
+        <w:jc w:val="both"/>
+      </w:pPr>
+      <w:proofErr w:type="spellStart"/>
+      <w:r>
+        <w:t>codigo</w:t>
+      </w:r>
+      <w:proofErr w:type="spellEnd"/>
+    </w:p>
+    <w:p>
+      <w:pPr>
+        <w:pStyle w:val="Prrafodelista"/>
+        <w:numPr>
+          <w:ilvl w:val="0"/>
+          <w:numId w:val="11"/>
+        </w:numPr>
+        <w:jc w:val="both"/>
+      </w:pPr>
+      <w:r>
+        <w:t>Datos de salida:</w:t>
+      </w:r>
+      <w:r>
+        <w:t xml:space="preserve"> Dispositivo o </w:t>
+      </w:r>
+      <w:proofErr w:type="spellStart"/>
+      <w:r>
+        <w:t>null</w:t>
+      </w:r>
+      <w:proofErr w:type="spellEnd"/>
+      <w:r>
+        <w:t xml:space="preserve"> si no hay</w:t>
+      </w:r>
+    </w:p>
+    <w:p>
+      <w:pPr>
+        <w:pStyle w:val="Prrafodelista"/>
+        <w:jc w:val="both"/>
+      </w:pPr>
+    </w:p>
+    <w:p>
+      <w:pPr>
+        <w:pStyle w:val="Prrafodelista"/>
+        <w:numPr>
+          <w:ilvl w:val="0"/>
+          <w:numId w:val="2"/>
+        </w:numPr>
+        <w:jc w:val="both"/>
+      </w:pPr>
+      <w:r>
+        <w:t>Sancionar investigador</w:t>
+      </w:r>
+    </w:p>
+    <w:p>
+      <w:pPr>
+        <w:pStyle w:val="Prrafodelista"/>
+        <w:jc w:val="both"/>
+      </w:pPr>
+      <w:bookmarkStart w:id="0" w:name="_GoBack"/>
+      <w:bookmarkEnd w:id="0"/>
+    </w:p>
+    <w:p>
+      <w:pPr>
+        <w:pStyle w:val="Prrafodelista"/>
+        <w:numPr>
+          <w:ilvl w:val="0"/>
+          <w:numId w:val="2"/>
+        </w:numPr>
+        <w:jc w:val="both"/>
+      </w:pPr>
+      <w:r>
+        <w:t>Registrar p</w:t>
+      </w:r>
+      <w:r>
+        <w:t>réstamo</w:t>
+      </w:r>
+    </w:p>
+    <w:p>
+      <w:pPr>
+        <w:pStyle w:val="Prrafodelista"/>
+        <w:numPr>
+          <w:ilvl w:val="0"/>
+          <w:numId w:val="13"/>
+        </w:numPr>
+        <w:jc w:val="both"/>
+      </w:pPr>
+      <w:r>
+        <w:t xml:space="preserve">URL: </w:t>
+      </w:r>
+      <w:r>
+        <w:t>http://localhost:8080/ServiciosWeb/rest</w:t>
+      </w:r>
+      <w:r>
+        <w:t>/</w:t>
+      </w:r>
+      <w:r>
+        <w:t>Prestamo/Registrar</w:t>
+      </w:r>
+    </w:p>
+    <w:p>
+      <w:pPr>
+        <w:pStyle w:val="Prrafodelista"/>
+        <w:numPr>
+          <w:ilvl w:val="0"/>
+          <w:numId w:val="13"/>
+        </w:numPr>
+        <w:jc w:val="both"/>
+      </w:pPr>
+      <w:r>
+        <w:t>Método:</w:t>
+      </w:r>
+      <w:r>
+        <w:t xml:space="preserve"> POST</w:t>
+      </w:r>
+    </w:p>
+    <w:p>
+      <w:pPr>
+        <w:pStyle w:val="Prrafodelista"/>
+        <w:numPr>
+          <w:ilvl w:val="0"/>
+          <w:numId w:val="13"/>
+        </w:numPr>
+        <w:jc w:val="both"/>
+      </w:pPr>
+      <w:r>
         <w:lastRenderedPageBreak/>
-        <w:t>Actualizar información de dispositivo</w:t>
-      </w:r>
-    </w:p>
-    <w:p>
-      <w:pPr>
-        <w:pStyle w:val="Prrafodelista"/>
-        <w:numPr>
-          <w:ilvl w:val="0"/>
-          <w:numId w:val="9"/>
-        </w:numPr>
-        <w:jc w:val="both"/>
-      </w:pPr>
-      <w:r>
-        <w:t xml:space="preserve">URL: </w:t>
-      </w:r>
-    </w:p>
-    <w:p>
-      <w:pPr>
-        <w:pStyle w:val="Prrafodelista"/>
-        <w:numPr>
-          <w:ilvl w:val="0"/>
-          <w:numId w:val="9"/>
-        </w:numPr>
-        <w:jc w:val="both"/>
-      </w:pPr>
-      <w:r>
-        <w:t>Método:</w:t>
-      </w:r>
-    </w:p>
-    <w:p>
-      <w:pPr>
-        <w:pStyle w:val="Prrafodelista"/>
-        <w:numPr>
-          <w:ilvl w:val="0"/>
-          <w:numId w:val="9"/>
-        </w:numPr>
-        <w:jc w:val="both"/>
-      </w:pPr>
-      <w:r>
-        <w:t>Parámetros de entrada:</w:t>
-      </w:r>
-    </w:p>
-    <w:p>
-      <w:pPr>
-        <w:pStyle w:val="Prrafodelista"/>
-        <w:numPr>
-          <w:ilvl w:val="0"/>
-          <w:numId w:val="9"/>
-        </w:numPr>
-        <w:jc w:val="both"/>
-      </w:pPr>
-      <w:r>
-        <w:t>Datos de salida:</w:t>
-      </w:r>
-    </w:p>
-    <w:p>
-      <w:pPr>
-        <w:pStyle w:val="Prrafodelista"/>
-        <w:jc w:val="both"/>
-      </w:pPr>
-    </w:p>
-    <w:p>
-      <w:pPr>
-        <w:pStyle w:val="Prrafodelista"/>
-        <w:numPr>
-          <w:ilvl w:val="0"/>
-          <w:numId w:val="2"/>
-        </w:numPr>
-        <w:jc w:val="both"/>
-      </w:pPr>
-      <w:r>
-        <w:t>Listar dispositivos</w:t>
-      </w:r>
-    </w:p>
-    <w:p>
-      <w:pPr>
-        <w:pStyle w:val="Prrafodelista"/>
-        <w:numPr>
-          <w:ilvl w:val="0"/>
-          <w:numId w:val="10"/>
-        </w:numPr>
-        <w:jc w:val="both"/>
-      </w:pPr>
-      <w:r>
-        <w:t xml:space="preserve">URL: </w:t>
-      </w:r>
-    </w:p>
-    <w:p>
-      <w:pPr>
-        <w:pStyle w:val="Prrafodelista"/>
-        <w:numPr>
-          <w:ilvl w:val="0"/>
-          <w:numId w:val="10"/>
-        </w:numPr>
-        <w:jc w:val="both"/>
-      </w:pPr>
-      <w:r>
-        <w:t>Método:</w:t>
-      </w:r>
-    </w:p>
-    <w:p>
-      <w:pPr>
-        <w:pStyle w:val="Prrafodelista"/>
-        <w:numPr>
-          <w:ilvl w:val="0"/>
-          <w:numId w:val="10"/>
-        </w:numPr>
-        <w:jc w:val="both"/>
-      </w:pPr>
-      <w:r>
-        <w:t>Parámetros de entrada:</w:t>
-      </w:r>
-    </w:p>
-    <w:p>
-      <w:pPr>
-        <w:pStyle w:val="Prrafodelista"/>
-        <w:numPr>
-          <w:ilvl w:val="0"/>
-          <w:numId w:val="10"/>
-        </w:numPr>
-        <w:jc w:val="both"/>
-      </w:pPr>
-      <w:r>
-        <w:t>Datos de salida:</w:t>
-      </w:r>
-    </w:p>
-    <w:p>
-      <w:pPr>
-        <w:pStyle w:val="Prrafodelista"/>
-        <w:jc w:val="both"/>
-      </w:pPr>
-    </w:p>
-    <w:p>
-      <w:pPr>
-        <w:pStyle w:val="Prrafodelista"/>
-        <w:numPr>
-          <w:ilvl w:val="0"/>
-          <w:numId w:val="2"/>
-        </w:numPr>
-        <w:jc w:val="both"/>
-      </w:pPr>
-      <w:r>
-        <w:t>Consultar dispositivos</w:t>
-      </w:r>
-    </w:p>
-    <w:p>
-      <w:pPr>
-        <w:pStyle w:val="Prrafodelista"/>
-        <w:numPr>
-          <w:ilvl w:val="0"/>
-          <w:numId w:val="11"/>
-        </w:numPr>
-        <w:jc w:val="both"/>
-      </w:pPr>
-      <w:r>
-        <w:t xml:space="preserve">URL: </w:t>
-      </w:r>
-    </w:p>
-    <w:p>
-      <w:pPr>
-        <w:pStyle w:val="Prrafodelista"/>
-        <w:numPr>
-          <w:ilvl w:val="0"/>
-          <w:numId w:val="11"/>
-        </w:numPr>
-        <w:jc w:val="both"/>
-      </w:pPr>
-      <w:r>
-        <w:t>Método:</w:t>
-      </w:r>
-    </w:p>
-    <w:p>
-      <w:pPr>
-        <w:pStyle w:val="Prrafodelista"/>
-        <w:numPr>
-          <w:ilvl w:val="0"/>
-          <w:numId w:val="11"/>
-        </w:numPr>
-        <w:jc w:val="both"/>
-      </w:pPr>
-      <w:r>
-        <w:t>Parámetros de entrada:</w:t>
-      </w:r>
-    </w:p>
-    <w:p>
-      <w:pPr>
-        <w:pStyle w:val="Prrafodelista"/>
-        <w:numPr>
-          <w:ilvl w:val="0"/>
-          <w:numId w:val="11"/>
-        </w:numPr>
-        <w:jc w:val="both"/>
-      </w:pPr>
-      <w:r>
-        <w:t>Datos de salida:</w:t>
-      </w:r>
-    </w:p>
-    <w:p>
-      <w:pPr>
-        <w:pStyle w:val="Prrafodelista"/>
-        <w:jc w:val="both"/>
-      </w:pPr>
-    </w:p>
-    <w:p>
-      <w:pPr>
-        <w:pStyle w:val="Prrafodelista"/>
-        <w:numPr>
-          <w:ilvl w:val="0"/>
-          <w:numId w:val="2"/>
-        </w:numPr>
-        <w:jc w:val="both"/>
-      </w:pPr>
-      <w:r>
-        <w:t>Sancionar investigador</w:t>
-      </w:r>
-    </w:p>
-    <w:p>
-      <w:pPr>
-        <w:pStyle w:val="Prrafodelista"/>
-        <w:numPr>
-          <w:ilvl w:val="0"/>
-          <w:numId w:val="12"/>
-        </w:numPr>
-        <w:jc w:val="both"/>
-      </w:pPr>
-      <w:r>
-        <w:t xml:space="preserve">URL: </w:t>
-      </w:r>
-    </w:p>
-    <w:p>
-      <w:pPr>
-        <w:pStyle w:val="Prrafodelista"/>
-        <w:numPr>
-          <w:ilvl w:val="0"/>
-          <w:numId w:val="12"/>
-        </w:numPr>
-        <w:jc w:val="both"/>
-      </w:pPr>
-      <w:r>
-        <w:t>Método:</w:t>
-      </w:r>
-    </w:p>
-    <w:p>
-      <w:pPr>
-        <w:pStyle w:val="Prrafodelista"/>
-        <w:numPr>
-          <w:ilvl w:val="0"/>
-          <w:numId w:val="12"/>
-        </w:numPr>
-        <w:jc w:val="both"/>
-      </w:pPr>
-      <w:r>
-        <w:t>Parámetros de entrada:</w:t>
-      </w:r>
-    </w:p>
-    <w:p>
-      <w:pPr>
-        <w:pStyle w:val="Prrafodelista"/>
-        <w:numPr>
-          <w:ilvl w:val="0"/>
-          <w:numId w:val="12"/>
-        </w:numPr>
-        <w:jc w:val="both"/>
-      </w:pPr>
-      <w:r>
-        <w:t>Datos de salida:</w:t>
-      </w:r>
-    </w:p>
-    <w:p>
-      <w:pPr>
-        <w:pStyle w:val="Prrafodelista"/>
-        <w:jc w:val="both"/>
-      </w:pPr>
-    </w:p>
-    <w:p>
-      <w:pPr>
-        <w:pStyle w:val="Prrafodelista"/>
-        <w:numPr>
-          <w:ilvl w:val="0"/>
-          <w:numId w:val="2"/>
-        </w:numPr>
-        <w:jc w:val="both"/>
-      </w:pPr>
-      <w:r>
-        <w:t>Registrar p</w:t>
-      </w:r>
-      <w:r>
-        <w:t>réstamo</w:t>
-      </w:r>
-    </w:p>
-    <w:p>
-      <w:pPr>
-        <w:pStyle w:val="Prrafodelista"/>
-        <w:numPr>
-          <w:ilvl w:val="0"/>
-          <w:numId w:val="13"/>
-        </w:numPr>
-        <w:jc w:val="both"/>
-      </w:pPr>
-      <w:r>
-        <w:t xml:space="preserve">URL: </w:t>
-      </w:r>
-      <w:r>
-        <w:t>http://localhost:8080/ServiciosWeb/rest</w:t>
-      </w:r>
-      <w:r>
-        <w:t>/</w:t>
-      </w:r>
-      <w:r>
-        <w:t>Prestamo/Registrar</w:t>
-      </w:r>
-    </w:p>
-    <w:p>
-      <w:pPr>
-        <w:pStyle w:val="Prrafodelista"/>
-        <w:numPr>
-          <w:ilvl w:val="0"/>
-          <w:numId w:val="13"/>
-        </w:numPr>
-        <w:jc w:val="both"/>
-      </w:pPr>
-      <w:r>
-        <w:t>Método:</w:t>
-      </w:r>
-      <w:r>
-        <w:t xml:space="preserve"> POST</w:t>
-      </w:r>
-    </w:p>
-    <w:p>
-      <w:pPr>
-        <w:pStyle w:val="Prrafodelista"/>
-        <w:numPr>
-          <w:ilvl w:val="0"/>
-          <w:numId w:val="13"/>
-        </w:numPr>
-        <w:jc w:val="both"/>
-      </w:pPr>
-      <w:r>
         <w:t>Parámetros de entrada:</w:t>
       </w:r>
     </w:p>
@@ -1314,7 +1631,6 @@
         <w:jc w:val="both"/>
       </w:pPr>
       <w:r>
-        <w:lastRenderedPageBreak/>
         <w:t>NO: Para no aprobado</w:t>
       </w:r>
     </w:p>
@@ -1403,8 +1719,6 @@
       <w:r>
         <w:t>http://localhost:8080/ServiciosWeb/rest/Prestamo/Devolver</w:t>
       </w:r>
-      <w:bookmarkStart w:id="0" w:name="_GoBack"/>
-      <w:bookmarkEnd w:id="0"/>
     </w:p>
     <w:p>
       <w:pPr>
@@ -1992,6 +2306,98 @@
     </w:lvl>
   </w:abstractNum>
   <w:abstractNum w:abstractNumId="1" w15:restartNumberingAfterBreak="0">
+    <w:nsid w:val="08380B65"/>
+    <w:multiLevelType w:val="hybridMultilevel"/>
+    <w:tmpl w:val="8ED4EFD8"/>
+    <w:lvl w:ilvl="0" w:tplc="240A0001">
+      <w:start w:val="1"/>
+      <w:numFmt w:val="bullet"/>
+      <w:lvlText w:val=""/>
+      <w:lvlJc w:val="left"/>
+      <w:pPr>
+        <w:ind w:left="1080" w:hanging="360"/>
+      </w:pPr>
+      <w:rPr>
+        <w:rFonts w:ascii="Symbol" w:hAnsi="Symbol" w:hint="default"/>
+      </w:rPr>
+    </w:lvl>
+    <w:lvl w:ilvl="1" w:tplc="240A0005">
+      <w:start w:val="1"/>
+      <w:numFmt w:val="bullet"/>
+      <w:lvlText w:val=""/>
+      <w:lvlJc w:val="left"/>
+      <w:pPr>
+        <w:ind w:left="1800" w:hanging="360"/>
+      </w:pPr>
+      <w:rPr>
+        <w:rFonts w:ascii="Wingdings" w:hAnsi="Wingdings" w:hint="default"/>
+      </w:rPr>
+    </w:lvl>
+    <w:lvl w:ilvl="2" w:tplc="240A001B" w:tentative="1">
+      <w:start w:val="1"/>
+      <w:numFmt w:val="lowerRoman"/>
+      <w:lvlText w:val="%3."/>
+      <w:lvlJc w:val="right"/>
+      <w:pPr>
+        <w:ind w:left="2520" w:hanging="180"/>
+      </w:pPr>
+    </w:lvl>
+    <w:lvl w:ilvl="3" w:tplc="240A000F" w:tentative="1">
+      <w:start w:val="1"/>
+      <w:numFmt w:val="decimal"/>
+      <w:lvlText w:val="%4."/>
+      <w:lvlJc w:val="left"/>
+      <w:pPr>
+        <w:ind w:left="3240" w:hanging="360"/>
+      </w:pPr>
+    </w:lvl>
+    <w:lvl w:ilvl="4" w:tplc="240A0019" w:tentative="1">
+      <w:start w:val="1"/>
+      <w:numFmt w:val="lowerLetter"/>
+      <w:lvlText w:val="%5."/>
+      <w:lvlJc w:val="left"/>
+      <w:pPr>
+        <w:ind w:left="3960" w:hanging="360"/>
+      </w:pPr>
+    </w:lvl>
+    <w:lvl w:ilvl="5" w:tplc="240A001B" w:tentative="1">
+      <w:start w:val="1"/>
+      <w:numFmt w:val="lowerRoman"/>
+      <w:lvlText w:val="%6."/>
+      <w:lvlJc w:val="right"/>
+      <w:pPr>
+        <w:ind w:left="4680" w:hanging="180"/>
+      </w:pPr>
+    </w:lvl>
+    <w:lvl w:ilvl="6" w:tplc="240A000F" w:tentative="1">
+      <w:start w:val="1"/>
+      <w:numFmt w:val="decimal"/>
+      <w:lvlText w:val="%7."/>
+      <w:lvlJc w:val="left"/>
+      <w:pPr>
+        <w:ind w:left="5400" w:hanging="360"/>
+      </w:pPr>
+    </w:lvl>
+    <w:lvl w:ilvl="7" w:tplc="240A0019" w:tentative="1">
+      <w:start w:val="1"/>
+      <w:numFmt w:val="lowerLetter"/>
+      <w:lvlText w:val="%8."/>
+      <w:lvlJc w:val="left"/>
+      <w:pPr>
+        <w:ind w:left="6120" w:hanging="360"/>
+      </w:pPr>
+    </w:lvl>
+    <w:lvl w:ilvl="8" w:tplc="240A001B" w:tentative="1">
+      <w:start w:val="1"/>
+      <w:numFmt w:val="lowerRoman"/>
+      <w:lvlText w:val="%9."/>
+      <w:lvlJc w:val="right"/>
+      <w:pPr>
+        <w:ind w:left="6840" w:hanging="180"/>
+      </w:pPr>
+    </w:lvl>
+  </w:abstractNum>
+  <w:abstractNum w:abstractNumId="2" w15:restartNumberingAfterBreak="0">
     <w:nsid w:val="0A25521E"/>
     <w:multiLevelType w:val="hybridMultilevel"/>
     <w:tmpl w:val="6D2240C0"/>
@@ -2083,7 +2489,7 @@
       </w:pPr>
     </w:lvl>
   </w:abstractNum>
-  <w:abstractNum w:abstractNumId="2" w15:restartNumberingAfterBreak="0">
+  <w:abstractNum w:abstractNumId="3" w15:restartNumberingAfterBreak="0">
     <w:nsid w:val="0C997417"/>
     <w:multiLevelType w:val="hybridMultilevel"/>
     <w:tmpl w:val="C506033C"/>
@@ -2196,10 +2602,10 @@
       </w:rPr>
     </w:lvl>
   </w:abstractNum>
-  <w:abstractNum w:abstractNumId="3" w15:restartNumberingAfterBreak="0">
+  <w:abstractNum w:abstractNumId="4" w15:restartNumberingAfterBreak="0">
     <w:nsid w:val="0FD0573F"/>
     <w:multiLevelType w:val="hybridMultilevel"/>
-    <w:tmpl w:val="89EED476"/>
+    <w:tmpl w:val="AA46E2DE"/>
     <w:lvl w:ilvl="0" w:tplc="240A0001">
       <w:start w:val="1"/>
       <w:numFmt w:val="bullet"/>
@@ -2212,14 +2618,17 @@
         <w:rFonts w:ascii="Symbol" w:hAnsi="Symbol" w:hint="default"/>
       </w:rPr>
     </w:lvl>
-    <w:lvl w:ilvl="1" w:tplc="240A0019" w:tentative="1">
-      <w:start w:val="1"/>
-      <w:numFmt w:val="lowerLetter"/>
-      <w:lvlText w:val="%2."/>
+    <w:lvl w:ilvl="1" w:tplc="240A0005">
+      <w:start w:val="1"/>
+      <w:numFmt w:val="bullet"/>
+      <w:lvlText w:val=""/>
       <w:lvlJc w:val="left"/>
       <w:pPr>
         <w:ind w:left="1800" w:hanging="360"/>
       </w:pPr>
+      <w:rPr>
+        <w:rFonts w:ascii="Wingdings" w:hAnsi="Wingdings" w:hint="default"/>
+      </w:rPr>
     </w:lvl>
     <w:lvl w:ilvl="2" w:tplc="240A001B" w:tentative="1">
       <w:start w:val="1"/>
@@ -2285,7 +2694,7 @@
       </w:pPr>
     </w:lvl>
   </w:abstractNum>
-  <w:abstractNum w:abstractNumId="4" w15:restartNumberingAfterBreak="0">
+  <w:abstractNum w:abstractNumId="5" w15:restartNumberingAfterBreak="0">
     <w:nsid w:val="13BD6C7C"/>
     <w:multiLevelType w:val="hybridMultilevel"/>
     <w:tmpl w:val="37120F74"/>
@@ -2398,7 +2807,7 @@
       </w:rPr>
     </w:lvl>
   </w:abstractNum>
-  <w:abstractNum w:abstractNumId="5" w15:restartNumberingAfterBreak="0">
+  <w:abstractNum w:abstractNumId="6" w15:restartNumberingAfterBreak="0">
     <w:nsid w:val="1EED15EE"/>
     <w:multiLevelType w:val="hybridMultilevel"/>
     <w:tmpl w:val="1A9AC500"/>
@@ -2484,7 +2893,7 @@
       </w:pPr>
     </w:lvl>
   </w:abstractNum>
-  <w:abstractNum w:abstractNumId="6" w15:restartNumberingAfterBreak="0">
+  <w:abstractNum w:abstractNumId="7" w15:restartNumberingAfterBreak="0">
     <w:nsid w:val="2238059B"/>
     <w:multiLevelType w:val="hybridMultilevel"/>
     <w:tmpl w:val="89DC39B0"/>
@@ -2570,10 +2979,10 @@
       </w:pPr>
     </w:lvl>
   </w:abstractNum>
-  <w:abstractNum w:abstractNumId="7" w15:restartNumberingAfterBreak="0">
+  <w:abstractNum w:abstractNumId="8" w15:restartNumberingAfterBreak="0">
     <w:nsid w:val="22C642BF"/>
     <w:multiLevelType w:val="hybridMultilevel"/>
-    <w:tmpl w:val="C2F25A48"/>
+    <w:tmpl w:val="8D207A3A"/>
     <w:lvl w:ilvl="0" w:tplc="240A0001">
       <w:start w:val="1"/>
       <w:numFmt w:val="bullet"/>
@@ -2586,14 +2995,17 @@
         <w:rFonts w:ascii="Symbol" w:hAnsi="Symbol" w:hint="default"/>
       </w:rPr>
     </w:lvl>
-    <w:lvl w:ilvl="1" w:tplc="240A0019" w:tentative="1">
-      <w:start w:val="1"/>
-      <w:numFmt w:val="lowerLetter"/>
-      <w:lvlText w:val="%2."/>
+    <w:lvl w:ilvl="1" w:tplc="240A0005">
+      <w:start w:val="1"/>
+      <w:numFmt w:val="bullet"/>
+      <w:lvlText w:val=""/>
       <w:lvlJc w:val="left"/>
       <w:pPr>
         <w:ind w:left="1800" w:hanging="360"/>
       </w:pPr>
+      <w:rPr>
+        <w:rFonts w:ascii="Wingdings" w:hAnsi="Wingdings" w:hint="default"/>
+      </w:rPr>
     </w:lvl>
     <w:lvl w:ilvl="2" w:tplc="240A001B" w:tentative="1">
       <w:start w:val="1"/>
@@ -2659,7 +3071,7 @@
       </w:pPr>
     </w:lvl>
   </w:abstractNum>
-  <w:abstractNum w:abstractNumId="8" w15:restartNumberingAfterBreak="0">
+  <w:abstractNum w:abstractNumId="9" w15:restartNumberingAfterBreak="0">
     <w:nsid w:val="2A2C1A71"/>
     <w:multiLevelType w:val="hybridMultilevel"/>
     <w:tmpl w:val="C120A09C"/>
@@ -2751,7 +3163,7 @@
       </w:pPr>
     </w:lvl>
   </w:abstractNum>
-  <w:abstractNum w:abstractNumId="9" w15:restartNumberingAfterBreak="0">
+  <w:abstractNum w:abstractNumId="10" w15:restartNumberingAfterBreak="0">
     <w:nsid w:val="2BC618D0"/>
     <w:multiLevelType w:val="hybridMultilevel"/>
     <w:tmpl w:val="21A88010"/>
@@ -2767,7 +3179,7 @@
         <w:rFonts w:ascii="Symbol" w:hAnsi="Symbol" w:hint="default"/>
       </w:rPr>
     </w:lvl>
-    <w:lvl w:ilvl="1" w:tplc="240A0019" w:tentative="1">
+    <w:lvl w:ilvl="1" w:tplc="240A0019">
       <w:start w:val="1"/>
       <w:numFmt w:val="lowerLetter"/>
       <w:lvlText w:val="%2."/>
@@ -2840,10 +3252,10 @@
       </w:pPr>
     </w:lvl>
   </w:abstractNum>
-  <w:abstractNum w:abstractNumId="10" w15:restartNumberingAfterBreak="0">
+  <w:abstractNum w:abstractNumId="11" w15:restartNumberingAfterBreak="0">
     <w:nsid w:val="39CD290E"/>
     <w:multiLevelType w:val="hybridMultilevel"/>
-    <w:tmpl w:val="92509292"/>
+    <w:tmpl w:val="7BFABABC"/>
     <w:lvl w:ilvl="0" w:tplc="240A0001">
       <w:start w:val="1"/>
       <w:numFmt w:val="bullet"/>
@@ -2856,14 +3268,17 @@
         <w:rFonts w:ascii="Symbol" w:hAnsi="Symbol" w:hint="default"/>
       </w:rPr>
     </w:lvl>
-    <w:lvl w:ilvl="1" w:tplc="240A0019" w:tentative="1">
-      <w:start w:val="1"/>
-      <w:numFmt w:val="lowerLetter"/>
-      <w:lvlText w:val="%2."/>
+    <w:lvl w:ilvl="1" w:tplc="240A0005">
+      <w:start w:val="1"/>
+      <w:numFmt w:val="bullet"/>
+      <w:lvlText w:val=""/>
       <w:lvlJc w:val="left"/>
       <w:pPr>
         <w:ind w:left="1788" w:hanging="360"/>
       </w:pPr>
+      <w:rPr>
+        <w:rFonts w:ascii="Wingdings" w:hAnsi="Wingdings" w:hint="default"/>
+      </w:rPr>
     </w:lvl>
     <w:lvl w:ilvl="2" w:tplc="240A001B" w:tentative="1">
       <w:start w:val="1"/>
@@ -2929,7 +3344,7 @@
       </w:pPr>
     </w:lvl>
   </w:abstractNum>
-  <w:abstractNum w:abstractNumId="11" w15:restartNumberingAfterBreak="0">
+  <w:abstractNum w:abstractNumId="12" w15:restartNumberingAfterBreak="0">
     <w:nsid w:val="3DAC2427"/>
     <w:multiLevelType w:val="hybridMultilevel"/>
     <w:tmpl w:val="31D07A96"/>
@@ -3018,7 +3433,7 @@
       </w:pPr>
     </w:lvl>
   </w:abstractNum>
-  <w:abstractNum w:abstractNumId="12" w15:restartNumberingAfterBreak="0">
+  <w:abstractNum w:abstractNumId="13" w15:restartNumberingAfterBreak="0">
     <w:nsid w:val="46810851"/>
     <w:multiLevelType w:val="hybridMultilevel"/>
     <w:tmpl w:val="9AA429D8"/>
@@ -3107,7 +3522,7 @@
       </w:pPr>
     </w:lvl>
   </w:abstractNum>
-  <w:abstractNum w:abstractNumId="13" w15:restartNumberingAfterBreak="0">
+  <w:abstractNum w:abstractNumId="14" w15:restartNumberingAfterBreak="0">
     <w:nsid w:val="48D26EF5"/>
     <w:multiLevelType w:val="hybridMultilevel"/>
     <w:tmpl w:val="61AC5DF6"/>
@@ -3220,7 +3635,7 @@
       </w:rPr>
     </w:lvl>
   </w:abstractNum>
-  <w:abstractNum w:abstractNumId="14" w15:restartNumberingAfterBreak="0">
+  <w:abstractNum w:abstractNumId="15" w15:restartNumberingAfterBreak="0">
     <w:nsid w:val="4C121B46"/>
     <w:multiLevelType w:val="hybridMultilevel"/>
     <w:tmpl w:val="0C2C4ACC"/>
@@ -3333,7 +3748,7 @@
       </w:rPr>
     </w:lvl>
   </w:abstractNum>
-  <w:abstractNum w:abstractNumId="15" w15:restartNumberingAfterBreak="0">
+  <w:abstractNum w:abstractNumId="16" w15:restartNumberingAfterBreak="0">
     <w:nsid w:val="4EB951E0"/>
     <w:multiLevelType w:val="hybridMultilevel"/>
     <w:tmpl w:val="A2E221D8"/>
@@ -3446,7 +3861,7 @@
       </w:rPr>
     </w:lvl>
   </w:abstractNum>
-  <w:abstractNum w:abstractNumId="16" w15:restartNumberingAfterBreak="0">
+  <w:abstractNum w:abstractNumId="17" w15:restartNumberingAfterBreak="0">
     <w:nsid w:val="56262AC7"/>
     <w:multiLevelType w:val="hybridMultilevel"/>
     <w:tmpl w:val="A238DEB0"/>
@@ -3559,7 +3974,7 @@
       </w:rPr>
     </w:lvl>
   </w:abstractNum>
-  <w:abstractNum w:abstractNumId="17" w15:restartNumberingAfterBreak="0">
+  <w:abstractNum w:abstractNumId="18" w15:restartNumberingAfterBreak="0">
     <w:nsid w:val="581A239B"/>
     <w:multiLevelType w:val="hybridMultilevel"/>
     <w:tmpl w:val="345C2A4C"/>
@@ -3651,7 +4066,99 @@
       </w:pPr>
     </w:lvl>
   </w:abstractNum>
-  <w:abstractNum w:abstractNumId="18" w15:restartNumberingAfterBreak="0">
+  <w:abstractNum w:abstractNumId="19" w15:restartNumberingAfterBreak="0">
+    <w:nsid w:val="5B993BFC"/>
+    <w:multiLevelType w:val="hybridMultilevel"/>
+    <w:tmpl w:val="09B26C04"/>
+    <w:lvl w:ilvl="0" w:tplc="240A0001">
+      <w:start w:val="1"/>
+      <w:numFmt w:val="bullet"/>
+      <w:lvlText w:val=""/>
+      <w:lvlJc w:val="left"/>
+      <w:pPr>
+        <w:ind w:left="1080" w:hanging="360"/>
+      </w:pPr>
+      <w:rPr>
+        <w:rFonts w:ascii="Symbol" w:hAnsi="Symbol" w:hint="default"/>
+      </w:rPr>
+    </w:lvl>
+    <w:lvl w:ilvl="1" w:tplc="240A0005">
+      <w:start w:val="1"/>
+      <w:numFmt w:val="bullet"/>
+      <w:lvlText w:val=""/>
+      <w:lvlJc w:val="left"/>
+      <w:pPr>
+        <w:ind w:left="1800" w:hanging="360"/>
+      </w:pPr>
+      <w:rPr>
+        <w:rFonts w:ascii="Wingdings" w:hAnsi="Wingdings" w:hint="default"/>
+      </w:rPr>
+    </w:lvl>
+    <w:lvl w:ilvl="2" w:tplc="240A001B" w:tentative="1">
+      <w:start w:val="1"/>
+      <w:numFmt w:val="lowerRoman"/>
+      <w:lvlText w:val="%3."/>
+      <w:lvlJc w:val="right"/>
+      <w:pPr>
+        <w:ind w:left="2520" w:hanging="180"/>
+      </w:pPr>
+    </w:lvl>
+    <w:lvl w:ilvl="3" w:tplc="240A000F" w:tentative="1">
+      <w:start w:val="1"/>
+      <w:numFmt w:val="decimal"/>
+      <w:lvlText w:val="%4."/>
+      <w:lvlJc w:val="left"/>
+      <w:pPr>
+        <w:ind w:left="3240" w:hanging="360"/>
+      </w:pPr>
+    </w:lvl>
+    <w:lvl w:ilvl="4" w:tplc="240A0019" w:tentative="1">
+      <w:start w:val="1"/>
+      <w:numFmt w:val="lowerLetter"/>
+      <w:lvlText w:val="%5."/>
+      <w:lvlJc w:val="left"/>
+      <w:pPr>
+        <w:ind w:left="3960" w:hanging="360"/>
+      </w:pPr>
+    </w:lvl>
+    <w:lvl w:ilvl="5" w:tplc="240A001B" w:tentative="1">
+      <w:start w:val="1"/>
+      <w:numFmt w:val="lowerRoman"/>
+      <w:lvlText w:val="%6."/>
+      <w:lvlJc w:val="right"/>
+      <w:pPr>
+        <w:ind w:left="4680" w:hanging="180"/>
+      </w:pPr>
+    </w:lvl>
+    <w:lvl w:ilvl="6" w:tplc="240A000F" w:tentative="1">
+      <w:start w:val="1"/>
+      <w:numFmt w:val="decimal"/>
+      <w:lvlText w:val="%7."/>
+      <w:lvlJc w:val="left"/>
+      <w:pPr>
+        <w:ind w:left="5400" w:hanging="360"/>
+      </w:pPr>
+    </w:lvl>
+    <w:lvl w:ilvl="7" w:tplc="240A0019" w:tentative="1">
+      <w:start w:val="1"/>
+      <w:numFmt w:val="lowerLetter"/>
+      <w:lvlText w:val="%8."/>
+      <w:lvlJc w:val="left"/>
+      <w:pPr>
+        <w:ind w:left="6120" w:hanging="360"/>
+      </w:pPr>
+    </w:lvl>
+    <w:lvl w:ilvl="8" w:tplc="240A001B" w:tentative="1">
+      <w:start w:val="1"/>
+      <w:numFmt w:val="lowerRoman"/>
+      <w:lvlText w:val="%9."/>
+      <w:lvlJc w:val="right"/>
+      <w:pPr>
+        <w:ind w:left="6840" w:hanging="180"/>
+      </w:pPr>
+    </w:lvl>
+  </w:abstractNum>
+  <w:abstractNum w:abstractNumId="20" w15:restartNumberingAfterBreak="0">
     <w:nsid w:val="62EB207D"/>
     <w:multiLevelType w:val="hybridMultilevel"/>
     <w:tmpl w:val="1F0EC762"/>
@@ -3764,7 +4271,7 @@
       </w:rPr>
     </w:lvl>
   </w:abstractNum>
-  <w:abstractNum w:abstractNumId="19" w15:restartNumberingAfterBreak="0">
+  <w:abstractNum w:abstractNumId="21" w15:restartNumberingAfterBreak="0">
     <w:nsid w:val="67FE5242"/>
     <w:multiLevelType w:val="hybridMultilevel"/>
     <w:tmpl w:val="9736738A"/>
@@ -3856,7 +4363,7 @@
       </w:pPr>
     </w:lvl>
   </w:abstractNum>
-  <w:abstractNum w:abstractNumId="20" w15:restartNumberingAfterBreak="0">
+  <w:abstractNum w:abstractNumId="22" w15:restartNumberingAfterBreak="0">
     <w:nsid w:val="6E212C7B"/>
     <w:multiLevelType w:val="hybridMultilevel"/>
     <w:tmpl w:val="7E0E54B8"/>
@@ -3970,67 +4477,73 @@
     </w:lvl>
   </w:abstractNum>
   <w:num w:numId="1">
+    <w:abstractNumId w:val="6"/>
+  </w:num>
+  <w:num w:numId="2">
+    <w:abstractNumId w:val="7"/>
+  </w:num>
+  <w:num w:numId="3">
+    <w:abstractNumId w:val="14"/>
+  </w:num>
+  <w:num w:numId="4">
+    <w:abstractNumId w:val="17"/>
+  </w:num>
+  <w:num w:numId="5">
+    <w:abstractNumId w:val="10"/>
+  </w:num>
+  <w:num w:numId="6">
+    <w:abstractNumId w:val="9"/>
+  </w:num>
+  <w:num w:numId="7">
     <w:abstractNumId w:val="5"/>
   </w:num>
-  <w:num w:numId="2">
-    <w:abstractNumId w:val="6"/>
+  <w:num w:numId="8">
+    <w:abstractNumId w:val="4"/>
   </w:num>
-  <w:num w:numId="3">
+  <w:num w:numId="9">
+    <w:abstractNumId w:val="8"/>
+  </w:num>
+  <w:num w:numId="10">
+    <w:abstractNumId w:val="12"/>
+  </w:num>
+  <w:num w:numId="11">
+    <w:abstractNumId w:val="11"/>
+  </w:num>
+  <w:num w:numId="12">
     <w:abstractNumId w:val="13"/>
   </w:num>
-  <w:num w:numId="4">
-    <w:abstractNumId w:val="16"/>
-  </w:num>
-  <w:num w:numId="5">
-    <w:abstractNumId w:val="9"/>
-  </w:num>
-  <w:num w:numId="6">
-    <w:abstractNumId w:val="8"/>
-  </w:num>
-  <w:num w:numId="7">
-    <w:abstractNumId w:val="4"/>
-  </w:num>
-  <w:num w:numId="8">
-    <w:abstractNumId w:val="3"/>
-  </w:num>
-  <w:num w:numId="9">
-    <w:abstractNumId w:val="7"/>
-  </w:num>
-  <w:num w:numId="10">
-    <w:abstractNumId w:val="11"/>
-  </w:num>
-  <w:num w:numId="11">
-    <w:abstractNumId w:val="10"/>
-  </w:num>
-  <w:num w:numId="12">
-    <w:abstractNumId w:val="12"/>
-  </w:num>
   <w:num w:numId="13">
-    <w:abstractNumId w:val="17"/>
+    <w:abstractNumId w:val="18"/>
   </w:num>
   <w:num w:numId="14">
-    <w:abstractNumId w:val="19"/>
+    <w:abstractNumId w:val="21"/>
   </w:num>
   <w:num w:numId="15">
-    <w:abstractNumId w:val="1"/>
+    <w:abstractNumId w:val="2"/>
   </w:num>
   <w:num w:numId="16">
     <w:abstractNumId w:val="0"/>
   </w:num>
   <w:num w:numId="17">
+    <w:abstractNumId w:val="22"/>
+  </w:num>
+  <w:num w:numId="18">
+    <w:abstractNumId w:val="16"/>
+  </w:num>
+  <w:num w:numId="19">
+    <w:abstractNumId w:val="3"/>
+  </w:num>
+  <w:num w:numId="20">
+    <w:abstractNumId w:val="15"/>
+  </w:num>
+  <w:num w:numId="21">
     <w:abstractNumId w:val="20"/>
   </w:num>
-  <w:num w:numId="18">
-    <w:abstractNumId w:val="15"/>
+  <w:num w:numId="22">
+    <w:abstractNumId w:val="1"/>
   </w:num>
-  <w:num w:numId="19">
-    <w:abstractNumId w:val="2"/>
-  </w:num>
-  <w:num w:numId="20">
-    <w:abstractNumId w:val="14"/>
-  </w:num>
-  <w:num w:numId="21">
-    <w:abstractNumId w:val="18"/>
+  <w:num w:numId="23">
+    <w:abstractNumId w:val="19"/>
   </w:num>
 </w:numbering>
 </file>

</xml_diff>